<commit_message>
Il manque comparaison et diagramme en annexe
</commit_message>
<xml_diff>
--- a/Rapport Love Letter.docx
+++ b/Rapport Love Letter.docx
@@ -579,18 +579,7 @@
                                 <w:sz w:val="48"/>
                                 <w:szCs w:val="48"/>
                               </w:rPr>
-                              <w:t xml:space="preserve">Rapport de </w:t>
-                            </w:r>
-                            <w:r>
-                              <w:rPr>
-                                <w:rFonts w:ascii="Tahoma" w:hAnsi="Tahoma" w:cs="Tahoma"/>
-                                <w:b/>
-                                <w:bCs/>
-                                <w:color w:val="FFFFFF"/>
-                                <w:sz w:val="48"/>
-                                <w:szCs w:val="48"/>
-                              </w:rPr>
-                              <w:t>Projet</w:t>
+                              <w:t>Rapport de Projet</w:t>
                             </w:r>
                           </w:p>
                         </w:txbxContent>
@@ -633,18 +622,7 @@
                           <w:sz w:val="48"/>
                           <w:szCs w:val="48"/>
                         </w:rPr>
-                        <w:t xml:space="preserve">Rapport de </w:t>
-                      </w:r>
-                      <w:r>
-                        <w:rPr>
-                          <w:rFonts w:ascii="Tahoma" w:hAnsi="Tahoma" w:cs="Tahoma"/>
-                          <w:b/>
-                          <w:bCs/>
-                          <w:color w:val="FFFFFF"/>
-                          <w:sz w:val="48"/>
-                          <w:szCs w:val="48"/>
-                        </w:rPr>
-                        <w:t>Projet</w:t>
+                        <w:t>Rapport de Projet</w:t>
                       </w:r>
                     </w:p>
                   </w:txbxContent>
@@ -981,14 +959,6 @@
                                 <w:sz w:val="36"/>
                               </w:rPr>
                               <w:br/>
-                            </w:r>
-                            <w:r>
-                              <w:rPr>
-                                <w:rFonts w:ascii="Tahoma" w:hAnsi="Tahoma" w:cs="Tahoma"/>
-                                <w:b/>
-                                <w:bCs/>
-                                <w:sz w:val="36"/>
-                              </w:rPr>
                               <w:t>MOYSE Antoine</w:t>
                             </w:r>
                             <w:r>
@@ -1097,14 +1067,6 @@
                           <w:sz w:val="36"/>
                         </w:rPr>
                         <w:br/>
-                      </w:r>
-                      <w:r>
-                        <w:rPr>
-                          <w:rFonts w:ascii="Tahoma" w:hAnsi="Tahoma" w:cs="Tahoma"/>
-                          <w:b/>
-                          <w:bCs/>
-                          <w:sz w:val="36"/>
-                        </w:rPr>
                         <w:t>MOYSE Antoine</w:t>
                       </w:r>
                       <w:r>
@@ -2150,6 +2112,13 @@
     </w:p>
     <w:sdt>
       <w:sdtPr>
+        <w:rPr>
+          <w:rFonts w:asciiTheme="minorHAnsi" w:eastAsiaTheme="minorEastAsia" w:hAnsiTheme="minorHAnsi" w:cstheme="minorBidi"/>
+          <w:color w:val="auto"/>
+          <w:sz w:val="22"/>
+          <w:szCs w:val="22"/>
+          <w:lang w:eastAsia="ko-KR"/>
+        </w:rPr>
         <w:id w:val="828404360"/>
         <w:docPartObj>
           <w:docPartGallery w:val="Table of Contents"/>
@@ -2158,13 +2127,8 @@
       </w:sdtPr>
       <w:sdtEndPr>
         <w:rPr>
-          <w:rFonts w:asciiTheme="minorHAnsi" w:eastAsiaTheme="minorEastAsia" w:hAnsiTheme="minorHAnsi" w:cstheme="minorBidi"/>
           <w:b/>
           <w:bCs/>
-          <w:color w:val="auto"/>
-          <w:sz w:val="22"/>
-          <w:szCs w:val="22"/>
-          <w:lang w:eastAsia="ko-KR"/>
         </w:rPr>
       </w:sdtEndPr>
       <w:sdtContent>
@@ -2218,7 +2182,7 @@
             <w:rPr>
               <w:noProof/>
             </w:rPr>
-            <w:instrText xml:space="preserve"> PAGEREF _Toc60173816 \h </w:instrText>
+            <w:instrText xml:space="preserve"> PAGEREF _Toc60316436 \h </w:instrText>
           </w:r>
           <w:r>
             <w:rPr>
@@ -2259,7 +2223,7 @@
             <w:rPr>
               <w:noProof/>
             </w:rPr>
-            <w:t>1.1 - Architecture du projet</w:t>
+            <w:t xml:space="preserve">    1.1 - Architecture du projet</w:t>
           </w:r>
           <w:r>
             <w:rPr>
@@ -2277,7 +2241,7 @@
             <w:rPr>
               <w:noProof/>
             </w:rPr>
-            <w:instrText xml:space="preserve"> PAGEREF _Toc60173817 \h </w:instrText>
+            <w:instrText xml:space="preserve"> PAGEREF _Toc60316437 \h </w:instrText>
           </w:r>
           <w:r>
             <w:rPr>
@@ -2318,7 +2282,7 @@
             <w:rPr>
               <w:noProof/>
             </w:rPr>
-            <w:t>1.2 - La GUI (le répertoire view)</w:t>
+            <w:t xml:space="preserve">    1.2 - La GUI (le répertoire view)</w:t>
           </w:r>
           <w:r>
             <w:rPr>
@@ -2336,7 +2300,7 @@
             <w:rPr>
               <w:noProof/>
             </w:rPr>
-            <w:instrText xml:space="preserve"> PAGEREF _Toc60173818 \h </w:instrText>
+            <w:instrText xml:space="preserve"> PAGEREF _Toc60316438 \h </w:instrText>
           </w:r>
           <w:r>
             <w:rPr>
@@ -2377,7 +2341,7 @@
             <w:rPr>
               <w:noProof/>
             </w:rPr>
-            <w:t>1.3 - Implémentation du jeu et de ses règles (le répertoire model)</w:t>
+            <w:t xml:space="preserve">    1.3 - Implémentation du jeu et de ses règles (le répertoire model)</w:t>
           </w:r>
           <w:r>
             <w:rPr>
@@ -2395,7 +2359,7 @@
             <w:rPr>
               <w:noProof/>
             </w:rPr>
-            <w:instrText xml:space="preserve"> PAGEREF _Toc60173819 \h </w:instrText>
+            <w:instrText xml:space="preserve"> PAGEREF _Toc60316439 \h </w:instrText>
           </w:r>
           <w:r>
             <w:rPr>
@@ -2436,7 +2400,7 @@
             <w:rPr>
               <w:noProof/>
             </w:rPr>
-            <w:t>1.4 - Déroulement d’un tour</w:t>
+            <w:t xml:space="preserve">    1.4 - Déroulement d’un tour</w:t>
           </w:r>
           <w:r>
             <w:rPr>
@@ -2454,7 +2418,7 @@
             <w:rPr>
               <w:noProof/>
             </w:rPr>
-            <w:instrText xml:space="preserve"> PAGEREF _Toc60173820 \h </w:instrText>
+            <w:instrText xml:space="preserve"> PAGEREF _Toc60316440 \h </w:instrText>
           </w:r>
           <w:r>
             <w:rPr>
@@ -2513,7 +2477,7 @@
             <w:rPr>
               <w:noProof/>
             </w:rPr>
-            <w:instrText xml:space="preserve"> PAGEREF _Toc60173821 \h </w:instrText>
+            <w:instrText xml:space="preserve"> PAGEREF _Toc60316441 \h </w:instrText>
           </w:r>
           <w:r>
             <w:rPr>
@@ -2554,7 +2518,7 @@
             <w:rPr>
               <w:noProof/>
             </w:rPr>
-            <w:t>2.1 - IDDFS et alpha beta</w:t>
+            <w:t xml:space="preserve">    2.1 - IDDFS et alpha beta</w:t>
           </w:r>
           <w:r>
             <w:rPr>
@@ -2572,7 +2536,7 @@
             <w:rPr>
               <w:noProof/>
             </w:rPr>
-            <w:instrText xml:space="preserve"> PAGEREF _Toc60173822 \h </w:instrText>
+            <w:instrText xml:space="preserve"> PAGEREF _Toc60316442 \h </w:instrText>
           </w:r>
           <w:r>
             <w:rPr>
@@ -2613,7 +2577,7 @@
             <w:rPr>
               <w:noProof/>
             </w:rPr>
-            <w:t>2.1.1 - La représentation d’un état</w:t>
+            <w:t xml:space="preserve">        2.1.1 - La représentation d’un état</w:t>
           </w:r>
           <w:r>
             <w:rPr>
@@ -2631,7 +2595,7 @@
             <w:rPr>
               <w:noProof/>
             </w:rPr>
-            <w:instrText xml:space="preserve"> PAGEREF _Toc60173823 \h </w:instrText>
+            <w:instrText xml:space="preserve"> PAGEREF _Toc60316443 \h </w:instrText>
           </w:r>
           <w:r>
             <w:rPr>
@@ -2672,7 +2636,7 @@
             <w:rPr>
               <w:noProof/>
             </w:rPr>
-            <w:t>2.1.2 - Le problème de la simulation</w:t>
+            <w:t xml:space="preserve">        2.1.2 - Le problème de la simulation</w:t>
           </w:r>
           <w:r>
             <w:rPr>
@@ -2690,7 +2654,7 @@
             <w:rPr>
               <w:noProof/>
             </w:rPr>
-            <w:instrText xml:space="preserve"> PAGEREF _Toc60173824 \h </w:instrText>
+            <w:instrText xml:space="preserve"> PAGEREF _Toc60316444 \h </w:instrText>
           </w:r>
           <w:r>
             <w:rPr>
@@ -2731,7 +2695,7 @@
             <w:rPr>
               <w:noProof/>
             </w:rPr>
-            <w:t>2.1.3 - Le codage des états successeurs</w:t>
+            <w:t xml:space="preserve">        2.1.3 - Le codage des états successeurs</w:t>
           </w:r>
           <w:r>
             <w:rPr>
@@ -2749,7 +2713,7 @@
             <w:rPr>
               <w:noProof/>
             </w:rPr>
-            <w:instrText xml:space="preserve"> PAGEREF _Toc60173825 \h </w:instrText>
+            <w:instrText xml:space="preserve"> PAGEREF _Toc60316445 \h </w:instrText>
           </w:r>
           <w:r>
             <w:rPr>
@@ -2792,6 +2756,13 @@
               <w:noProof/>
               <w:lang w:val="en-US"/>
             </w:rPr>
+            <w:t xml:space="preserve">    </w:t>
+          </w:r>
+          <w:r>
+            <w:rPr>
+              <w:noProof/>
+              <w:lang w:val="en-US"/>
+            </w:rPr>
             <w:t>2.2 - Algorithme Iterative Deepening Depth First Search (IDDFS)</w:t>
           </w:r>
           <w:r>
@@ -2812,7 +2783,7 @@
               <w:noProof/>
               <w:lang w:val="en-US"/>
             </w:rPr>
-            <w:instrText xml:space="preserve"> PAGEREF _Toc60173826 \h </w:instrText>
+            <w:instrText xml:space="preserve"> PAGEREF _Toc60316446 \h </w:instrText>
           </w:r>
           <w:r>
             <w:rPr>
@@ -2854,7 +2825,7 @@
             <w:rPr>
               <w:noProof/>
             </w:rPr>
-            <w:t>2.3 - L’algorithme alpha beta</w:t>
+            <w:t xml:space="preserve">    2.3 - L’algorithme alpha beta</w:t>
           </w:r>
           <w:r>
             <w:rPr>
@@ -2872,7 +2843,7 @@
             <w:rPr>
               <w:noProof/>
             </w:rPr>
-            <w:instrText xml:space="preserve"> PAGEREF _Toc60173827 \h </w:instrText>
+            <w:instrText xml:space="preserve"> PAGEREF _Toc60316447 \h </w:instrText>
           </w:r>
           <w:r>
             <w:rPr>
@@ -2913,7 +2884,7 @@
             <w:rPr>
               <w:noProof/>
             </w:rPr>
-            <w:t>2.3.1 - La fonction éval</w:t>
+            <w:t xml:space="preserve">        2.3.1 - La fonction éval</w:t>
           </w:r>
           <w:r>
             <w:rPr>
@@ -2931,7 +2902,7 @@
             <w:rPr>
               <w:noProof/>
             </w:rPr>
-            <w:instrText xml:space="preserve"> PAGEREF _Toc60173828 \h </w:instrText>
+            <w:instrText xml:space="preserve"> PAGEREF _Toc60316448 \h </w:instrText>
           </w:r>
           <w:r>
             <w:rPr>
@@ -2972,7 +2943,7 @@
             <w:rPr>
               <w:noProof/>
             </w:rPr>
-            <w:t>2.3.2 - Efficacité de l’algorithme en temps de calcul</w:t>
+            <w:t xml:space="preserve">        2.3.2 - Efficacité de l’algorithme en temps de calcul</w:t>
           </w:r>
           <w:r>
             <w:rPr>
@@ -2990,7 +2961,7 @@
             <w:rPr>
               <w:noProof/>
             </w:rPr>
-            <w:instrText xml:space="preserve"> PAGEREF _Toc60173829 \h </w:instrText>
+            <w:instrText xml:space="preserve"> PAGEREF _Toc60316449 \h </w:instrText>
           </w:r>
           <w:r>
             <w:rPr>
@@ -3031,7 +3002,7 @@
             <w:rPr>
               <w:noProof/>
             </w:rPr>
-            <w:t>2.4 - L’apprentissage par renforcement</w:t>
+            <w:t xml:space="preserve">    2.4 - L’apprentissage par renforcement</w:t>
           </w:r>
           <w:r>
             <w:rPr>
@@ -3049,7 +3020,7 @@
             <w:rPr>
               <w:noProof/>
             </w:rPr>
-            <w:instrText xml:space="preserve"> PAGEREF _Toc60173830 \h </w:instrText>
+            <w:instrText xml:space="preserve"> PAGEREF _Toc60316450 \h </w:instrText>
           </w:r>
           <w:r>
             <w:rPr>
@@ -3067,6 +3038,199 @@
               <w:noProof/>
             </w:rPr>
             <w:t>13</w:t>
+          </w:r>
+          <w:r>
+            <w:rPr>
+              <w:noProof/>
+            </w:rPr>
+            <w:fldChar w:fldCharType="end"/>
+          </w:r>
+        </w:p>
+        <w:p>
+          <w:pPr>
+            <w:pStyle w:val="TM2"/>
+            <w:tabs>
+              <w:tab w:val="right" w:leader="dot" w:pos="9062"/>
+            </w:tabs>
+            <w:ind w:left="0"/>
+            <w:rPr>
+              <w:rFonts w:cstheme="minorBidi"/>
+              <w:noProof/>
+            </w:rPr>
+          </w:pPr>
+          <w:r>
+            <w:rPr>
+              <w:noProof/>
+            </w:rPr>
+            <w:t xml:space="preserve">        2.4.1 – Exploration et exploitation : </w:t>
+          </w:r>
+          <w:r>
+            <w:rPr>
+              <w:rFonts w:cstheme="minorHAnsi"/>
+              <w:noProof/>
+              <w:color w:val="5B9BD5" w:themeColor="accent5"/>
+              <w:shd w:val="clear" w:color="auto" w:fill="F9F9F9"/>
+            </w:rPr>
+            <w:t>ε</w:t>
+          </w:r>
+          <w:r>
+            <w:rPr>
+              <w:noProof/>
+            </w:rPr>
+            <w:t xml:space="preserve"> – greedy</w:t>
+          </w:r>
+          <w:r>
+            <w:rPr>
+              <w:noProof/>
+            </w:rPr>
+            <w:tab/>
+          </w:r>
+          <w:r>
+            <w:rPr>
+              <w:noProof/>
+            </w:rPr>
+            <w:fldChar w:fldCharType="begin"/>
+          </w:r>
+          <w:r>
+            <w:rPr>
+              <w:noProof/>
+            </w:rPr>
+            <w:instrText xml:space="preserve"> PAGEREF _Toc60316451 \h </w:instrText>
+          </w:r>
+          <w:r>
+            <w:rPr>
+              <w:noProof/>
+            </w:rPr>
+          </w:r>
+          <w:r>
+            <w:rPr>
+              <w:noProof/>
+            </w:rPr>
+            <w:fldChar w:fldCharType="separate"/>
+          </w:r>
+          <w:r>
+            <w:rPr>
+              <w:noProof/>
+            </w:rPr>
+            <w:t>13</w:t>
+          </w:r>
+          <w:r>
+            <w:rPr>
+              <w:noProof/>
+            </w:rPr>
+            <w:fldChar w:fldCharType="end"/>
+          </w:r>
+        </w:p>
+        <w:p>
+          <w:pPr>
+            <w:pStyle w:val="TM2"/>
+            <w:tabs>
+              <w:tab w:val="right" w:leader="dot" w:pos="9062"/>
+            </w:tabs>
+            <w:rPr>
+              <w:rFonts w:cstheme="minorBidi"/>
+              <w:noProof/>
+            </w:rPr>
+          </w:pPr>
+          <w:r>
+            <w:rPr>
+              <w:noProof/>
+            </w:rPr>
+            <w:t xml:space="preserve">    2.4.2 – La fonction d’évaluation (value function)</w:t>
+          </w:r>
+          <w:r>
+            <w:rPr>
+              <w:noProof/>
+            </w:rPr>
+            <w:tab/>
+          </w:r>
+          <w:r>
+            <w:rPr>
+              <w:noProof/>
+            </w:rPr>
+            <w:fldChar w:fldCharType="begin"/>
+          </w:r>
+          <w:r>
+            <w:rPr>
+              <w:noProof/>
+            </w:rPr>
+            <w:instrText xml:space="preserve"> PAGEREF _Toc60316452 \h </w:instrText>
+          </w:r>
+          <w:r>
+            <w:rPr>
+              <w:noProof/>
+            </w:rPr>
+          </w:r>
+          <w:r>
+            <w:rPr>
+              <w:noProof/>
+            </w:rPr>
+            <w:fldChar w:fldCharType="separate"/>
+          </w:r>
+          <w:r>
+            <w:rPr>
+              <w:noProof/>
+            </w:rPr>
+            <w:t>14</w:t>
+          </w:r>
+          <w:r>
+            <w:rPr>
+              <w:noProof/>
+            </w:rPr>
+            <w:fldChar w:fldCharType="end"/>
+          </w:r>
+        </w:p>
+        <w:p>
+          <w:pPr>
+            <w:pStyle w:val="TM2"/>
+            <w:tabs>
+              <w:tab w:val="right" w:leader="dot" w:pos="9062"/>
+            </w:tabs>
+            <w:rPr>
+              <w:rFonts w:cstheme="minorBidi"/>
+              <w:noProof/>
+            </w:rPr>
+          </w:pPr>
+          <w:r>
+            <w:rPr>
+              <w:noProof/>
+            </w:rPr>
+            <w:t xml:space="preserve">    2.4.3 – Résultats du Morpion / problèmes pour LoveLetter</w:t>
+          </w:r>
+          <w:r>
+            <w:rPr>
+              <w:noProof/>
+            </w:rPr>
+            <w:tab/>
+          </w:r>
+          <w:r>
+            <w:rPr>
+              <w:noProof/>
+            </w:rPr>
+            <w:fldChar w:fldCharType="begin"/>
+          </w:r>
+          <w:r>
+            <w:rPr>
+              <w:noProof/>
+            </w:rPr>
+            <w:instrText xml:space="preserve"> PAGEREF _Toc60316453 \h </w:instrText>
+          </w:r>
+          <w:r>
+            <w:rPr>
+              <w:noProof/>
+            </w:rPr>
+          </w:r>
+          <w:r>
+            <w:rPr>
+              <w:noProof/>
+            </w:rPr>
+            <w:fldChar w:fldCharType="separate"/>
+          </w:r>
+          <w:r>
+            <w:rPr>
+              <w:noProof/>
+            </w:rPr>
+            <w:t>15</w:t>
           </w:r>
           <w:r>
             <w:rPr>
@@ -3108,7 +3272,7 @@
             <w:rPr>
               <w:noProof/>
             </w:rPr>
-            <w:instrText xml:space="preserve"> PAGEREF _Toc60173831 \h </w:instrText>
+            <w:instrText xml:space="preserve"> PAGEREF _Toc60316454 \h </w:instrText>
           </w:r>
           <w:r>
             <w:rPr>
@@ -3125,7 +3289,7 @@
             <w:rPr>
               <w:noProof/>
             </w:rPr>
-            <w:t>13</w:t>
+            <w:t>15</w:t>
           </w:r>
           <w:r>
             <w:rPr>
@@ -3149,7 +3313,7 @@
             <w:rPr>
               <w:noProof/>
             </w:rPr>
-            <w:t>1-Les difficultés :</w:t>
+            <w:t xml:space="preserve">    1-Les difficultés :</w:t>
           </w:r>
           <w:r>
             <w:rPr>
@@ -3167,7 +3331,7 @@
             <w:rPr>
               <w:noProof/>
             </w:rPr>
-            <w:instrText xml:space="preserve"> PAGEREF _Toc60173832 \h </w:instrText>
+            <w:instrText xml:space="preserve"> PAGEREF _Toc60316455 \h </w:instrText>
           </w:r>
           <w:r>
             <w:rPr>
@@ -3184,7 +3348,7 @@
             <w:rPr>
               <w:noProof/>
             </w:rPr>
-            <w:t>13</w:t>
+            <w:t>15</w:t>
           </w:r>
           <w:r>
             <w:rPr>
@@ -3208,7 +3372,7 @@
             <w:rPr>
               <w:noProof/>
             </w:rPr>
-            <w:t>2-Les améliorations :</w:t>
+            <w:t xml:space="preserve">    2-Les améliorations :</w:t>
           </w:r>
           <w:r>
             <w:rPr>
@@ -3226,7 +3390,7 @@
             <w:rPr>
               <w:noProof/>
             </w:rPr>
-            <w:instrText xml:space="preserve"> PAGEREF _Toc60173833 \h </w:instrText>
+            <w:instrText xml:space="preserve"> PAGEREF _Toc60316456 \h </w:instrText>
           </w:r>
           <w:r>
             <w:rPr>
@@ -3243,7 +3407,7 @@
             <w:rPr>
               <w:noProof/>
             </w:rPr>
-            <w:t>14</w:t>
+            <w:t>16</w:t>
           </w:r>
           <w:r>
             <w:rPr>
@@ -3332,9 +3496,8 @@
       <w:pPr>
         <w:pStyle w:val="Titre1"/>
       </w:pPr>
-      <w:bookmarkStart w:id="0" w:name="_Toc60173816"/>
-      <w:r>
-        <w:lastRenderedPageBreak/>
+      <w:bookmarkStart w:id="0" w:name="_Toc60316436"/>
+      <w:r>
         <w:t xml:space="preserve">1 - </w:t>
       </w:r>
       <w:r>
@@ -3428,7 +3591,7 @@
           <w:szCs w:val="26"/>
         </w:rPr>
       </w:pPr>
-      <w:bookmarkStart w:id="1" w:name="_Toc60173817"/>
+      <w:bookmarkStart w:id="1" w:name="_Toc60316437"/>
       <w:r>
         <w:rPr>
           <w:sz w:val="26"/>
@@ -3471,6 +3634,9 @@
       <w:r>
         <w:t>Diagramme UML en annexe 1</w:t>
       </w:r>
+      <w:r>
+        <w:t> !!!!!!!!!!!!!!!!!!!!!!!!!!!!!!!!!!!!!!!!!!!!!!!!!!!!!!!!!!!</w:t>
+      </w:r>
     </w:p>
     <w:p>
       <w:pPr>
@@ -3539,7 +3705,7 @@
           <w:szCs w:val="26"/>
         </w:rPr>
       </w:pPr>
-      <w:bookmarkStart w:id="2" w:name="_Toc60173818"/>
+      <w:bookmarkStart w:id="2" w:name="_Toc60316438"/>
       <w:r>
         <w:rPr>
           <w:sz w:val="26"/>
@@ -3818,7 +3984,7 @@
           <w:szCs w:val="26"/>
         </w:rPr>
       </w:pPr>
-      <w:bookmarkStart w:id="3" w:name="_Toc60173819"/>
+      <w:bookmarkStart w:id="3" w:name="_Toc60316439"/>
       <w:r>
         <w:rPr>
           <w:sz w:val="26"/>
@@ -3848,11 +4014,9 @@
       <w:r>
         <w:t xml:space="preserve">I. Pour plus de clarté, nous avons </w:t>
       </w:r>
-      <w:proofErr w:type="spellStart"/>
-      <w:r>
-        <w:t>décide</w:t>
-      </w:r>
-      <w:proofErr w:type="spellEnd"/>
+      <w:r>
+        <w:t>décidé</w:t>
+      </w:r>
       <w:r>
         <w:t xml:space="preserve"> de séparer ces informations de telle manière :</w:t>
       </w:r>
@@ -4489,7 +4653,7 @@
           <w:szCs w:val="26"/>
         </w:rPr>
       </w:pPr>
-      <w:bookmarkStart w:id="4" w:name="_Toc60173820"/>
+      <w:bookmarkStart w:id="4" w:name="_Toc60316440"/>
       <w:r>
         <w:rPr>
           <w:sz w:val="26"/>
@@ -4911,7 +5075,7 @@
       <w:pPr>
         <w:pStyle w:val="Titre1"/>
       </w:pPr>
-      <w:bookmarkStart w:id="5" w:name="_Toc60173821"/>
+      <w:bookmarkStart w:id="5" w:name="_Toc60316441"/>
       <w:r>
         <w:t xml:space="preserve">2 - </w:t>
       </w:r>
@@ -4964,7 +5128,7 @@
           <w:szCs w:val="26"/>
         </w:rPr>
       </w:pPr>
-      <w:bookmarkStart w:id="6" w:name="_Toc60173822"/>
+      <w:bookmarkStart w:id="6" w:name="_Toc60316442"/>
       <w:r>
         <w:rPr>
           <w:sz w:val="26"/>
@@ -5003,7 +5167,7 @@
           <w:szCs w:val="26"/>
         </w:rPr>
       </w:pPr>
-      <w:bookmarkStart w:id="7" w:name="_Toc60173823"/>
+      <w:bookmarkStart w:id="7" w:name="_Toc60316443"/>
       <w:r>
         <w:rPr>
           <w:sz w:val="26"/>
@@ -5382,19 +5546,39 @@
           <w:b/>
           <w:bCs/>
         </w:rPr>
-        <w:t>Pour résumer : un état représente les informations auxquelles le joueur courant a accès, c’est-à-dire les ses propres informations, les informations concernant le joueur adverse (sauf sa carte), les cartes qui ont été jouées, les cartes que le joueur adverse peut piocher, les cartes que le joueur adverse peut posséder</w:t>
-      </w:r>
-    </w:p>
-    <w:p>
-      <w:pPr>
-        <w:jc w:val="both"/>
-      </w:pPr>
-    </w:p>
-    <w:p>
-      <w:pPr>
-        <w:jc w:val="both"/>
-      </w:pPr>
-      <w:r>
+        <w:t>Pour résumer : un état représente les informations auxquelles le joueur courant a accès, c’est-à-</w:t>
+      </w:r>
+      <w:r>
+        <w:rPr>
+          <w:b/>
+          <w:bCs/>
+        </w:rPr>
+        <w:t>dire ses</w:t>
+      </w:r>
+      <w:r>
+        <w:rPr>
+          <w:b/>
+          <w:bCs/>
+        </w:rPr>
+        <w:t xml:space="preserve"> propres informations, les informations concernant le joueur adverse (sauf sa carte), les cartes qui ont été jouées, les cartes que le joueur adverse peut piocher, les cartes que le joueur adverse peut posséder</w:t>
+      </w:r>
+    </w:p>
+    <w:p>
+      <w:pPr>
+        <w:jc w:val="both"/>
+      </w:pPr>
+    </w:p>
+    <w:p>
+      <w:pPr>
+        <w:jc w:val="both"/>
+      </w:pPr>
+    </w:p>
+    <w:p>
+      <w:pPr>
+        <w:jc w:val="both"/>
+      </w:pPr>
+      <w:r>
+        <w:lastRenderedPageBreak/>
         <w:t>Cependant certaines cartes peuvent ajouter un certain nombre d’états </w:t>
       </w:r>
       <w:r>
@@ -5409,7 +5593,6 @@
         <w:jc w:val="both"/>
       </w:pPr>
       <w:r>
-        <w:lastRenderedPageBreak/>
         <w:t xml:space="preserve">Lorsque le prince est joué, il est possible de choisir de défausser le camp adverse ou son propre camp, cela devrait théoriquement doubler le nombre d’états successeurs lorsque l’on joue un prince. C’est également le cas lorsqu’un chancelier est joué (il est possible de piocher des combinaisons de carte différentes). </w:t>
       </w:r>
     </w:p>
@@ -5456,7 +5639,7 @@
           <w:szCs w:val="26"/>
         </w:rPr>
       </w:pPr>
-      <w:bookmarkStart w:id="8" w:name="_Toc60173824"/>
+      <w:bookmarkStart w:id="8" w:name="_Toc60316444"/>
       <w:r>
         <w:rPr>
           <w:sz w:val="26"/>
@@ -5521,7 +5704,19 @@
         <w:t>. En effet</w:t>
       </w:r>
       <w:r>
-        <w:t xml:space="preserve">, lorsqu’un algorithme est lancé, celui-ci va devoir simuler le jeu jusqu’à une certaine profondeur. Or cette simulation ne doit pas apparaître à l’œil de l’utilisateur, il faut également que les données ne subissent pas de modification à terme, le cours du jeu ne doit pas être modifié une fois l’algorithme terminé, enfin, chaque état crée doit subsister tout au long de la simulation. Autrement dit, il doit être possible d’accéder depuis un état aux données de l’état parent. Le fait d’avoir générer un nouvel état en ayant simuler un tour de jeu ne doit pas perturber les données de l’état parent. Pour ce faire, nous avons utilisé une classe Save qui va utiliser la </w:t>
+        <w:t>, lorsqu’un algorithme est lancé, celui-ci va devoir simuler le jeu jusqu’à une certaine profondeur. Or cette simulation ne doit pas apparaître à l’œil de l’utilisateur, il faut également que les données ne subissent pas de modification à terme, le cours du jeu ne doit pas être modifié une fois l’algorithme terminé</w:t>
+      </w:r>
+      <w:r>
+        <w:t>.</w:t>
+      </w:r>
+      <w:r>
+        <w:t xml:space="preserve"> </w:t>
+      </w:r>
+      <w:r>
+        <w:t>E</w:t>
+      </w:r>
+      <w:r>
+        <w:t xml:space="preserve">nfin, chaque état crée doit subsister tout au long de la simulation. Autrement dit, il doit être possible d’accéder depuis un état aux données de l’état parent. Le fait d’avoir générer un nouvel état en ayant simuler un tour de jeu ne doit pas perturber les données de l’état parent. Pour ce faire, nous avons utilisé une classe Save qui va utiliser la </w:t>
       </w:r>
       <w:r>
         <w:t>méthode</w:t>
@@ -5579,7 +5774,28 @@
       <w:pPr>
         <w:jc w:val="both"/>
       </w:pPr>
-      <w:r>
+    </w:p>
+    <w:p>
+      <w:pPr>
+        <w:jc w:val="both"/>
+      </w:pPr>
+    </w:p>
+    <w:p>
+      <w:pPr>
+        <w:jc w:val="both"/>
+      </w:pPr>
+    </w:p>
+    <w:p>
+      <w:pPr>
+        <w:jc w:val="both"/>
+      </w:pPr>
+    </w:p>
+    <w:p>
+      <w:pPr>
+        <w:jc w:val="both"/>
+      </w:pPr>
+      <w:r>
+        <w:lastRenderedPageBreak/>
         <w:t>Voici le code la classe Save :</w:t>
       </w:r>
     </w:p>
@@ -5591,7 +5807,6 @@
         <w:rPr>
           <w:noProof/>
         </w:rPr>
-        <w:lastRenderedPageBreak/>
         <w:drawing>
           <wp:inline distT="0" distB="0" distL="0" distR="0" wp14:anchorId="45E24C7F" wp14:editId="6DE884D1">
             <wp:extent cx="5760720" cy="2161540"/>
@@ -5685,7 +5900,7 @@
           <w:szCs w:val="26"/>
         </w:rPr>
       </w:pPr>
-      <w:bookmarkStart w:id="9" w:name="_Toc60173825"/>
+      <w:bookmarkStart w:id="9" w:name="_Toc60316445"/>
       <w:r>
         <w:rPr>
           <w:sz w:val="26"/>
@@ -5801,7 +6016,11 @@
       </w:r>
       <w:proofErr w:type="spellEnd"/>
       <w:r>
-        <w:t xml:space="preserve"> aura le même traitement que normalement (retirer la carte de la main du joueur courant, effectuer l’action correspondante, passer au joueur suivant puis piocher une carte). Cependant, le </w:t>
+        <w:t xml:space="preserve"> aura le même traitement que normalement (retirer la carte de la main du joueur courant, effectuer l’action correspondante, passer au joueur suivant puis </w:t>
+      </w:r>
+      <w:r>
+        <w:lastRenderedPageBreak/>
+        <w:t xml:space="preserve">piocher une carte). Cependant, le </w:t>
       </w:r>
       <w:proofErr w:type="spellStart"/>
       <w:r>
@@ -5825,11 +6044,7 @@
       </w:r>
       <w:proofErr w:type="spellEnd"/>
       <w:r>
-        <w:t xml:space="preserve">, le joueur ne piochera pas de carte </w:t>
-      </w:r>
-      <w:r>
-        <w:lastRenderedPageBreak/>
-        <w:t xml:space="preserve">dans la fonction </w:t>
+        <w:t xml:space="preserve">, le joueur ne piochera pas de carte dans la fonction </w:t>
       </w:r>
       <w:proofErr w:type="spellStart"/>
       <w:r>
@@ -5851,7 +6066,13 @@
         <w:t>créé</w:t>
       </w:r>
       <w:r>
-        <w:t xml:space="preserve"> dans la fonction init de la classe.</w:t>
+        <w:t xml:space="preserve"> dans la fonction init de la classe</w:t>
+      </w:r>
+      <w:r>
+        <w:t>)</w:t>
+      </w:r>
+      <w:r>
+        <w:t>.</w:t>
       </w:r>
     </w:p>
     <w:p>
@@ -5868,7 +6089,7 @@
           <w:lang w:val="en-US"/>
         </w:rPr>
       </w:pPr>
-      <w:bookmarkStart w:id="10" w:name="_Toc60173826"/>
+      <w:bookmarkStart w:id="10" w:name="_Toc60316446"/>
       <w:r>
         <w:rPr>
           <w:sz w:val="26"/>
@@ -5953,7 +6174,13 @@
         <w:jc w:val="both"/>
       </w:pPr>
       <w:r>
-        <w:t>(Si l’on cherche les états successeurs de l’état courant à une profondeur de 3, et qu’il est possible de piocher toutes les cartes pour chaque joueur, 3 tours de suites, il y aura un total de 20^3 états successeurs (ce n’est bien sûr théoriquement pas possible, car certaines cartes n’existent qu’en un exemplaire)).</w:t>
+        <w:t>Si l’on cherche les états successeurs de l’état courant à une profondeur de 3, et qu’il est possible de piocher toutes les cartes pour chaque joueur, 3 tours de suites, il y aura un total de 20^3 états successeurs (ce n’est bien sûr théoriquement pas possible, car certaines cartes n’existent qu’en un exemplaire</w:t>
+      </w:r>
+      <w:r>
+        <w:t>)</w:t>
+      </w:r>
+      <w:r>
+        <w:t>.</w:t>
       </w:r>
     </w:p>
     <w:p>
@@ -6030,7 +6257,7 @@
           <w:szCs w:val="26"/>
         </w:rPr>
       </w:pPr>
-      <w:bookmarkStart w:id="11" w:name="_Toc60173827"/>
+      <w:bookmarkStart w:id="11" w:name="_Toc60316447"/>
       <w:r>
         <w:rPr>
           <w:sz w:val="26"/>
@@ -6091,7 +6318,7 @@
           <w:szCs w:val="26"/>
         </w:rPr>
       </w:pPr>
-      <w:bookmarkStart w:id="12" w:name="_Toc60173828"/>
+      <w:bookmarkStart w:id="12" w:name="_Toc60316448"/>
       <w:r>
         <w:rPr>
           <w:sz w:val="26"/>
@@ -6134,7 +6361,13 @@
         <w:jc w:val="both"/>
       </w:pPr>
       <w:r>
-        <w:t xml:space="preserve">La fonction évaluation renvoie un poids en fonction de l’état actuel du jeu. La fonction prend en paramètre les éléments que connaît et que peut déterminer l’IA, par exemple les éléments connus sont la main de l’IA et les trois cartes qui sont face découverte. Les éléments que l’on peut déterminer est la pioche à l’aide des cartes déjà jouées par l’IA et le joueur, la main du joueur et la carte face cachée. On détermine donc un deck avec toutes les cartes susceptibles d’être dans la main du joueur. C’est à l’aide de cette construction et de la main de l’IA que l’on peut déterminer un poids pour l’état du jeu. Par exemple un état avec une carte espionne et une autre carte sera plus avantageux qu’un état avec deux espionnes. </w:t>
+        <w:t xml:space="preserve">La fonction évaluation renvoie un poids en fonction de l’état actuel du jeu. La fonction prend en paramètre les éléments que connaît et que peut déterminer l’IA, par exemple les éléments connus sont la main de l’IA et les trois cartes qui sont face découverte. Les éléments que l’on peut déterminer est la pioche à l’aide des cartes déjà jouées par l’IA et le joueur, la main du joueur et la carte </w:t>
+      </w:r>
+      <w:r>
+        <w:t>brulée</w:t>
+      </w:r>
+      <w:r>
+        <w:t xml:space="preserve">. On détermine donc un deck avec toutes les cartes susceptibles d’être dans la main du joueur. C’est à l’aide de cette construction et de la main de l’IA que l’on peut déterminer un poids pour l’état du jeu. Par exemple un état avec une carte espionne et une autre carte sera plus avantageux qu’un état avec deux espionnes. </w:t>
       </w:r>
     </w:p>
     <w:p>
@@ -6176,11 +6409,9 @@
       <w:r>
         <w:t xml:space="preserve">D’autres cartes ont leurs propres fonction évaluation à savoir le garde le prince et le chancelier car </w:t>
       </w:r>
-      <w:proofErr w:type="spellStart"/>
-      <w:r>
-        <w:t>se</w:t>
-      </w:r>
-      <w:proofErr w:type="spellEnd"/>
+      <w:r>
+        <w:t>ce</w:t>
+      </w:r>
       <w:r>
         <w:t xml:space="preserve"> sont des cartes à double actions. Elles sont construites de la manière suivante : La fonction prend en paramètre un booléen qui permettra de décider si l’on se trouve dans le calcul du poids ou dans la décision de la carte à faire deviner dans le cas du garde, le camp à faire défausser dans le cas du chancelier ou des cartes à remettre dans la pioche pour le cas du chancelier. Ces fonctions sont à la fois appelées dans la fonction éval mais aussi quand le moment </w:t>
       </w:r>
@@ -6203,7 +6434,19 @@
         <w:t xml:space="preserve"> dernier ne l’a pas jouée lorsque </w:t>
       </w:r>
       <w:r>
-        <w:t>c’était son tour, le poids du garde devient donc très grand grâce à la probabilité que le joueur est une carte en particulier et au moment de la décision de l’IA, elle va choisir la carte qui aura renvoyée dans la fonction éval un poids très g</w:t>
+        <w:t>c’était son tour, le poids du garde devient donc très grand grâce à la probabilité que le joueur est une carte en particulier et au moment de la décision de l’IA, elle va choisir la carte qui aura renvoyée</w:t>
+      </w:r>
+      <w:r>
+        <w:t>,</w:t>
+      </w:r>
+      <w:r>
+        <w:t xml:space="preserve"> dans la fonction éval</w:t>
+      </w:r>
+      <w:r>
+        <w:t>,</w:t>
+      </w:r>
+      <w:r>
+        <w:t xml:space="preserve"> un poids très g</w:t>
       </w:r>
       <w:r>
         <w:t>ra</w:t>
@@ -6221,92 +6464,6 @@
       </w:r>
       <w:r>
         <w:t>chaque carte. Ce coefficient est le nombre de carte restant dans la pioche que l’on divise par le nombre de carte total. Certains états sont beaucoup plus avantageux que d’autre comme par exemple la princesse avec le baron mais s’il n’y a plus de baron dans la pioche et qu’il est par conséquent impossible d’arriver à cet état, le poids devient donc nul. Cela permet d’optimiser l’IA dans son choix de carte pour arriver à un état avec la plus forte probabilité de gagné et qui soit atteignable. Si ce coefficient n’était pas appliqué, l’IA va toujours se diriger vers le même état alors qu’il est peut-être inatteignable et jouer les mauvaises cartes.</w:t>
-      </w:r>
-    </w:p>
-    <w:p>
-      <w:pPr>
-        <w:jc w:val="both"/>
-        <w:rPr>
-          <w:color w:val="FF0000"/>
-        </w:rPr>
-      </w:pPr>
-      <w:r>
-        <w:rPr>
-          <w:color w:val="FF0000"/>
-        </w:rPr>
-        <w:t xml:space="preserve">Partie </w:t>
-      </w:r>
-      <w:proofErr w:type="spellStart"/>
-      <w:r>
-        <w:rPr>
-          <w:color w:val="FF0000"/>
-        </w:rPr>
-        <w:t>d’antoine</w:t>
-      </w:r>
-      <w:proofErr w:type="spellEnd"/>
-      <w:r>
-        <w:rPr>
-          <w:color w:val="FF0000"/>
-        </w:rPr>
-        <w:t xml:space="preserve"> (ne pas hésiter à mettre des screens de code, </w:t>
-      </w:r>
-      <w:proofErr w:type="gramStart"/>
-      <w:r>
-        <w:rPr>
-          <w:color w:val="FF0000"/>
-        </w:rPr>
-        <w:t>si ils</w:t>
-      </w:r>
-      <w:proofErr w:type="gramEnd"/>
-      <w:r>
-        <w:rPr>
-          <w:color w:val="FF0000"/>
-        </w:rPr>
-        <w:t xml:space="preserve"> sont petits mets les à la suite, sinon mets les en annexe. Si tu mets vraiment des fats bouts de code (ce que je te conseille, passe par </w:t>
-      </w:r>
-      <w:proofErr w:type="spellStart"/>
-      <w:r>
-        <w:rPr>
-          <w:color w:val="FF0000"/>
-        </w:rPr>
-        <w:t>notepad</w:t>
-      </w:r>
-      <w:proofErr w:type="spellEnd"/>
-      <w:r>
-        <w:rPr>
-          <w:color w:val="FF0000"/>
-        </w:rPr>
-        <w:t xml:space="preserve">++, </w:t>
-      </w:r>
-      <w:proofErr w:type="spellStart"/>
-      <w:proofErr w:type="gramStart"/>
-      <w:r>
-        <w:rPr>
-          <w:color w:val="FF0000"/>
-        </w:rPr>
-        <w:t>mets toi</w:t>
-      </w:r>
-      <w:proofErr w:type="spellEnd"/>
-      <w:proofErr w:type="gramEnd"/>
-      <w:r>
-        <w:rPr>
-          <w:color w:val="FF0000"/>
-        </w:rPr>
-        <w:t xml:space="preserve"> en mode python, fait un </w:t>
-      </w:r>
-      <w:proofErr w:type="spellStart"/>
-      <w:r>
-        <w:rPr>
-          <w:color w:val="FF0000"/>
-        </w:rPr>
-        <w:t>copier coller</w:t>
-      </w:r>
-      <w:proofErr w:type="spellEnd"/>
-      <w:r>
-        <w:rPr>
-          <w:color w:val="FF0000"/>
-        </w:rPr>
-        <w:t xml:space="preserve"> du code que tu veux mettre dans le rapport, et</w:t>
       </w:r>
     </w:p>
     <w:p>
@@ -6322,7 +6479,7 @@
           <w:szCs w:val="26"/>
         </w:rPr>
       </w:pPr>
-      <w:bookmarkStart w:id="13" w:name="_Toc60173829"/>
+      <w:bookmarkStart w:id="13" w:name="_Toc60316449"/>
       <w:r>
         <w:rPr>
           <w:sz w:val="26"/>
@@ -6375,21 +6532,21 @@
         <w:jc w:val="both"/>
       </w:pPr>
       <w:r>
+        <w:t>-l’algorithme alpha béta avec tri des états successeurs en fonction de la probabilité d’occurrence de ceux-ci : les états les plus probables d’arriver seront souvent ceux étant les plus avantagés, c’est pourquoi la liste des états successeurs est triée de manière décroissante de telle manière que l’algorithme alpha beta néglige le plus de branches possibles.</w:t>
+      </w:r>
+    </w:p>
+    <w:p>
+      <w:pPr>
+        <w:jc w:val="both"/>
+        <w:rPr>
+          <w:color w:val="FF0000"/>
+        </w:rPr>
+      </w:pPr>
+      <w:r>
+        <w:rPr>
+          <w:color w:val="FF0000"/>
+        </w:rPr>
         <w:lastRenderedPageBreak/>
-        <w:t>-l’algorithme alpha béta avec tri des états successeurs en fonction de la probabilité d’occurrence de ceux-ci : les états les plus probables d’arriver seront souvent ceux étant les plus avantagés, c’est pourquoi la liste des états successeurs est triée de manière décroissante de telle manière que l’algorithme alpha beta néglige le plus de branches possibles.</w:t>
-      </w:r>
-    </w:p>
-    <w:p>
-      <w:pPr>
-        <w:jc w:val="both"/>
-        <w:rPr>
-          <w:color w:val="FF0000"/>
-        </w:rPr>
-      </w:pPr>
-      <w:r>
-        <w:rPr>
-          <w:color w:val="FF0000"/>
-        </w:rPr>
         <w:t>Faire la comparaison une fois que la fonction éval sera bien implémentée</w:t>
       </w:r>
     </w:p>
@@ -6401,7 +6558,7 @@
           <w:szCs w:val="26"/>
         </w:rPr>
       </w:pPr>
-      <w:bookmarkStart w:id="14" w:name="_Toc60173830"/>
+      <w:bookmarkStart w:id="14" w:name="_Toc60316450"/>
       <w:r>
         <w:rPr>
           <w:sz w:val="26"/>
@@ -6436,7 +6593,7 @@
         <w:t xml:space="preserve">à difficulté </w:t>
       </w:r>
       <w:r>
-        <w:t>moyenne</w:t>
+        <w:t>difficile</w:t>
       </w:r>
       <w:r>
         <w:t xml:space="preserve">, </w:t>
@@ -6453,7 +6610,13 @@
         <w:jc w:val="both"/>
       </w:pPr>
       <w:r>
-        <w:t xml:space="preserve">Nous avons implémenté la simulation de l’apprentissage de l’IA dans le programme. En effet, lorsque l’on choisit la difficulté moyenne, une boucle lançant la fonction </w:t>
+        <w:t xml:space="preserve">Nous avons implémenté la simulation de l’apprentissage de l’IA dans le programme. En effet, lorsque l’on choisit la difficulté </w:t>
+      </w:r>
+      <w:r>
+        <w:t>difficile</w:t>
+      </w:r>
+      <w:r>
+        <w:t xml:space="preserve">, une boucle lançant la fonction </w:t>
       </w:r>
       <w:proofErr w:type="spellStart"/>
       <w:r>
@@ -6469,7 +6632,13 @@
       </w:r>
       <w:proofErr w:type="spellEnd"/>
       <w:r>
-        <w:t xml:space="preserve"> de la classe Model est utilisé pour lancer la simulation lorsque la difficulté moyenne est choisie. Le booléen </w:t>
+        <w:t xml:space="preserve"> de la classe Model est utilisé pour lancer la simulation lorsque la difficulté </w:t>
+      </w:r>
+      <w:r>
+        <w:t>difficile</w:t>
+      </w:r>
+      <w:r>
+        <w:t xml:space="preserve"> est choisie. Le booléen </w:t>
       </w:r>
       <w:proofErr w:type="spellStart"/>
       <w:r>
@@ -6519,134 +6688,909 @@
       </w:r>
       <w:proofErr w:type="spellEnd"/>
       <w:r>
-        <w:t xml:space="preserve"> afin que l’IA joue normalement lorsque la difficulté moyenne est choisie.</w:t>
-      </w:r>
-    </w:p>
-    <w:p>
-      <w:pPr>
-        <w:jc w:val="both"/>
-      </w:pPr>
-    </w:p>
-    <w:p>
-      <w:pPr>
-        <w:jc w:val="both"/>
-        <w:rPr>
+        <w:t xml:space="preserve"> afin que l’IA joue normalement lorsque la difficulté </w:t>
+      </w:r>
+      <w:r>
+        <w:t>difficile</w:t>
+      </w:r>
+      <w:r>
+        <w:t xml:space="preserve"> est choisie.</w:t>
+      </w:r>
+    </w:p>
+    <w:p>
+      <w:pPr>
+        <w:jc w:val="both"/>
+      </w:pPr>
+    </w:p>
+    <w:p>
+      <w:pPr>
+        <w:jc w:val="both"/>
+      </w:pPr>
+      <w:r>
+        <w:t xml:space="preserve">Le meilleur moyen de comprendre le fonctionnement d’un agent intelligent qui apprend par lui-même, simplement en jouant contre un autre agent, était d’en coder un sur un projet beaucoup plus simple. Un simple morpion suffisait donc pour appréhender la base de l’apprentissage par renforcement, même si ce dernier reste un jeu déterministe et possédant un nombre assez limité d’états possibles (de l’ordre de quelques centaines de milliers seulement, contre des milliards de milliards pour Love </w:t>
+      </w:r>
+      <w:proofErr w:type="spellStart"/>
+      <w:r>
+        <w:t>Letter</w:t>
+      </w:r>
+      <w:proofErr w:type="spellEnd"/>
+      <w:r>
+        <w:t>).</w:t>
+      </w:r>
+    </w:p>
+    <w:p>
+      <w:pPr>
+        <w:jc w:val="both"/>
+      </w:pPr>
+    </w:p>
+    <w:p>
+      <w:pPr>
+        <w:pStyle w:val="Titre2"/>
+      </w:pPr>
+      <w:bookmarkStart w:id="15" w:name="_Toc60316451"/>
+      <w:r>
+        <w:t xml:space="preserve">2.4.1 – Exploration et exploitation : </w:t>
+      </w:r>
+      <w:r>
+        <w:rPr>
+          <w:rFonts w:asciiTheme="minorHAnsi" w:hAnsiTheme="minorHAnsi" w:cstheme="minorHAnsi"/>
+          <w:color w:val="5B9BD5" w:themeColor="accent5"/>
+          <w:shd w:val="clear" w:color="auto" w:fill="F9F9F9"/>
+        </w:rPr>
+        <w:t>ε</w:t>
+      </w:r>
+      <w:r>
+        <w:t xml:space="preserve"> – </w:t>
+      </w:r>
+      <w:proofErr w:type="spellStart"/>
+      <w:r>
+        <w:t>greedy</w:t>
+      </w:r>
+      <w:bookmarkEnd w:id="15"/>
+      <w:proofErr w:type="spellEnd"/>
+    </w:p>
+    <w:p/>
+    <w:p>
+      <w:pPr>
+        <w:jc w:val="both"/>
+      </w:pPr>
+      <w:r>
+        <w:t xml:space="preserve">Pour qu’un agent intelligent puisse apprendre, il faut bien sûr qu’il puisse tester, et donc explorer les différentes actions qui peuvent être effectuées. De plus, au bout d’un certain nombre de parties il faut bien que ce dernier puisse choisir la meilleure action à réaliser en fonction de ce qu’il a déjà fait dans des parties précédentes. C’est ici qu’intervient le système </w:t>
+      </w:r>
+      <w:r>
+        <w:rPr>
+          <w:rFonts w:ascii="Arial Unicode MS" w:hAnsi="Arial Unicode MS"/>
+          <w:color w:val="000000"/>
+          <w:sz w:val="19"/>
+          <w:szCs w:val="19"/>
+          <w:shd w:val="clear" w:color="auto" w:fill="F9F9F9"/>
+        </w:rPr>
+        <w:t>ε</w:t>
+      </w:r>
+      <w:r>
+        <w:t>-</w:t>
+      </w:r>
+      <w:proofErr w:type="spellStart"/>
+      <w:r>
+        <w:t>greedy</w:t>
+      </w:r>
+      <w:proofErr w:type="spellEnd"/>
+      <w:r>
+        <w:t xml:space="preserve">, il permet simplement de dire à l’IA, si elle doit explorer, c’est-à-dire choisir aléatoirement une action à réaliser, ou si elle doit exploiter les connaissances qu’elle a déjà acquise, c’est-à-dire choisir l’action qui l’arrange le plus, ou celle qui arrange le moins l’adversaire. Le </w:t>
+      </w:r>
+      <w:r>
+        <w:rPr>
+          <w:rFonts w:ascii="Arial Unicode MS" w:hAnsi="Arial Unicode MS"/>
+          <w:color w:val="000000"/>
+          <w:sz w:val="19"/>
+          <w:szCs w:val="19"/>
+          <w:shd w:val="clear" w:color="auto" w:fill="F9F9F9"/>
+        </w:rPr>
+        <w:t>ε</w:t>
+      </w:r>
+      <w:r>
+        <w:t xml:space="preserve"> représente une valeur comprise entre 0 et 1, qui indiquera quel type de choix doit faire l’IA. Nous pouvons par exemple initialiser </w:t>
+      </w:r>
+      <w:r>
+        <w:rPr>
+          <w:rFonts w:ascii="Arial Unicode MS" w:hAnsi="Arial Unicode MS"/>
+          <w:color w:val="000000"/>
+          <w:sz w:val="19"/>
+          <w:szCs w:val="19"/>
+          <w:shd w:val="clear" w:color="auto" w:fill="F9F9F9"/>
+        </w:rPr>
+        <w:t>ε</w:t>
+      </w:r>
+      <w:r>
+        <w:t xml:space="preserve"> à 0,995 et le faire diminuer progressivement jusqu’à 0 tout au long de l’apprentissage (des milliers, millions, ou même des milliards de parties). Ensuite, à chaque début de round, quand l’IA doit choisir une action à réaliser, on génère aléatoirement une valeur comprise entre 0 et 1, si cette valeur est plus petite que </w:t>
+      </w:r>
+      <w:r>
+        <w:rPr>
+          <w:rFonts w:ascii="Arial Unicode MS" w:hAnsi="Arial Unicode MS"/>
+          <w:color w:val="000000"/>
+          <w:sz w:val="19"/>
+          <w:szCs w:val="19"/>
+          <w:shd w:val="clear" w:color="auto" w:fill="F9F9F9"/>
+        </w:rPr>
+        <w:t>ε</w:t>
+      </w:r>
+      <w:r>
+        <w:t>, l’IA explore, sinon elle exploite. Ainsi l’IA fera de moins en moins d’exploration et à la fin de son entrainement, elle choisira toujours les meilleures actions à réaliser.</w:t>
+      </w:r>
+    </w:p>
+    <w:p/>
+    <w:p/>
+    <w:p>
+      <w:r>
+        <w:tab/>
+      </w:r>
+    </w:p>
+    <w:p/>
+    <w:p>
+      <w:r>
+        <w:rPr>
+          <w:noProof/>
+        </w:rPr>
+        <w:lastRenderedPageBreak/>
+        <mc:AlternateContent>
+          <mc:Choice Requires="wpg">
+            <w:drawing>
+              <wp:anchor distT="0" distB="0" distL="114300" distR="114300" simplePos="0" relativeHeight="251681792" behindDoc="0" locked="0" layoutInCell="1" allowOverlap="1" wp14:anchorId="2F3F610F" wp14:editId="53C933F5">
+                <wp:simplePos x="0" y="0"/>
+                <wp:positionH relativeFrom="margin">
+                  <wp:posOffset>151765</wp:posOffset>
+                </wp:positionH>
+                <wp:positionV relativeFrom="paragraph">
+                  <wp:posOffset>-285750</wp:posOffset>
+                </wp:positionV>
+                <wp:extent cx="5120640" cy="3558540"/>
+                <wp:effectExtent l="0" t="0" r="0" b="3810"/>
+                <wp:wrapNone/>
+                <wp:docPr id="43" name="Groupe 43"/>
+                <wp:cNvGraphicFramePr/>
+                <a:graphic xmlns:a="http://schemas.openxmlformats.org/drawingml/2006/main">
+                  <a:graphicData uri="http://schemas.microsoft.com/office/word/2010/wordprocessingGroup">
+                    <wpg:wgp>
+                      <wpg:cNvGrpSpPr/>
+                      <wpg:grpSpPr>
+                        <a:xfrm>
+                          <a:off x="0" y="0"/>
+                          <a:ext cx="5120640" cy="3558540"/>
+                          <a:chOff x="0" y="0"/>
+                          <a:chExt cx="5120640" cy="3558540"/>
+                        </a:xfrm>
+                      </wpg:grpSpPr>
+                      <wpg:grpSp>
+                        <wpg:cNvPr id="37" name="Groupe 37"/>
+                        <wpg:cNvGrpSpPr/>
+                        <wpg:grpSpPr>
+                          <a:xfrm>
+                            <a:off x="0" y="0"/>
+                            <a:ext cx="5120640" cy="3208020"/>
+                            <a:chOff x="0" y="0"/>
+                            <a:chExt cx="5120640" cy="3208020"/>
+                          </a:xfrm>
+                        </wpg:grpSpPr>
+                        <wps:wsp>
+                          <wps:cNvPr id="35" name="Forme libre : forme 35"/>
+                          <wps:cNvSpPr/>
+                          <wps:spPr>
+                            <a:xfrm>
+                              <a:off x="137160" y="403193"/>
+                              <a:ext cx="3810000" cy="2660047"/>
+                            </a:xfrm>
+                            <a:custGeom>
+                              <a:avLst/>
+                              <a:gdLst>
+                                <a:gd name="connsiteX0" fmla="*/ 0 w 3810000"/>
+                                <a:gd name="connsiteY0" fmla="*/ 0 h 2660047"/>
+                                <a:gd name="connsiteX1" fmla="*/ 1577340 w 3810000"/>
+                                <a:gd name="connsiteY1" fmla="*/ 2087880 h 2660047"/>
+                                <a:gd name="connsiteX2" fmla="*/ 3810000 w 3810000"/>
+                                <a:gd name="connsiteY2" fmla="*/ 2644140 h 2660047"/>
+                              </a:gdLst>
+                              <a:ahLst/>
+                              <a:cxnLst>
+                                <a:cxn ang="0">
+                                  <a:pos x="connsiteX0" y="connsiteY0"/>
+                                </a:cxn>
+                                <a:cxn ang="0">
+                                  <a:pos x="connsiteX1" y="connsiteY1"/>
+                                </a:cxn>
+                                <a:cxn ang="0">
+                                  <a:pos x="connsiteX2" y="connsiteY2"/>
+                                </a:cxn>
+                              </a:cxnLst>
+                              <a:rect l="l" t="t" r="r" b="b"/>
+                              <a:pathLst>
+                                <a:path w="3810000" h="2660047">
+                                  <a:moveTo>
+                                    <a:pt x="0" y="0"/>
+                                  </a:moveTo>
+                                  <a:cubicBezTo>
+                                    <a:pt x="471170" y="823595"/>
+                                    <a:pt x="942340" y="1647190"/>
+                                    <a:pt x="1577340" y="2087880"/>
+                                  </a:cubicBezTo>
+                                  <a:cubicBezTo>
+                                    <a:pt x="2212340" y="2528570"/>
+                                    <a:pt x="3267710" y="2719070"/>
+                                    <a:pt x="3810000" y="2644140"/>
+                                  </a:cubicBezTo>
+                                </a:path>
+                              </a:pathLst>
+                            </a:custGeom>
+                          </wps:spPr>
+                          <wps:style>
+                            <a:lnRef idx="1">
+                              <a:schemeClr val="accent2"/>
+                            </a:lnRef>
+                            <a:fillRef idx="0">
+                              <a:schemeClr val="accent2"/>
+                            </a:fillRef>
+                            <a:effectRef idx="0">
+                              <a:schemeClr val="accent2"/>
+                            </a:effectRef>
+                            <a:fontRef idx="minor">
+                              <a:schemeClr val="tx1"/>
+                            </a:fontRef>
+                          </wps:style>
+                          <wps:bodyPr rot="0" spcFirstLastPara="0" vertOverflow="overflow" horzOverflow="overflow" vert="horz" wrap="square" lIns="91440" tIns="45720" rIns="91440" bIns="45720" numCol="1" spcCol="0" rtlCol="0" fromWordArt="0" anchor="ctr" anchorCtr="0" forceAA="0" compatLnSpc="1">
+                            <a:prstTxWarp prst="textNoShape">
+                              <a:avLst/>
+                            </a:prstTxWarp>
+                            <a:noAutofit/>
+                          </wps:bodyPr>
+                        </wps:wsp>
+                        <wps:wsp>
+                          <wps:cNvPr id="24" name="Connecteur droit avec flèche 24"/>
+                          <wps:cNvCnPr/>
+                          <wps:spPr>
+                            <a:xfrm flipV="1">
+                              <a:off x="22860" y="3063240"/>
+                              <a:ext cx="3977640" cy="0"/>
+                            </a:xfrm>
+                            <a:prstGeom prst="straightConnector1">
+                              <a:avLst/>
+                            </a:prstGeom>
+                            <a:ln w="19050">
+                              <a:solidFill>
+                                <a:schemeClr val="tx1"/>
+                              </a:solidFill>
+                              <a:tailEnd type="triangle"/>
+                            </a:ln>
+                          </wps:spPr>
+                          <wps:style>
+                            <a:lnRef idx="1">
+                              <a:schemeClr val="accent1"/>
+                            </a:lnRef>
+                            <a:fillRef idx="0">
+                              <a:schemeClr val="accent1"/>
+                            </a:fillRef>
+                            <a:effectRef idx="0">
+                              <a:schemeClr val="accent1"/>
+                            </a:effectRef>
+                            <a:fontRef idx="minor">
+                              <a:schemeClr val="tx1"/>
+                            </a:fontRef>
+                          </wps:style>
+                          <wps:bodyPr/>
+                        </wps:wsp>
+                        <wps:wsp>
+                          <wps:cNvPr id="25" name="Connecteur droit avec flèche 25"/>
+                          <wps:cNvCnPr/>
+                          <wps:spPr>
+                            <a:xfrm flipV="1">
+                              <a:off x="129540" y="259080"/>
+                              <a:ext cx="0" cy="2918460"/>
+                            </a:xfrm>
+                            <a:prstGeom prst="straightConnector1">
+                              <a:avLst/>
+                            </a:prstGeom>
+                            <a:ln w="19050">
+                              <a:solidFill>
+                                <a:schemeClr val="tx1"/>
+                              </a:solidFill>
+                              <a:tailEnd type="triangle"/>
+                            </a:ln>
+                          </wps:spPr>
+                          <wps:style>
+                            <a:lnRef idx="1">
+                              <a:schemeClr val="accent1"/>
+                            </a:lnRef>
+                            <a:fillRef idx="0">
+                              <a:schemeClr val="accent1"/>
+                            </a:fillRef>
+                            <a:effectRef idx="0">
+                              <a:schemeClr val="accent1"/>
+                            </a:effectRef>
+                            <a:fontRef idx="minor">
+                              <a:schemeClr val="tx1"/>
+                            </a:fontRef>
+                          </wps:style>
+                          <wps:bodyPr/>
+                        </wps:wsp>
+                        <wps:wsp>
+                          <wps:cNvPr id="26" name="Zone de texte 26"/>
+                          <wps:cNvSpPr txBox="1"/>
+                          <wps:spPr>
+                            <a:xfrm>
+                              <a:off x="3985260" y="2926080"/>
+                              <a:ext cx="1135380" cy="281940"/>
+                            </a:xfrm>
+                            <a:prstGeom prst="rect">
+                              <a:avLst/>
+                            </a:prstGeom>
+                            <a:noFill/>
+                            <a:ln w="6350">
+                              <a:noFill/>
+                            </a:ln>
+                          </wps:spPr>
+                          <wps:txbx>
+                            <w:txbxContent>
+                              <w:p>
+                                <w:r>
+                                  <w:t>Apprentissage</w:t>
+                                </w:r>
+                              </w:p>
+                            </w:txbxContent>
+                          </wps:txbx>
+                          <wps:bodyPr rot="0" spcFirstLastPara="0" vertOverflow="overflow" horzOverflow="overflow" vert="horz" wrap="square" lIns="91440" tIns="45720" rIns="91440" bIns="45720" numCol="1" spcCol="0" rtlCol="0" fromWordArt="0" anchor="t" anchorCtr="0" forceAA="0" compatLnSpc="1">
+                            <a:prstTxWarp prst="textNoShape">
+                              <a:avLst/>
+                            </a:prstTxWarp>
+                            <a:noAutofit/>
+                          </wps:bodyPr>
+                        </wps:wsp>
+                        <wps:wsp>
+                          <wps:cNvPr id="29" name="Zone de texte 29"/>
+                          <wps:cNvSpPr txBox="1"/>
+                          <wps:spPr>
+                            <a:xfrm>
+                              <a:off x="0" y="0"/>
+                              <a:ext cx="297180" cy="281940"/>
+                            </a:xfrm>
+                            <a:prstGeom prst="rect">
+                              <a:avLst/>
+                            </a:prstGeom>
+                            <a:noFill/>
+                            <a:ln w="6350">
+                              <a:noFill/>
+                            </a:ln>
+                          </wps:spPr>
+                          <wps:txbx>
+                            <w:txbxContent>
+                              <w:p>
+                                <w:pPr>
+                                  <w:rPr>
+                                    <w:sz w:val="36"/>
+                                    <w:szCs w:val="36"/>
+                                  </w:rPr>
+                                </w:pPr>
+                                <w:proofErr w:type="gramStart"/>
+                                <w:r>
+                                  <w:rPr>
+                                    <w:rFonts w:ascii="Arial Unicode MS" w:hAnsi="Arial Unicode MS"/>
+                                    <w:color w:val="000000"/>
+                                    <w:sz w:val="27"/>
+                                    <w:szCs w:val="28"/>
+                                    <w:shd w:val="clear" w:color="auto" w:fill="F9F9F9"/>
+                                  </w:rPr>
+                                  <w:t>ε</w:t>
+                                </w:r>
+                                <w:proofErr w:type="gramEnd"/>
+                              </w:p>
+                            </w:txbxContent>
+                          </wps:txbx>
+                          <wps:bodyPr rot="0" spcFirstLastPara="0" vertOverflow="overflow" horzOverflow="overflow" vert="horz" wrap="square" lIns="91440" tIns="45720" rIns="91440" bIns="45720" numCol="1" spcCol="0" rtlCol="0" fromWordArt="0" anchor="t" anchorCtr="0" forceAA="0" compatLnSpc="1">
+                            <a:prstTxWarp prst="textNoShape">
+                              <a:avLst/>
+                            </a:prstTxWarp>
+                            <a:noAutofit/>
+                          </wps:bodyPr>
+                        </wps:wsp>
+                        <wps:wsp>
+                          <wps:cNvPr id="36" name="Zone de texte 36"/>
+                          <wps:cNvSpPr txBox="1"/>
+                          <wps:spPr>
+                            <a:xfrm>
+                              <a:off x="762000" y="1219200"/>
+                              <a:ext cx="2400300" cy="419100"/>
+                            </a:xfrm>
+                            <a:prstGeom prst="rect">
+                              <a:avLst/>
+                            </a:prstGeom>
+                            <a:noFill/>
+                            <a:ln w="6350">
+                              <a:noFill/>
+                            </a:ln>
+                          </wps:spPr>
+                          <wps:txbx>
+                            <w:txbxContent>
+                              <w:p>
+                                <w:pPr>
+                                  <w:rPr>
+                                    <w:rFonts w:cstheme="minorHAnsi"/>
+                                    <w:color w:val="ED7D31" w:themeColor="accent2"/>
+                                    <w:sz w:val="24"/>
+                                    <w:szCs w:val="24"/>
+                                  </w:rPr>
+                                </w:pPr>
+                                <w:proofErr w:type="gramStart"/>
+                                <w:r>
+                                  <w:rPr>
+                                    <w:rFonts w:cstheme="minorHAnsi"/>
+                                    <w:color w:val="ED7D31" w:themeColor="accent2"/>
+                                    <w:sz w:val="21"/>
+                                    <w:szCs w:val="20"/>
+                                    <w:shd w:val="clear" w:color="auto" w:fill="F9F9F9"/>
+                                  </w:rPr>
+                                  <w:t>ε</w:t>
+                                </w:r>
+                                <w:proofErr w:type="gramEnd"/>
+                                <w:r>
+                                  <w:rPr>
+                                    <w:rFonts w:cstheme="minorHAnsi"/>
+                                    <w:color w:val="ED7D31" w:themeColor="accent2"/>
+                                    <w:sz w:val="21"/>
+                                    <w:szCs w:val="20"/>
+                                    <w:shd w:val="clear" w:color="auto" w:fill="F9F9F9"/>
+                                  </w:rPr>
+                                  <w:t xml:space="preserve"> au cours de l’apprentissage de l’IA</w:t>
+                                </w:r>
+                              </w:p>
+                              <w:p>
+                                <w:pPr>
+                                  <w:rPr>
+                                    <w:sz w:val="36"/>
+                                    <w:szCs w:val="36"/>
+                                  </w:rPr>
+                                </w:pPr>
+                              </w:p>
+                              <w:p>
+                                <w:pPr>
+                                  <w:rPr>
+                                    <w:sz w:val="36"/>
+                                    <w:szCs w:val="36"/>
+                                  </w:rPr>
+                                </w:pPr>
+                                <w:r>
+                                  <w:rPr>
+                                    <w:sz w:val="36"/>
+                                    <w:szCs w:val="36"/>
+                                  </w:rPr>
+                                  <w:t xml:space="preserve"> </w:t>
+                                </w:r>
+                              </w:p>
+                            </w:txbxContent>
+                          </wps:txbx>
+                          <wps:bodyPr rot="0" spcFirstLastPara="0" vertOverflow="overflow" horzOverflow="overflow" vert="horz" wrap="square" lIns="91440" tIns="45720" rIns="91440" bIns="45720" numCol="1" spcCol="0" rtlCol="0" fromWordArt="0" anchor="t" anchorCtr="0" forceAA="0" compatLnSpc="1">
+                            <a:prstTxWarp prst="textNoShape">
+                              <a:avLst/>
+                            </a:prstTxWarp>
+                            <a:noAutofit/>
+                          </wps:bodyPr>
+                        </wps:wsp>
+                      </wpg:grpSp>
+                      <wps:wsp>
+                        <wps:cNvPr id="42" name="Zone de texte 42"/>
+                        <wps:cNvSpPr txBox="1"/>
+                        <wps:spPr>
+                          <a:xfrm>
+                            <a:off x="198120" y="3276600"/>
+                            <a:ext cx="4236720" cy="281940"/>
+                          </a:xfrm>
+                          <a:prstGeom prst="rect">
+                            <a:avLst/>
+                          </a:prstGeom>
+                          <a:noFill/>
+                          <a:ln w="6350">
+                            <a:noFill/>
+                          </a:ln>
+                        </wps:spPr>
+                        <wps:txbx>
+                          <w:txbxContent>
+                            <w:p>
+                              <w:pPr>
+                                <w:rPr>
+                                  <w:i/>
+                                  <w:iCs/>
+                                </w:rPr>
+                              </w:pPr>
+                              <w:r>
+                                <w:rPr>
+                                  <w:i/>
+                                  <w:iCs/>
+                                </w:rPr>
+                                <w:t xml:space="preserve">Evolution </w:t>
+                              </w:r>
+                              <w:proofErr w:type="gramStart"/>
+                              <w:r>
+                                <w:rPr>
+                                  <w:i/>
+                                  <w:iCs/>
+                                </w:rPr>
+                                <w:t>d’</w:t>
+                              </w:r>
+                              <w:r>
+                                <w:rPr>
+                                  <w:rFonts w:ascii="Arial Unicode MS" w:hAnsi="Arial Unicode MS"/>
+                                  <w:color w:val="000000"/>
+                                  <w:sz w:val="19"/>
+                                  <w:szCs w:val="19"/>
+                                  <w:shd w:val="clear" w:color="auto" w:fill="F9F9F9"/>
+                                </w:rPr>
+                                <w:t xml:space="preserve"> </w:t>
+                              </w:r>
+                              <w:r>
+                                <w:rPr>
+                                  <w:rFonts w:ascii="Arial Unicode MS" w:hAnsi="Arial Unicode MS"/>
+                                  <w:color w:val="000000"/>
+                                  <w:sz w:val="19"/>
+                                  <w:szCs w:val="19"/>
+                                  <w:shd w:val="clear" w:color="auto" w:fill="F9F9F9"/>
+                                </w:rPr>
+                                <w:t>ε</w:t>
+                              </w:r>
+                              <w:proofErr w:type="gramEnd"/>
+                              <w:r>
+                                <w:rPr>
+                                  <w:i/>
+                                  <w:iCs/>
+                                </w:rPr>
+                                <w:t xml:space="preserve"> durant l’apprentissage d’un agent intelligent </w:t>
+                              </w:r>
+                            </w:p>
+                          </w:txbxContent>
+                        </wps:txbx>
+                        <wps:bodyPr rot="0" spcFirstLastPara="0" vertOverflow="overflow" horzOverflow="overflow" vert="horz" wrap="square" lIns="91440" tIns="45720" rIns="91440" bIns="45720" numCol="1" spcCol="0" rtlCol="0" fromWordArt="0" anchor="t" anchorCtr="0" forceAA="0" compatLnSpc="1">
+                          <a:prstTxWarp prst="textNoShape">
+                            <a:avLst/>
+                          </a:prstTxWarp>
+                          <a:noAutofit/>
+                        </wps:bodyPr>
+                      </wps:wsp>
+                    </wpg:wgp>
+                  </a:graphicData>
+                </a:graphic>
+              </wp:anchor>
+            </w:drawing>
+          </mc:Choice>
+          <mc:Fallback>
+            <w:pict>
+              <v:group w14:anchorId="2F3F610F" id="Groupe 43" o:spid="_x0000_s1034" style="position:absolute;margin-left:11.95pt;margin-top:-22.5pt;width:403.2pt;height:280.2pt;z-index:251681792;mso-position-horizontal-relative:margin" coordsize="51206,35585" o:gfxdata="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">
+                <v:group id="Groupe 37" o:spid="_x0000_s1035" style="position:absolute;width:51206;height:32080" coordsize="51206,32080" o:gfxdata="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">
+                  <v:shape id="Forme libre : forme 35" o:spid="_x0000_s1036" style="position:absolute;left:1371;top:4031;width:38100;height:26601;visibility:visible;mso-wrap-style:square;v-text-anchor:middle" coordsize="3810000,2660047" o:gfxdata="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" path="m,c471170,823595,942340,1647190,1577340,2087880v635000,440690,1690370,631190,2232660,556260e" filled="f" strokecolor="#ed7d31 [3205]" strokeweight=".5pt">
+                    <v:stroke joinstyle="miter"/>
+                    <v:path arrowok="t" o:connecttype="custom" o:connectlocs="0,0;1577340,2087880;3810000,2644140" o:connectangles="0,0,0"/>
+                  </v:shape>
+                  <v:shapetype id="_x0000_t32" coordsize="21600,21600" o:spt="32" o:oned="t" path="m,l21600,21600e" filled="f">
+                    <v:path arrowok="t" fillok="f" o:connecttype="none"/>
+                    <o:lock v:ext="edit" shapetype="t"/>
+                  </v:shapetype>
+                  <v:shape id="Connecteur droit avec flèche 24" o:spid="_x0000_s1037" type="#_x0000_t32" style="position:absolute;left:228;top:30632;width:39777;height:0;flip:y;visibility:visible;mso-wrap-style:square" o:connectortype="straight" o:gfxdata="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" strokecolor="black [3213]" strokeweight="1.5pt">
+                    <v:stroke endarrow="block" joinstyle="miter"/>
+                  </v:shape>
+                  <v:shape id="Connecteur droit avec flèche 25" o:spid="_x0000_s1038" type="#_x0000_t32" style="position:absolute;left:1295;top:2590;width:0;height:29185;flip:y;visibility:visible;mso-wrap-style:square" o:connectortype="straight" o:gfxdata="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" strokecolor="black [3213]" strokeweight="1.5pt">
+                    <v:stroke endarrow="block" joinstyle="miter"/>
+                  </v:shape>
+                  <v:shape id="Zone de texte 26" o:spid="_x0000_s1039" type="#_x0000_t202" style="position:absolute;left:39852;top:29260;width:11354;height:2820;visibility:visible;mso-wrap-style:square;v-text-anchor:top" o:gfxdata="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" filled="f" stroked="f" strokeweight=".5pt">
+                    <v:textbox>
+                      <w:txbxContent>
+                        <w:p>
+                          <w:r>
+                            <w:t>Apprentissage</w:t>
+                          </w:r>
+                        </w:p>
+                      </w:txbxContent>
+                    </v:textbox>
+                  </v:shape>
+                  <v:shape id="Zone de texte 29" o:spid="_x0000_s1040" type="#_x0000_t202" style="position:absolute;width:2971;height:2819;visibility:visible;mso-wrap-style:square;v-text-anchor:top" o:gfxdata="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" filled="f" stroked="f" strokeweight=".5pt">
+                    <v:textbox>
+                      <w:txbxContent>
+                        <w:p>
+                          <w:pPr>
+                            <w:rPr>
+                              <w:sz w:val="36"/>
+                              <w:szCs w:val="36"/>
+                            </w:rPr>
+                          </w:pPr>
+                          <w:proofErr w:type="gramStart"/>
+                          <w:r>
+                            <w:rPr>
+                              <w:rFonts w:ascii="Arial Unicode MS" w:hAnsi="Arial Unicode MS"/>
+                              <w:color w:val="000000"/>
+                              <w:sz w:val="27"/>
+                              <w:szCs w:val="28"/>
+                              <w:shd w:val="clear" w:color="auto" w:fill="F9F9F9"/>
+                            </w:rPr>
+                            <w:t>ε</w:t>
+                          </w:r>
+                          <w:proofErr w:type="gramEnd"/>
+                        </w:p>
+                      </w:txbxContent>
+                    </v:textbox>
+                  </v:shape>
+                  <v:shape id="Zone de texte 36" o:spid="_x0000_s1041" type="#_x0000_t202" style="position:absolute;left:7620;top:12192;width:24003;height:4191;visibility:visible;mso-wrap-style:square;v-text-anchor:top" o:gfxdata="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" filled="f" stroked="f" strokeweight=".5pt">
+                    <v:textbox>
+                      <w:txbxContent>
+                        <w:p>
+                          <w:pPr>
+                            <w:rPr>
+                              <w:rFonts w:cstheme="minorHAnsi"/>
+                              <w:color w:val="ED7D31" w:themeColor="accent2"/>
+                              <w:sz w:val="24"/>
+                              <w:szCs w:val="24"/>
+                            </w:rPr>
+                          </w:pPr>
+                          <w:proofErr w:type="gramStart"/>
+                          <w:r>
+                            <w:rPr>
+                              <w:rFonts w:cstheme="minorHAnsi"/>
+                              <w:color w:val="ED7D31" w:themeColor="accent2"/>
+                              <w:sz w:val="21"/>
+                              <w:szCs w:val="20"/>
+                              <w:shd w:val="clear" w:color="auto" w:fill="F9F9F9"/>
+                            </w:rPr>
+                            <w:t>ε</w:t>
+                          </w:r>
+                          <w:proofErr w:type="gramEnd"/>
+                          <w:r>
+                            <w:rPr>
+                              <w:rFonts w:cstheme="minorHAnsi"/>
+                              <w:color w:val="ED7D31" w:themeColor="accent2"/>
+                              <w:sz w:val="21"/>
+                              <w:szCs w:val="20"/>
+                              <w:shd w:val="clear" w:color="auto" w:fill="F9F9F9"/>
+                            </w:rPr>
+                            <w:t xml:space="preserve"> au cours de l’apprentissage de l’IA</w:t>
+                          </w:r>
+                        </w:p>
+                        <w:p>
+                          <w:pPr>
+                            <w:rPr>
+                              <w:sz w:val="36"/>
+                              <w:szCs w:val="36"/>
+                            </w:rPr>
+                          </w:pPr>
+                        </w:p>
+                        <w:p>
+                          <w:pPr>
+                            <w:rPr>
+                              <w:sz w:val="36"/>
+                              <w:szCs w:val="36"/>
+                            </w:rPr>
+                          </w:pPr>
+                          <w:r>
+                            <w:rPr>
+                              <w:sz w:val="36"/>
+                              <w:szCs w:val="36"/>
+                            </w:rPr>
+                            <w:t xml:space="preserve"> </w:t>
+                          </w:r>
+                        </w:p>
+                      </w:txbxContent>
+                    </v:textbox>
+                  </v:shape>
+                </v:group>
+                <v:shape id="Zone de texte 42" o:spid="_x0000_s1042" type="#_x0000_t202" style="position:absolute;left:1981;top:32766;width:42367;height:2819;visibility:visible;mso-wrap-style:square;v-text-anchor:top" o:gfxdata="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" filled="f" stroked="f" strokeweight=".5pt">
+                  <v:textbox>
+                    <w:txbxContent>
+                      <w:p>
+                        <w:pPr>
+                          <w:rPr>
+                            <w:i/>
+                            <w:iCs/>
+                          </w:rPr>
+                        </w:pPr>
+                        <w:r>
+                          <w:rPr>
+                            <w:i/>
+                            <w:iCs/>
+                          </w:rPr>
+                          <w:t xml:space="preserve">Evolution </w:t>
+                        </w:r>
+                        <w:proofErr w:type="gramStart"/>
+                        <w:r>
+                          <w:rPr>
+                            <w:i/>
+                            <w:iCs/>
+                          </w:rPr>
+                          <w:t>d’</w:t>
+                        </w:r>
+                        <w:r>
+                          <w:rPr>
+                            <w:rFonts w:ascii="Arial Unicode MS" w:hAnsi="Arial Unicode MS"/>
+                            <w:color w:val="000000"/>
+                            <w:sz w:val="19"/>
+                            <w:szCs w:val="19"/>
+                            <w:shd w:val="clear" w:color="auto" w:fill="F9F9F9"/>
+                          </w:rPr>
+                          <w:t xml:space="preserve"> </w:t>
+                        </w:r>
+                        <w:r>
+                          <w:rPr>
+                            <w:rFonts w:ascii="Arial Unicode MS" w:hAnsi="Arial Unicode MS"/>
+                            <w:color w:val="000000"/>
+                            <w:sz w:val="19"/>
+                            <w:szCs w:val="19"/>
+                            <w:shd w:val="clear" w:color="auto" w:fill="F9F9F9"/>
+                          </w:rPr>
+                          <w:t>ε</w:t>
+                        </w:r>
+                        <w:proofErr w:type="gramEnd"/>
+                        <w:r>
+                          <w:rPr>
+                            <w:i/>
+                            <w:iCs/>
+                          </w:rPr>
+                          <w:t xml:space="preserve"> durant l’apprentissage d’un agent intelligent </w:t>
+                        </w:r>
+                      </w:p>
+                    </w:txbxContent>
+                  </v:textbox>
+                </v:shape>
+                <w10:wrap anchorx="margin"/>
+              </v:group>
+            </w:pict>
+          </mc:Fallback>
+        </mc:AlternateContent>
+      </w:r>
+    </w:p>
+    <w:p/>
+    <w:p/>
+    <w:p/>
+    <w:p/>
+    <w:p/>
+    <w:p/>
+    <w:p/>
+    <w:p/>
+    <w:p/>
+    <w:p>
+      <w:pPr>
+        <w:pStyle w:val="Titre2"/>
+      </w:pPr>
+    </w:p>
+    <w:p>
+      <w:pPr>
+        <w:pStyle w:val="Titre2"/>
+      </w:pPr>
+    </w:p>
+    <w:p>
+      <w:pPr>
+        <w:pStyle w:val="Titre2"/>
+      </w:pPr>
+      <w:bookmarkStart w:id="16" w:name="_Toc60316452"/>
+      <w:r>
+        <w:t xml:space="preserve">2.4.2 – La fonction d’évaluation (value </w:t>
+      </w:r>
+      <w:proofErr w:type="spellStart"/>
+      <w:r>
+        <w:t>function</w:t>
+      </w:r>
+      <w:proofErr w:type="spellEnd"/>
+      <w:r>
+        <w:t>)</w:t>
+      </w:r>
+      <w:bookmarkEnd w:id="16"/>
+    </w:p>
+    <w:p/>
+    <w:p>
+      <w:pPr>
+        <w:jc w:val="both"/>
+      </w:pPr>
+      <w:r>
+        <w:t>Maintenant que l’IA sait quand elle doit explorer ou bien exploiter, vient le problème de l’exploitation. Effectivement, pour l’exploration, rien de bien compliquer, l’IA a juste à choisir aléatoirement quelle action réaliser, néanmoins, durant l’exploitation, l’IA doit choisir le mieux possible, c’est donc là qu’intervient la fonction d’évaluation qui va s’occuper de donner une valeur à chaque état. Ici, la valeur d’un état détermine s’il est bon d’y être ou pas. Dans l’exemple du morpion, l’agent intelligent devra choisir entre un certain nombre d’états successeurs, il devra donc choisir celui qui possède la valeur la plus basse, pour que l’adversaire soit le plus désavantagé, et donc qu’il ait moins de chance de gagner.</w:t>
+      </w:r>
+    </w:p>
+    <w:p>
+      <w:pPr>
+        <w:jc w:val="both"/>
+      </w:pPr>
+      <w:r>
+        <w:t xml:space="preserve">La fonction d’évaluation prend place à la fin d’une partie, effectivement, il s’agira de partir de l’état final, qui s’avère être soit gagnant, perdant ou nul. Chaque état final devra posséder une valeur, pour le morpion, on a 2 pour la victoire, -1 pour l’égalité et -2 pour la défaite (valeurs choisies arbitrairement). Ainsi, il est mieux d’être dans l’état gagnant (ici la valeur est de 2) que dans l’état perdant (ici la valeur est -2). </w:t>
+      </w:r>
+    </w:p>
+    <w:p>
+      <w:r>
+        <w:t xml:space="preserve">Voyons maintenant comment fonctionne concrètement la fonction d’évaluation : </w:t>
+      </w:r>
+    </w:p>
+    <w:p>
+      <w:pPr>
+        <w:ind w:firstLine="708"/>
+        <w:rPr>
+          <w:rFonts w:ascii="Arial" w:hAnsi="Arial" w:cs="Arial"/>
           <w:color w:val="FF0000"/>
-        </w:rPr>
-      </w:pPr>
-      <w:r>
-        <w:rPr>
+          <w:sz w:val="24"/>
+          <w:szCs w:val="24"/>
+          <w:lang w:val="en-US"/>
+        </w:rPr>
+      </w:pPr>
+      <w:r>
+        <w:rPr>
+          <w:rFonts w:ascii="Arial" w:hAnsi="Arial" w:cs="Arial"/>
           <w:color w:val="FF0000"/>
-        </w:rPr>
-        <w:t xml:space="preserve">Expliquer ce que t’as fait (parler du morpion, de ce que t’as appris et des difficultés que t’as eu pour implémenter dans le programme (pas besoin de dire des trucs fou, déjà tu peux dire que c’était dur à implémenter dans un programme qui était de plus en plus gros et de moins en moins modulaire, et tu peux dire le manque de temps, puis parler des spécificités techniques comme ce qui aurait </w:t>
+          <w:sz w:val="24"/>
+          <w:szCs w:val="24"/>
+          <w:lang w:val="en-US"/>
+        </w:rPr>
+        <w:t xml:space="preserve">V(s) = V(s) + </w:t>
       </w:r>
       <w:proofErr w:type="spellStart"/>
       <w:r>
         <w:rPr>
+          <w:rFonts w:ascii="Arial" w:hAnsi="Arial" w:cs="Arial"/>
           <w:color w:val="FF0000"/>
-        </w:rPr>
-        <w:t>du</w:t>
+          <w:sz w:val="24"/>
+          <w:szCs w:val="24"/>
+          <w:lang w:val="en-US"/>
+        </w:rPr>
+        <w:t>lr</w:t>
       </w:r>
       <w:proofErr w:type="spellEnd"/>
-      <w:r>
-        <w:rPr>
+      <w:proofErr w:type="gramStart"/>
+      <w:r>
+        <w:rPr>
+          <w:rFonts w:ascii="Arial" w:hAnsi="Arial" w:cs="Arial"/>
           <w:color w:val="FF0000"/>
-        </w:rPr>
-        <w:t xml:space="preserve"> être fait et pourquoi c’est pas </w:t>
-      </w:r>
-      <w:proofErr w:type="gramStart"/>
-      <w:r>
-        <w:rPr>
+          <w:sz w:val="24"/>
+          <w:szCs w:val="24"/>
+          <w:lang w:val="en-US"/>
+        </w:rPr>
+        <w:t>*(</w:t>
+      </w:r>
+      <w:r>
+        <w:rPr>
+          <w:rFonts w:ascii="Arial" w:hAnsi="Arial" w:cs="Arial"/>
           <w:color w:val="FF0000"/>
-        </w:rPr>
-        <w:t>facile..</w:t>
+          <w:sz w:val="24"/>
+          <w:szCs w:val="24"/>
+          <w:lang w:val="en-US"/>
+        </w:rPr>
+        <w:t xml:space="preserve"> </w:t>
+      </w:r>
+      <w:r>
+        <w:rPr>
+          <w:rFonts w:ascii="Arial" w:hAnsi="Arial" w:cs="Arial"/>
+          <w:color w:val="FF0000"/>
+          <w:sz w:val="24"/>
+          <w:szCs w:val="24"/>
+          <w:lang w:val="en-US"/>
+        </w:rPr>
+        <w:t>V</w:t>
       </w:r>
       <w:proofErr w:type="gramEnd"/>
       <w:r>
         <w:rPr>
+          <w:rFonts w:ascii="Arial" w:hAnsi="Arial" w:cs="Arial"/>
           <w:color w:val="FF0000"/>
-        </w:rPr>
-        <w:t xml:space="preserve"> </w:t>
-      </w:r>
-      <w:proofErr w:type="gramStart"/>
-      <w:r>
-        <w:rPr>
+          <w:sz w:val="24"/>
+          <w:szCs w:val="24"/>
+          <w:lang w:val="en-US"/>
+        </w:rPr>
+        <w:t>(s</w:t>
+      </w:r>
+      <w:r>
+        <w:rPr>
+          <w:rFonts w:ascii="Arial" w:hAnsi="Arial" w:cs="Arial"/>
           <w:color w:val="FF0000"/>
-        </w:rPr>
-        <w:t>bref</w:t>
-      </w:r>
-      <w:proofErr w:type="gramEnd"/>
-      <w:r>
-        <w:rPr>
-          <w:color w:val="FF0000"/>
-        </w:rPr>
-        <w:t>, marque ce à quoi tu penses vite fait pour qu’ils voient qu’on y a réfléchi et qu’on a quand même vite fait bosser dessus).</w:t>
-      </w:r>
-    </w:p>
-    <w:p>
-      <w:pPr>
-        <w:pStyle w:val="Titre1"/>
-      </w:pPr>
-      <w:bookmarkStart w:id="15" w:name="_Toc60173831"/>
-      <w:r>
-        <w:t>Conclusion</w:t>
-      </w:r>
-      <w:bookmarkEnd w:id="15"/>
-    </w:p>
-    <w:p>
-      <w:pPr>
-        <w:jc w:val="both"/>
-      </w:pPr>
-      <w:r>
-        <w:t xml:space="preserve">Dans ce projet, nous avons pu prendre en main différents algorithmes dans le cadre d’un projet concret. Il nous a également permis de nous familiariser avec </w:t>
-      </w:r>
-      <w:proofErr w:type="spellStart"/>
-      <w:r>
-        <w:t>github</w:t>
-      </w:r>
-      <w:proofErr w:type="spellEnd"/>
-      <w:r>
-        <w:t xml:space="preserve"> et d’améliorer notre communication et travail de groupe. Enfin, il nous a permis d’apprendre à coder en </w:t>
-      </w:r>
-      <w:proofErr w:type="spellStart"/>
-      <w:r>
-        <w:t>pytjon</w:t>
-      </w:r>
-      <w:proofErr w:type="spellEnd"/>
-      <w:r>
-        <w:t>. Cependant nous avons eu certaines difficultés, et plusieurs améliorations sont possibles</w:t>
-      </w:r>
-    </w:p>
-    <w:p>
-      <w:pPr>
-        <w:pStyle w:val="Titre1"/>
-        <w:rPr>
-          <w:sz w:val="26"/>
-          <w:szCs w:val="26"/>
-        </w:rPr>
-      </w:pPr>
-      <w:bookmarkStart w:id="16" w:name="_Toc60173832"/>
-      <w:r>
-        <w:rPr>
-          <w:sz w:val="26"/>
-          <w:szCs w:val="26"/>
-        </w:rPr>
-        <w:t>1-</w:t>
-      </w:r>
-      <w:r>
-        <w:rPr>
-          <w:sz w:val="26"/>
-          <w:szCs w:val="26"/>
-        </w:rPr>
-        <w:t>Les difficultés :</w:t>
-      </w:r>
-      <w:bookmarkEnd w:id="16"/>
-      <w:r>
-        <w:rPr>
-          <w:sz w:val="26"/>
-          <w:szCs w:val="26"/>
-        </w:rPr>
-        <w:t xml:space="preserve"> </w:t>
+          <w:sz w:val="24"/>
+          <w:szCs w:val="24"/>
+          <w:lang w:val="en-US"/>
+        </w:rPr>
+        <w:t>’) – V(s) )</w:t>
+      </w:r>
+    </w:p>
+    <w:p>
+      <w:r>
+        <w:rPr>
+          <w:lang w:val="en-US"/>
+        </w:rPr>
+        <w:tab/>
+      </w:r>
+      <w:r>
+        <w:t xml:space="preserve">Avec : </w:t>
       </w:r>
     </w:p>
     <w:p>
@@ -6656,24 +7600,18 @@
           <w:ilvl w:val="0"/>
           <w:numId w:val="4"/>
         </w:numPr>
-        <w:jc w:val="both"/>
-      </w:pPr>
-      <w:r>
-        <w:t>L’implémentation de l</w:t>
-      </w:r>
-      <w:r>
-        <w:t>a GUI</w:t>
-      </w:r>
-      <w:r>
-        <w:t xml:space="preserve"> : Celle-ci a pris du temps. Nous avons pris un long moment de réflexion avant de commencer le projet afin que le code soit le plus modulaire et propre possible. En effet, ne connaissant pas python (et par extension la librairie </w:t>
-      </w:r>
-      <w:proofErr w:type="spellStart"/>
-      <w:r>
-        <w:t>Tkinter</w:t>
-      </w:r>
-      <w:proofErr w:type="spellEnd"/>
-      <w:r>
-        <w:t>) et n’ayant pas beaucoup d’expérience dans l’implémentation du pattern MVC et l’élaboration d’une interface graphique, il était difficile de se projeter quant à la manière de résoudre nos problèmes et au temps qu’allait prendre nos tâches respectives.</w:t>
+      </w:pPr>
+      <w:r>
+        <w:t>V la f</w:t>
+      </w:r>
+      <w:r>
+        <w:t>o</w:t>
+      </w:r>
+      <w:r>
+        <w:t>nction d</w:t>
+      </w:r>
+      <w:r>
+        <w:t>’évaluation</w:t>
       </w:r>
     </w:p>
     <w:p>
@@ -6683,23 +7621,14 @@
           <w:ilvl w:val="0"/>
           <w:numId w:val="4"/>
         </w:numPr>
-        <w:jc w:val="both"/>
-      </w:pPr>
-      <w:r>
-        <w:t xml:space="preserve">L’implémentation de l’IA : Nous avons implémenté l’IA en dernier (après le codage de la GUI et des règles). Malgré nos efforts pour garder un code efficace et modulaire, le codage de l’IA s’est avéré fastidieux et s’apparentant à du « bricolage » par moment. Ceci est à la fois dû à la nature de l’IA (qui ne se joue finalement que sur des probabilités rentrées à la main), et à l’ajout d’une fonctionnalité que l’on n’a pas préparée à l’avance. Nous n’avions en effet pas </w:t>
-      </w:r>
-      <w:r>
-        <w:lastRenderedPageBreak/>
-        <w:t>prévu ce qu’impliquait l’implémentation de l’algorithme de l’IA (la simulation des états successeurs, le fait qu’il fallait que cette simulation soit cachée aux yeux de l’utilisateur, les problèmes que posent la simulation par rapport à la manipulation des références de certaines variables…).</w:t>
-      </w:r>
-    </w:p>
-    <w:p>
-      <w:pPr>
-        <w:pStyle w:val="Paragraphedeliste"/>
-        <w:jc w:val="both"/>
-      </w:pPr>
-      <w:r>
-        <w:t>Cela a mené à des « if » qui parsèment le code afin de régler nos problèmes sur le tas, ce qui le rend moins clair et moins modulaire.</w:t>
+      </w:pPr>
+      <w:proofErr w:type="gramStart"/>
+      <w:r>
+        <w:t>s</w:t>
+      </w:r>
+      <w:proofErr w:type="gramEnd"/>
+      <w:r>
+        <w:t xml:space="preserve"> l’état courant</w:t>
       </w:r>
     </w:p>
     <w:p>
@@ -6709,52 +7638,17 @@
           <w:ilvl w:val="0"/>
           <w:numId w:val="4"/>
         </w:numPr>
-        <w:jc w:val="both"/>
-      </w:pPr>
-      <w:r>
-        <w:t xml:space="preserve">Le travail de groupe. Il est difficile de planifier le travail équitablement lorsque l’on ne possède pas toutes les connaissances nécessaires au codage en amont (pattern MVC, librairie </w:t>
-      </w:r>
+      </w:pPr>
       <w:proofErr w:type="spellStart"/>
-      <w:r>
-        <w:t>Tkinter</w:t>
+      <w:proofErr w:type="gramStart"/>
+      <w:r>
+        <w:t>lr</w:t>
       </w:r>
       <w:proofErr w:type="spellEnd"/>
-      <w:r>
-        <w:t>, python...). Il est également difficile de fournir un travail équitable quand tout le monde n’a pas les mêmes charges de travail au même moment dans le semestre (</w:t>
-      </w:r>
-      <w:r>
-        <w:t>du fait que tout le monde n’a pas les mêmes matières). Enfin tout le monde n’a pas forcément les mêmes ambitions lors d’un tel projet, ni envie d’apprendre les mêmes choses.</w:t>
-      </w:r>
-    </w:p>
-    <w:p>
-      <w:pPr>
-        <w:jc w:val="both"/>
-      </w:pPr>
-    </w:p>
-    <w:p>
-      <w:pPr>
-        <w:pStyle w:val="Titre1"/>
-        <w:rPr>
-          <w:sz w:val="26"/>
-          <w:szCs w:val="26"/>
-        </w:rPr>
-      </w:pPr>
-      <w:bookmarkStart w:id="17" w:name="_Toc60173833"/>
-      <w:r>
-        <w:rPr>
-          <w:sz w:val="26"/>
-          <w:szCs w:val="26"/>
-        </w:rPr>
-        <w:t>2-</w:t>
-      </w:r>
-      <w:r>
-        <w:rPr>
-          <w:sz w:val="26"/>
-          <w:szCs w:val="26"/>
-        </w:rPr>
-        <w:t>Les améliorations :</w:t>
-      </w:r>
-      <w:bookmarkEnd w:id="17"/>
+      <w:proofErr w:type="gramEnd"/>
+      <w:r>
+        <w:t xml:space="preserve"> le Learning rate</w:t>
+      </w:r>
     </w:p>
     <w:p>
       <w:pPr>
@@ -6763,10 +7657,168 @@
           <w:ilvl w:val="0"/>
           <w:numId w:val="4"/>
         </w:numPr>
-        <w:jc w:val="both"/>
-      </w:pPr>
-      <w:r>
-        <w:t>Une des améliorations découlant directement de nos difficultés vient du code qui est devenu de moins en moins clair au fur et à mesure que l’on y a ajouté des fonctionnalités</w:t>
+      </w:pPr>
+      <w:proofErr w:type="gramStart"/>
+      <w:r>
+        <w:t>s’ l’état</w:t>
+      </w:r>
+      <w:proofErr w:type="gramEnd"/>
+      <w:r>
+        <w:t xml:space="preserve"> successeur</w:t>
+      </w:r>
+    </w:p>
+    <w:p>
+      <w:pPr>
+        <w:jc w:val="both"/>
+      </w:pPr>
+      <w:r>
+        <w:t>Une fois une partie terminée, on finit forcement sur un état possédant déjà une valeur, ainsi dans la formule ci-dessus on remplacera V(s’) par la récompense (valeur de l’état final) donné par le dernier état. Ensuite on va simplement remonter les états jusqu’au premier état de la partie, et appliquer la formule pour affecter une nouvelle valeur à chaque état rencontré (chaque état est initialisé à 0, et on peut remonter la partie en sens inverse en la sauvegardant tout au long de cette dernière).</w:t>
+      </w:r>
+    </w:p>
+    <w:p>
+      <w:pPr>
+        <w:jc w:val="both"/>
+      </w:pPr>
+      <w:r>
+        <w:lastRenderedPageBreak/>
+        <w:t>Finalement, chaque état aura été parcouru plusieurs fois et aura une valeur plus précise et donc l’agent intelligent pourra sans problèmes choisir la meilleure action à réaliser dans un état donné.</w:t>
+      </w:r>
+    </w:p>
+    <w:p/>
+    <w:p>
+      <w:pPr>
+        <w:pStyle w:val="Titre2"/>
+      </w:pPr>
+      <w:bookmarkStart w:id="17" w:name="_Toc60316453"/>
+      <w:r>
+        <w:t xml:space="preserve">2.4.3 – Résultats du Morpion / problèmes pour </w:t>
+      </w:r>
+      <w:proofErr w:type="spellStart"/>
+      <w:r>
+        <w:t>LoveLetter</w:t>
+      </w:r>
+      <w:bookmarkEnd w:id="17"/>
+      <w:proofErr w:type="spellEnd"/>
+    </w:p>
+    <w:p/>
+    <w:p>
+      <w:pPr>
+        <w:jc w:val="both"/>
+      </w:pPr>
+      <w:r>
+        <w:t xml:space="preserve">Pour le Morpion, un taux de 100% de victoire ou nul est facilement atteignable pour un agent intelligent qui apprend sur quelques dizaines de millions de parties, du fait que le Morpion est un jeu avec un nombre d’état assez limité. De plus, le Morpion est un jeu où il suffit simplement de jouer chacun son tour, contrairement à </w:t>
+      </w:r>
+      <w:proofErr w:type="spellStart"/>
+      <w:r>
+        <w:t>LoveLetter</w:t>
+      </w:r>
+      <w:proofErr w:type="spellEnd"/>
+      <w:r>
+        <w:t xml:space="preserve"> où il peut y avoir des actions double (cas du Garde), ce qui rajoute une difficulté supplémentaire. </w:t>
+      </w:r>
+    </w:p>
+    <w:p>
+      <w:pPr>
+        <w:jc w:val="both"/>
+      </w:pPr>
+      <w:r>
+        <w:t>Un autre problème est survenu lors de l’implémentation de l’agent intelligent dans le Morpion, effectivement ce dernier n’essaye pas de gagner, il fait en sorte que l’adversaire ne gagne pas, ce qui mène principalement à des égalités. Ce phénomène était assez prévisible dans le sens où pendant l’exploitation, l’IA va choisir l’action qui mène à l’état le plus désavantageux pour l’adversaire.</w:t>
+      </w:r>
+    </w:p>
+    <w:p>
+      <w:pPr>
+        <w:jc w:val="both"/>
+      </w:pPr>
+      <w:r>
+        <w:t xml:space="preserve">Le principal problème pour l’implémentation d’un tel agent sur </w:t>
+      </w:r>
+      <w:proofErr w:type="spellStart"/>
+      <w:r>
+        <w:t>LoveLetter</w:t>
+      </w:r>
+      <w:proofErr w:type="spellEnd"/>
+      <w:r>
+        <w:t xml:space="preserve">, est le nombre incalculable d’état possible, ce qui fait qu’il aurait fallu des jours, voir des semaines pour entrainer une IA qui puisse éventuellement faire quelques bonnes actions. Effectivement, un simple entrainement de cinquante millions de partie pour le Morpion </w:t>
+      </w:r>
+      <w:proofErr w:type="spellStart"/>
+      <w:r>
+        <w:t>à</w:t>
+      </w:r>
+      <w:proofErr w:type="spellEnd"/>
+      <w:r>
+        <w:t xml:space="preserve"> pris pas loin de 2h. Une solution aurait été d’implanter un système d’approximation, étant donné que certaine situation, certains états se ressemble.</w:t>
+      </w:r>
+    </w:p>
+    <w:p>
+      <w:pPr>
+        <w:pStyle w:val="Titre1"/>
+      </w:pPr>
+    </w:p>
+    <w:p>
+      <w:pPr>
+        <w:pStyle w:val="Titre1"/>
+      </w:pPr>
+      <w:bookmarkStart w:id="18" w:name="_Toc60316454"/>
+      <w:r>
+        <w:t>Conclusion</w:t>
+      </w:r>
+      <w:bookmarkEnd w:id="18"/>
+    </w:p>
+    <w:p>
+      <w:pPr>
+        <w:jc w:val="both"/>
+      </w:pPr>
+      <w:r>
+        <w:t xml:space="preserve">Dans ce projet, nous avons pu prendre en main différents algorithmes dans le cadre d’un projet concret. Il nous a également permis de nous familiariser avec </w:t>
+      </w:r>
+      <w:proofErr w:type="spellStart"/>
+      <w:r>
+        <w:t>github</w:t>
+      </w:r>
+      <w:proofErr w:type="spellEnd"/>
+      <w:r>
+        <w:t xml:space="preserve"> et d’améliorer notre communication et travail de groupe. Enfin, il nous a permis d’apprendre à coder en pyt</w:t>
+      </w:r>
+      <w:r>
+        <w:t>h</w:t>
+      </w:r>
+      <w:r>
+        <w:t>on. Cependant nous avons eu certaines difficultés, et plusieurs améliorations sont possibles</w:t>
+      </w:r>
+      <w:r>
+        <w:t>.</w:t>
+      </w:r>
+    </w:p>
+    <w:p>
+      <w:pPr>
+        <w:pStyle w:val="Titre1"/>
+        <w:rPr>
+          <w:sz w:val="26"/>
+          <w:szCs w:val="26"/>
+        </w:rPr>
+      </w:pPr>
+      <w:bookmarkStart w:id="19" w:name="_Toc60316455"/>
+      <w:r>
+        <w:rPr>
+          <w:sz w:val="26"/>
+          <w:szCs w:val="26"/>
+        </w:rPr>
+        <w:t>1-</w:t>
+      </w:r>
+      <w:r>
+        <w:rPr>
+          <w:sz w:val="26"/>
+          <w:szCs w:val="26"/>
+        </w:rPr>
+        <w:t>Les difficultés :</w:t>
+      </w:r>
+      <w:bookmarkEnd w:id="19"/>
+      <w:r>
+        <w:rPr>
+          <w:sz w:val="26"/>
+          <w:szCs w:val="26"/>
+        </w:rPr>
+        <w:t xml:space="preserve"> </w:t>
       </w:r>
     </w:p>
     <w:p>
@@ -6779,18 +7831,21 @@
         <w:jc w:val="both"/>
       </w:pPr>
       <w:r>
-        <w:t xml:space="preserve">L’utilisation de la fonction </w:t>
+        <w:t>L’implémentation de l</w:t>
+      </w:r>
+      <w:r>
+        <w:t>a GUI</w:t>
+      </w:r>
+      <w:r>
+        <w:t xml:space="preserve"> : Celle-ci a pris du temps. Nous avons pris un long moment de réflexion avant de commencer le projet afin que le code soit le plus modulaire et propre possible. En effet, ne connaissant pas python (et par extension la librairie </w:t>
       </w:r>
       <w:proofErr w:type="spellStart"/>
       <w:r>
-        <w:t>deepcopy</w:t>
+        <w:t>Tkinter</w:t>
       </w:r>
       <w:proofErr w:type="spellEnd"/>
       <w:r>
-        <w:t xml:space="preserve"> lors de la sauvegarde des états</w:t>
-      </w:r>
-      <w:r>
-        <w:t xml:space="preserve"> utilise un surplus de ressources, l’implémentation d’un command pattern serait potentiellement préférable.</w:t>
+        <w:t>) et n’ayant pas beaucoup d’expérience dans l’implémentation du pattern MVC et l’élaboration d’une interface graphique, il était difficile de se projeter quant à la manière de résoudre nos problèmes et au temps qu’allait prendre nos tâches respectives.</w:t>
       </w:r>
     </w:p>
     <w:p>
@@ -6803,10 +7858,17 @@
         <w:jc w:val="both"/>
       </w:pPr>
       <w:r>
-        <w:t>L’ajout d’une difficulté avec un apprentissage par renforcement aurait été bénéfique et aurait pu nous servir de comparaison avec l’alpha beta.</w:t>
-      </w:r>
-      <w:r>
-        <w:t xml:space="preserve"> De plus, notre début d’implémentation n’est pas optimal car il nécessite que l’on intervienne dans le code entre la phase d’apprentissage et la phase de jeu avec un vrai joueur</w:t>
+        <w:t>L’implémentation de l’IA : Nous avons implémenté l’IA en dernier (après le codage de la GUI et des règles). Malgré nos efforts pour garder un code efficace et modulaire, le codage de l’IA s’est avéré fastidieux et s’apparentant à du « bricolage » par moment. Ceci est à la fois dû à la nature de l’IA (qui ne se joue finalement que sur des probabilités rentrées à la main), et à l’ajout d’une fonctionnalité que l’on n’a pas préparée à l’avance. Nous n’avions en effet pas prévu ce qu’impliquait l’implémentation de l’algorithme de l’IA (la simulation des états successeurs, le fait qu’il fallait que cette simulation soit cachée aux yeux de l’utilisateur, les problèmes que posent la simulation par rapport à la manipulation des références de certaines variables…).</w:t>
+      </w:r>
+    </w:p>
+    <w:p>
+      <w:pPr>
+        <w:pStyle w:val="Paragraphedeliste"/>
+        <w:jc w:val="both"/>
+      </w:pPr>
+      <w:r>
+        <w:lastRenderedPageBreak/>
+        <w:t>Cela a mené à des « if » qui parsèment le code afin de régler nos problèmes sur le tas, ce qui le rend moins clair et moins modulaire.</w:t>
       </w:r>
     </w:p>
     <w:p>
@@ -6819,8 +7881,49 @@
         <w:jc w:val="both"/>
       </w:pPr>
       <w:r>
-        <w:t xml:space="preserve">La fonction éval de l’algorithme alpha beta pourra toujours être amélioré. Elle dépend entièrement des probabilités rentrées par un humain donc elle sera toujours faillible et dépendra de la compétence de celui qui implémente ces probabilités (plus le codeur est fort plus l’IA sera forte). De plus, il existe tellement de cas particuliers que l’algorithme ne se résume finalement qu’à un bricolage de probabilités afin d’avoir le meilleur rendu possible. </w:t>
-      </w:r>
+        <w:t xml:space="preserve">Le travail de groupe. Il est difficile de planifier le travail équitablement lorsque l’on ne possède pas toutes les connaissances nécessaires au codage en amont (pattern MVC, librairie </w:t>
+      </w:r>
+      <w:proofErr w:type="spellStart"/>
+      <w:r>
+        <w:t>Tkinter</w:t>
+      </w:r>
+      <w:proofErr w:type="spellEnd"/>
+      <w:r>
+        <w:t>, python...). Il est également difficile de fournir un travail équitable quand tout le monde n’a pas les mêmes charges de travail au même moment dans le semestre (</w:t>
+      </w:r>
+      <w:r>
+        <w:t>du fait que tout le monde n’a pas les mêmes matières). Enfin tout le monde n’a pas forcément les mêmes ambitions lors d’un tel projet, ni envie d’apprendre les mêmes choses.</w:t>
+      </w:r>
+    </w:p>
+    <w:p>
+      <w:pPr>
+        <w:jc w:val="both"/>
+      </w:pPr>
+    </w:p>
+    <w:p>
+      <w:pPr>
+        <w:pStyle w:val="Titre1"/>
+        <w:rPr>
+          <w:sz w:val="26"/>
+          <w:szCs w:val="26"/>
+        </w:rPr>
+      </w:pPr>
+      <w:bookmarkStart w:id="20" w:name="_Toc60316456"/>
+      <w:r>
+        <w:rPr>
+          <w:sz w:val="26"/>
+          <w:szCs w:val="26"/>
+        </w:rPr>
+        <w:t>2-</w:t>
+      </w:r>
+      <w:r>
+        <w:rPr>
+          <w:sz w:val="26"/>
+          <w:szCs w:val="26"/>
+        </w:rPr>
+        <w:t>Les améliorations :</w:t>
+      </w:r>
+      <w:bookmarkEnd w:id="20"/>
     </w:p>
     <w:p>
       <w:pPr>
@@ -6832,13 +7935,104 @@
         <w:jc w:val="both"/>
       </w:pPr>
       <w:r>
+        <w:t>Une des améliorations découlant directement de nos difficultés vient du code qui est devenu de moins en moins clair au fur et à mesure que l’on y a ajouté des fonctionnalités</w:t>
+      </w:r>
+    </w:p>
+    <w:p>
+      <w:pPr>
+        <w:pStyle w:val="Paragraphedeliste"/>
+        <w:numPr>
+          <w:ilvl w:val="0"/>
+          <w:numId w:val="4"/>
+        </w:numPr>
+        <w:jc w:val="both"/>
+      </w:pPr>
+      <w:r>
+        <w:t xml:space="preserve">L’utilisation de la fonction </w:t>
+      </w:r>
+      <w:proofErr w:type="spellStart"/>
+      <w:r>
+        <w:t>deepcopy</w:t>
+      </w:r>
+      <w:proofErr w:type="spellEnd"/>
+      <w:r>
+        <w:t xml:space="preserve"> lors de la sauvegarde des états</w:t>
+      </w:r>
+      <w:r>
+        <w:t xml:space="preserve"> utilise un surplus de ressources, l’implémentation d’un command pattern serait potentiellement préférable.</w:t>
+      </w:r>
+    </w:p>
+    <w:p>
+      <w:pPr>
+        <w:pStyle w:val="Paragraphedeliste"/>
+        <w:numPr>
+          <w:ilvl w:val="0"/>
+          <w:numId w:val="4"/>
+        </w:numPr>
+        <w:jc w:val="both"/>
+      </w:pPr>
+      <w:r>
+        <w:t>L’ajout d’une difficulté avec un apprentissage par renforcement aurait été bénéfique et aurait pu nous servir de comparaison avec l’alpha beta.</w:t>
+      </w:r>
+      <w:r>
+        <w:t xml:space="preserve"> De plus, notre début d’implémentation n’est pas optimal car il nécessite que l’on intervienne dans le code entre la phase d’apprentissage et la phase de jeu avec un vrai joueur</w:t>
+      </w:r>
+    </w:p>
+    <w:p>
+      <w:pPr>
+        <w:pStyle w:val="Paragraphedeliste"/>
+        <w:numPr>
+          <w:ilvl w:val="0"/>
+          <w:numId w:val="4"/>
+        </w:numPr>
+        <w:jc w:val="both"/>
+      </w:pPr>
+      <w:r>
+        <w:t xml:space="preserve">La fonction éval de l’algorithme alpha beta pourra toujours être amélioré. Elle dépend entièrement des probabilités rentrées par un humain donc elle sera toujours faillible et dépendra de la compétence de celui qui implémente ces probabilités (plus le codeur est fort plus l’IA sera forte). De plus, il existe tellement de cas particuliers que l’algorithme ne se résume finalement qu’à un bricolage de probabilités afin d’avoir le meilleur rendu possible. </w:t>
+      </w:r>
+    </w:p>
+    <w:p>
+      <w:pPr>
+        <w:pStyle w:val="Paragraphedeliste"/>
+        <w:numPr>
+          <w:ilvl w:val="0"/>
+          <w:numId w:val="4"/>
+        </w:numPr>
+        <w:jc w:val="both"/>
+      </w:pPr>
+      <w:r>
+        <w:t xml:space="preserve">Les algorithmes de décision pour les cartes à doubles actions. Tout comme la fonction éval, ils pourront toujours être améliorés. </w:t>
+      </w:r>
+      <w:r>
+        <w:t>Il y a</w:t>
+      </w:r>
+      <w:r>
+        <w:t xml:space="preserve"> énormément de paramètre </w:t>
+      </w:r>
+      <w:proofErr w:type="gramStart"/>
+      <w:r>
+        <w:t>a</w:t>
+      </w:r>
+      <w:proofErr w:type="gramEnd"/>
+      <w:r>
+        <w:t xml:space="preserve"> prendre en compte au-delà du nombre de cartes restantes et de la main actuelle de l’IA.</w:t>
+      </w:r>
+    </w:p>
+    <w:p>
+      <w:pPr>
+        <w:pStyle w:val="Paragraphedeliste"/>
+        <w:numPr>
+          <w:ilvl w:val="0"/>
+          <w:numId w:val="4"/>
+        </w:numPr>
+        <w:jc w:val="both"/>
+      </w:pPr>
+      <w:r>
         <w:t xml:space="preserve">Le calcul des états successeurs pourraient se faire grâce à des threads, cela pourrait grandement </w:t>
       </w:r>
-      <w:proofErr w:type="gramStart"/>
-      <w:r>
-        <w:t>amélioré</w:t>
-      </w:r>
-      <w:proofErr w:type="gramEnd"/>
+      <w:r>
+        <w:t>améliorer</w:t>
+      </w:r>
       <w:r>
         <w:t xml:space="preserve"> la vitesse d’exécution du programme et donner une IA plus performante et difficile à battre.</w:t>
       </w:r>
@@ -6972,7 +8166,7 @@
           </mc:Choice>
           <mc:Fallback>
             <w:pict>
-              <v:shape w14:anchorId="4A8A06AE" id="Zone de texte 38" o:spid="_x0000_s1034" type="#_x0000_t202" style="position:absolute;left:0;text-align:left;margin-left:0;margin-top:296.95pt;width:506.3pt;height:193.45pt;z-index:251675648;visibility:visible;mso-wrap-style:square;mso-width-percent:0;mso-height-percent:200;mso-wrap-distance-left:9pt;mso-wrap-distance-top:3.6pt;mso-wrap-distance-right:9pt;mso-wrap-distance-bottom:3.6pt;mso-position-horizontal:center;mso-position-horizontal-relative:margin;mso-position-vertical:absolute;mso-position-vertical-relative:page;mso-width-percent:0;mso-height-percent:200;mso-width-relative:margin;mso-height-relative:margin;v-text-anchor:top" o:gfxdata="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" filled="f" stroked="f">
+              <v:shape w14:anchorId="4A8A06AE" id="Zone de texte 38" o:spid="_x0000_s1043" type="#_x0000_t202" style="position:absolute;left:0;text-align:left;margin-left:0;margin-top:296.95pt;width:506.3pt;height:193.45pt;z-index:251675648;visibility:visible;mso-wrap-style:square;mso-width-percent:0;mso-height-percent:200;mso-wrap-distance-left:9pt;mso-wrap-distance-top:3.6pt;mso-wrap-distance-right:9pt;mso-wrap-distance-bottom:3.6pt;mso-position-horizontal:center;mso-position-horizontal-relative:margin;mso-position-vertical:absolute;mso-position-vertical-relative:page;mso-width-percent:0;mso-height-percent:200;mso-width-relative:margin;mso-height-relative:margin;v-text-anchor:top" o:gfxdata="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" filled="f" stroked="f">
                 <v:textbox style="mso-fit-shape-to-text:t">
                   <w:txbxContent>
                     <w:p>
@@ -7115,14 +8309,6 @@
                                 <w:sz w:val="36"/>
                               </w:rPr>
                               <w:br/>
-                            </w:r>
-                            <w:r>
-                              <w:rPr>
-                                <w:rFonts w:ascii="Tahoma" w:hAnsi="Tahoma" w:cs="Tahoma"/>
-                                <w:b/>
-                                <w:bCs/>
-                                <w:sz w:val="36"/>
-                              </w:rPr>
                               <w:t>DUPAYRAT</w:t>
                             </w:r>
                             <w:r>
@@ -7172,14 +8358,6 @@
                                 <w:sz w:val="36"/>
                               </w:rPr>
                               <w:br/>
-                            </w:r>
-                            <w:r>
-                              <w:rPr>
-                                <w:rFonts w:ascii="Tahoma" w:hAnsi="Tahoma" w:cs="Tahoma"/>
-                                <w:b/>
-                                <w:bCs/>
-                                <w:sz w:val="36"/>
-                              </w:rPr>
                               <w:t>MOYSE Antoine</w:t>
                             </w:r>
                             <w:r>
@@ -7212,7 +8390,7 @@
           </mc:Choice>
           <mc:Fallback>
             <w:pict>
-              <v:shape w14:anchorId="246487F6" id="Zone de texte 5" o:spid="_x0000_s1035" type="#_x0000_t202" style="position:absolute;left:0;text-align:left;margin-left:-33.5pt;margin-top:0;width:223.55pt;height:33.45pt;z-index:251674624;visibility:visible;mso-wrap-style:square;mso-width-percent:0;mso-height-percent:0;mso-wrap-distance-left:9pt;mso-wrap-distance-top:0;mso-wrap-distance-right:9pt;mso-wrap-distance-bottom:0;mso-position-horizontal:absolute;mso-position-horizontal-relative:margin;mso-position-vertical:top;mso-position-vertical-relative:margin;mso-width-percent:0;mso-height-percent:0;mso-width-relative:page;mso-height-relative:page;v-text-anchor:top" o:gfxdata="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" filled="f" stroked="f">
+              <v:shape w14:anchorId="246487F6" id="Zone de texte 5" o:spid="_x0000_s1044" type="#_x0000_t202" style="position:absolute;left:0;text-align:left;margin-left:-33.5pt;margin-top:0;width:223.55pt;height:33.45pt;z-index:251674624;visibility:visible;mso-wrap-style:square;mso-width-percent:0;mso-height-percent:0;mso-wrap-distance-left:9pt;mso-wrap-distance-top:0;mso-wrap-distance-right:9pt;mso-wrap-distance-bottom:0;mso-position-horizontal:absolute;mso-position-horizontal-relative:margin;mso-position-vertical:top;mso-position-vertical-relative:margin;mso-width-percent:0;mso-height-percent:0;mso-width-relative:page;mso-height-relative:page;v-text-anchor:top" o:gfxdata="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" filled="f" stroked="f">
                 <v:textbox style="mso-fit-shape-to-text:t">
                   <w:txbxContent>
                     <w:p>
@@ -7251,14 +8429,6 @@
                           <w:sz w:val="36"/>
                         </w:rPr>
                         <w:br/>
-                      </w:r>
-                      <w:r>
-                        <w:rPr>
-                          <w:rFonts w:ascii="Tahoma" w:hAnsi="Tahoma" w:cs="Tahoma"/>
-                          <w:b/>
-                          <w:bCs/>
-                          <w:sz w:val="36"/>
-                        </w:rPr>
                         <w:t>DUPAYRAT</w:t>
                       </w:r>
                       <w:r>
@@ -7308,14 +8478,6 @@
                           <w:sz w:val="36"/>
                         </w:rPr>
                         <w:br/>
-                      </w:r>
-                      <w:r>
-                        <w:rPr>
-                          <w:rFonts w:ascii="Tahoma" w:hAnsi="Tahoma" w:cs="Tahoma"/>
-                          <w:b/>
-                          <w:bCs/>
-                          <w:sz w:val="36"/>
-                        </w:rPr>
                         <w:t>MOYSE Antoine</w:t>
                       </w:r>
                       <w:r>
@@ -7462,7 +8624,7 @@
           </mc:Choice>
           <mc:Fallback>
             <w:pict>
-              <v:shape w14:anchorId="5B8C1A9D" id="Zone de texte 39" o:spid="_x0000_s1036" type="#_x0000_t202" style="position:absolute;left:0;text-align:left;margin-left:449.55pt;margin-top:213.45pt;width:2in;height:61.1pt;z-index:251673600;visibility:visible;mso-wrap-style:square;mso-width-percent:0;mso-height-percent:0;mso-wrap-distance-left:9pt;mso-wrap-distance-top:0;mso-wrap-distance-right:9pt;mso-wrap-distance-bottom:0;mso-position-horizontal:absolute;mso-position-horizontal-relative:page;mso-position-vertical:absolute;mso-position-vertical-relative:page;mso-width-percent:0;mso-height-percent:0;mso-width-relative:page;mso-height-relative:page;v-text-anchor:top" o:gfxdata="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" filled="f" stroked="f">
+              <v:shape w14:anchorId="5B8C1A9D" id="Zone de texte 39" o:spid="_x0000_s1045" type="#_x0000_t202" style="position:absolute;left:0;text-align:left;margin-left:449.55pt;margin-top:213.45pt;width:2in;height:61.1pt;z-index:251673600;visibility:visible;mso-wrap-style:square;mso-width-percent:0;mso-height-percent:0;mso-wrap-distance-left:9pt;mso-wrap-distance-top:0;mso-wrap-distance-right:9pt;mso-wrap-distance-bottom:0;mso-position-horizontal:absolute;mso-position-horizontal-relative:page;mso-position-vertical:absolute;mso-position-vertical-relative:page;mso-width-percent:0;mso-height-percent:0;mso-width-relative:page;mso-height-relative:page;v-text-anchor:top" o:gfxdata="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" filled="f" stroked="f">
                 <v:textbox>
                   <w:txbxContent>
                     <w:p>
@@ -7594,7 +8756,7 @@
           </mc:Choice>
           <mc:Fallback>
             <w:pict>
-              <v:rect w14:anchorId="1527FDEB" id="Rectangle 4" o:spid="_x0000_s1037" style="position:absolute;left:0;text-align:left;margin-left:-87.75pt;margin-top:237.9pt;width:615.45pt;height:27pt;z-index:-251637760;visibility:visible;mso-wrap-style:square;mso-width-percent:0;mso-height-percent:0;mso-wrap-distance-left:9pt;mso-wrap-distance-top:0;mso-wrap-distance-right:9pt;mso-wrap-distance-bottom:0;mso-position-horizontal:absolute;mso-position-horizontal-relative:text;mso-position-vertical:absolute;mso-position-vertical-relative:page;mso-width-percent:0;mso-height-percent:0;mso-width-relative:page;mso-height-relative:page;v-text-anchor:top" o:gfxdata="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" fillcolor="#4f4e55" stroked="f">
+              <v:rect w14:anchorId="1527FDEB" id="Rectangle 4" o:spid="_x0000_s1046" style="position:absolute;left:0;text-align:left;margin-left:-87.75pt;margin-top:237.9pt;width:615.45pt;height:27pt;z-index:-251637760;visibility:visible;mso-wrap-style:square;mso-width-percent:0;mso-height-percent:0;mso-wrap-distance-left:9pt;mso-wrap-distance-top:0;mso-wrap-distance-right:9pt;mso-wrap-distance-bottom:0;mso-position-horizontal:absolute;mso-position-horizontal-relative:text;mso-position-vertical:absolute;mso-position-vertical-relative:page;mso-width-percent:0;mso-height-percent:0;mso-width-relative:page;mso-height-relative:page;v-text-anchor:top" o:gfxdata="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" fillcolor="#4f4e55" stroked="f">
                 <v:textbox>
                   <w:txbxContent>
                     <w:p/>
@@ -7748,7 +8910,7 @@
           </mc:Choice>
           <mc:Fallback>
             <w:pict>
-              <v:shape w14:anchorId="7FEA01B2" id="Zone de texte 27" o:spid="_x0000_s1038" type="#_x0000_t202" style="position:absolute;left:0;text-align:left;margin-left:-25.65pt;margin-top:554.25pt;width:429pt;height:98.9pt;z-index:251679744;visibility:visible;mso-wrap-style:square;mso-width-percent:0;mso-height-percent:0;mso-wrap-distance-left:9pt;mso-wrap-distance-top:0;mso-wrap-distance-right:9pt;mso-wrap-distance-bottom:0;mso-position-horizontal:absolute;mso-position-horizontal-relative:text;mso-position-vertical:absolute;mso-position-vertical-relative:page;mso-width-percent:0;mso-height-percent:0;mso-width-relative:page;mso-height-relative:page;v-text-anchor:top" o:gfxdata="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" filled="f" stroked="f">
+              <v:shape w14:anchorId="7FEA01B2" id="Zone de texte 27" o:spid="_x0000_s1047" type="#_x0000_t202" style="position:absolute;left:0;text-align:left;margin-left:-25.65pt;margin-top:554.25pt;width:429pt;height:98.9pt;z-index:251679744;visibility:visible;mso-wrap-style:square;mso-width-percent:0;mso-height-percent:0;mso-wrap-distance-left:9pt;mso-wrap-distance-top:0;mso-wrap-distance-right:9pt;mso-wrap-distance-bottom:0;mso-position-horizontal:absolute;mso-position-horizontal-relative:text;mso-position-vertical:absolute;mso-position-vertical-relative:page;mso-width-percent:0;mso-height-percent:0;mso-width-relative:page;mso-height-relative:page;v-text-anchor:top" o:gfxdata="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" filled="f" stroked="f">
                 <v:textbox>
                   <w:txbxContent>
                     <w:p>
@@ -8997,6 +10159,28 @@
       <w:szCs w:val="32"/>
     </w:rPr>
   </w:style>
+  <w:style w:type="paragraph" w:styleId="Titre2">
+    <w:name w:val="heading 2"/>
+    <w:basedOn w:val="Normal"/>
+    <w:next w:val="Normal"/>
+    <w:link w:val="Titre2Car"/>
+    <w:uiPriority w:val="9"/>
+    <w:unhideWhenUsed/>
+    <w:qFormat/>
+    <w:rsid w:val="00C60176"/>
+    <w:pPr>
+      <w:keepNext/>
+      <w:keepLines/>
+      <w:spacing w:before="40" w:after="0"/>
+      <w:outlineLvl w:val="1"/>
+    </w:pPr>
+    <w:rPr>
+      <w:rFonts w:asciiTheme="majorHAnsi" w:eastAsiaTheme="majorEastAsia" w:hAnsiTheme="majorHAnsi" w:cstheme="majorBidi"/>
+      <w:color w:val="2F5496" w:themeColor="accent1" w:themeShade="BF"/>
+      <w:sz w:val="26"/>
+      <w:szCs w:val="26"/>
+    </w:rPr>
+  </w:style>
   <w:style w:type="character" w:default="1" w:styleId="Policepardfaut">
     <w:name w:val="Default Paragraph Font"/>
     <w:uiPriority w:val="1"/>
@@ -9198,6 +10382,19 @@
       <w:spacing w:after="100"/>
       <w:ind w:left="880"/>
     </w:pPr>
+  </w:style>
+  <w:style w:type="character" w:customStyle="1" w:styleId="Titre2Car">
+    <w:name w:val="Titre 2 Car"/>
+    <w:basedOn w:val="Policepardfaut"/>
+    <w:link w:val="Titre2"/>
+    <w:uiPriority w:val="9"/>
+    <w:rsid w:val="00C60176"/>
+    <w:rPr>
+      <w:rFonts w:asciiTheme="majorHAnsi" w:eastAsiaTheme="majorEastAsia" w:hAnsiTheme="majorHAnsi" w:cstheme="majorBidi"/>
+      <w:color w:val="2F5496" w:themeColor="accent1" w:themeShade="BF"/>
+      <w:sz w:val="26"/>
+      <w:szCs w:val="26"/>
+    </w:rPr>
   </w:style>
 </w:styles>
 </file>

</xml_diff>

<commit_message>
Ajout annexe diagramme UML
</commit_message>
<xml_diff>
--- a/Rapport Love Letter.docx
+++ b/Rapport Love Letter.docx
@@ -2182,7 +2182,7 @@
             <w:rPr>
               <w:noProof/>
             </w:rPr>
-            <w:instrText xml:space="preserve"> PAGEREF _Toc60316436 \h </w:instrText>
+            <w:instrText xml:space="preserve"> PAGEREF _Toc60405021 \h </w:instrText>
           </w:r>
           <w:r>
             <w:rPr>
@@ -2223,7 +2223,7 @@
             <w:rPr>
               <w:noProof/>
             </w:rPr>
-            <w:t xml:space="preserve">    1.1 - Architecture du projet</w:t>
+            <w:t>1.1 - Architecture du projet</w:t>
           </w:r>
           <w:r>
             <w:rPr>
@@ -2241,7 +2241,7 @@
             <w:rPr>
               <w:noProof/>
             </w:rPr>
-            <w:instrText xml:space="preserve"> PAGEREF _Toc60316437 \h </w:instrText>
+            <w:instrText xml:space="preserve"> PAGEREF _Toc60405022 \h </w:instrText>
           </w:r>
           <w:r>
             <w:rPr>
@@ -2282,7 +2282,7 @@
             <w:rPr>
               <w:noProof/>
             </w:rPr>
-            <w:t xml:space="preserve">    1.2 - La GUI (le répertoire view)</w:t>
+            <w:t>1.2 - La GUI (le répertoire view)</w:t>
           </w:r>
           <w:r>
             <w:rPr>
@@ -2300,7 +2300,7 @@
             <w:rPr>
               <w:noProof/>
             </w:rPr>
-            <w:instrText xml:space="preserve"> PAGEREF _Toc60316438 \h </w:instrText>
+            <w:instrText xml:space="preserve"> PAGEREF _Toc60405023 \h </w:instrText>
           </w:r>
           <w:r>
             <w:rPr>
@@ -2341,7 +2341,7 @@
             <w:rPr>
               <w:noProof/>
             </w:rPr>
-            <w:t xml:space="preserve">    1.3 - Implémentation du jeu et de ses règles (le répertoire model)</w:t>
+            <w:t>1.3 - Implémentation du jeu et de ses règles (le répertoire model)</w:t>
           </w:r>
           <w:r>
             <w:rPr>
@@ -2359,7 +2359,7 @@
             <w:rPr>
               <w:noProof/>
             </w:rPr>
-            <w:instrText xml:space="preserve"> PAGEREF _Toc60316439 \h </w:instrText>
+            <w:instrText xml:space="preserve"> PAGEREF _Toc60405024 \h </w:instrText>
           </w:r>
           <w:r>
             <w:rPr>
@@ -2400,7 +2400,7 @@
             <w:rPr>
               <w:noProof/>
             </w:rPr>
-            <w:t xml:space="preserve">    1.4 - Déroulement d’un tour</w:t>
+            <w:t>1.4 - Déroulement d’un tour</w:t>
           </w:r>
           <w:r>
             <w:rPr>
@@ -2418,7 +2418,7 @@
             <w:rPr>
               <w:noProof/>
             </w:rPr>
-            <w:instrText xml:space="preserve"> PAGEREF _Toc60316440 \h </w:instrText>
+            <w:instrText xml:space="preserve"> PAGEREF _Toc60405025 \h </w:instrText>
           </w:r>
           <w:r>
             <w:rPr>
@@ -2477,7 +2477,7 @@
             <w:rPr>
               <w:noProof/>
             </w:rPr>
-            <w:instrText xml:space="preserve"> PAGEREF _Toc60316441 \h </w:instrText>
+            <w:instrText xml:space="preserve"> PAGEREF _Toc60405026 \h </w:instrText>
           </w:r>
           <w:r>
             <w:rPr>
@@ -2518,7 +2518,7 @@
             <w:rPr>
               <w:noProof/>
             </w:rPr>
-            <w:t xml:space="preserve">    2.1 - IDDFS et alpha beta</w:t>
+            <w:t>2.1 - IDDFS et alpha beta</w:t>
           </w:r>
           <w:r>
             <w:rPr>
@@ -2536,7 +2536,7 @@
             <w:rPr>
               <w:noProof/>
             </w:rPr>
-            <w:instrText xml:space="preserve"> PAGEREF _Toc60316442 \h </w:instrText>
+            <w:instrText xml:space="preserve"> PAGEREF _Toc60405027 \h </w:instrText>
           </w:r>
           <w:r>
             <w:rPr>
@@ -2577,7 +2577,7 @@
             <w:rPr>
               <w:noProof/>
             </w:rPr>
-            <w:t xml:space="preserve">        2.1.1 - La représentation d’un état</w:t>
+            <w:t>2.1.1 - La représentation d’un état</w:t>
           </w:r>
           <w:r>
             <w:rPr>
@@ -2595,7 +2595,7 @@
             <w:rPr>
               <w:noProof/>
             </w:rPr>
-            <w:instrText xml:space="preserve"> PAGEREF _Toc60316443 \h </w:instrText>
+            <w:instrText xml:space="preserve"> PAGEREF _Toc60405028 \h </w:instrText>
           </w:r>
           <w:r>
             <w:rPr>
@@ -2636,7 +2636,7 @@
             <w:rPr>
               <w:noProof/>
             </w:rPr>
-            <w:t xml:space="preserve">        2.1.2 - Le problème de la simulation</w:t>
+            <w:t>2.1.2 - Le problème de la simulation</w:t>
           </w:r>
           <w:r>
             <w:rPr>
@@ -2654,7 +2654,7 @@
             <w:rPr>
               <w:noProof/>
             </w:rPr>
-            <w:instrText xml:space="preserve"> PAGEREF _Toc60316444 \h </w:instrText>
+            <w:instrText xml:space="preserve"> PAGEREF _Toc60405029 \h </w:instrText>
           </w:r>
           <w:r>
             <w:rPr>
@@ -2695,7 +2695,7 @@
             <w:rPr>
               <w:noProof/>
             </w:rPr>
-            <w:t xml:space="preserve">        2.1.3 - Le codage des états successeurs</w:t>
+            <w:t>2.1.3 - Le codage des états successeurs</w:t>
           </w:r>
           <w:r>
             <w:rPr>
@@ -2713,7 +2713,7 @@
             <w:rPr>
               <w:noProof/>
             </w:rPr>
-            <w:instrText xml:space="preserve"> PAGEREF _Toc60316445 \h </w:instrText>
+            <w:instrText xml:space="preserve"> PAGEREF _Toc60405030 \h </w:instrText>
           </w:r>
           <w:r>
             <w:rPr>
@@ -2756,34 +2756,27 @@
               <w:noProof/>
               <w:lang w:val="en-US"/>
             </w:rPr>
-            <w:t xml:space="preserve">    </w:t>
+            <w:t>2.2 - Algorithme Iterative Deepening Depth First Search (IDDFS)</w:t>
           </w:r>
           <w:r>
             <w:rPr>
               <w:noProof/>
               <w:lang w:val="en-US"/>
             </w:rPr>
-            <w:t>2.2 - Algorithme Iterative Deepening Depth First Search (IDDFS)</w:t>
+            <w:tab/>
+          </w:r>
+          <w:r>
+            <w:rPr>
+              <w:noProof/>
+            </w:rPr>
+            <w:fldChar w:fldCharType="begin"/>
           </w:r>
           <w:r>
             <w:rPr>
               <w:noProof/>
               <w:lang w:val="en-US"/>
             </w:rPr>
-            <w:tab/>
-          </w:r>
-          <w:r>
-            <w:rPr>
-              <w:noProof/>
-            </w:rPr>
-            <w:fldChar w:fldCharType="begin"/>
-          </w:r>
-          <w:r>
-            <w:rPr>
-              <w:noProof/>
-              <w:lang w:val="en-US"/>
-            </w:rPr>
-            <w:instrText xml:space="preserve"> PAGEREF _Toc60316446 \h </w:instrText>
+            <w:instrText xml:space="preserve"> PAGEREF _Toc60405031 \h </w:instrText>
           </w:r>
           <w:r>
             <w:rPr>
@@ -2825,7 +2818,7 @@
             <w:rPr>
               <w:noProof/>
             </w:rPr>
-            <w:t xml:space="preserve">    2.3 - L’algorithme alpha beta</w:t>
+            <w:t>2.3 - L’algorithme alpha beta</w:t>
           </w:r>
           <w:r>
             <w:rPr>
@@ -2843,7 +2836,7 @@
             <w:rPr>
               <w:noProof/>
             </w:rPr>
-            <w:instrText xml:space="preserve"> PAGEREF _Toc60316447 \h </w:instrText>
+            <w:instrText xml:space="preserve"> PAGEREF _Toc60405032 \h </w:instrText>
           </w:r>
           <w:r>
             <w:rPr>
@@ -2884,7 +2877,7 @@
             <w:rPr>
               <w:noProof/>
             </w:rPr>
-            <w:t xml:space="preserve">        2.3.1 - La fonction éval</w:t>
+            <w:t>2.3.1 - La fonction éval</w:t>
           </w:r>
           <w:r>
             <w:rPr>
@@ -2902,7 +2895,7 @@
             <w:rPr>
               <w:noProof/>
             </w:rPr>
-            <w:instrText xml:space="preserve"> PAGEREF _Toc60316448 \h </w:instrText>
+            <w:instrText xml:space="preserve"> PAGEREF _Toc60405033 \h </w:instrText>
           </w:r>
           <w:r>
             <w:rPr>
@@ -2943,7 +2936,7 @@
             <w:rPr>
               <w:noProof/>
             </w:rPr>
-            <w:t xml:space="preserve">        2.3.2 - Efficacité de l’algorithme en temps de calcul</w:t>
+            <w:t>2.3.2 - Efficacité de l’algorithme en temps de calcul</w:t>
           </w:r>
           <w:r>
             <w:rPr>
@@ -2961,7 +2954,7 @@
             <w:rPr>
               <w:noProof/>
             </w:rPr>
-            <w:instrText xml:space="preserve"> PAGEREF _Toc60316449 \h </w:instrText>
+            <w:instrText xml:space="preserve"> PAGEREF _Toc60405034 \h </w:instrText>
           </w:r>
           <w:r>
             <w:rPr>
@@ -3002,7 +2995,7 @@
             <w:rPr>
               <w:noProof/>
             </w:rPr>
-            <w:t xml:space="preserve">    2.4 - L’apprentissage par renforcement</w:t>
+            <w:t>2.4 - L’apprentissage par renforcement</w:t>
           </w:r>
           <w:r>
             <w:rPr>
@@ -3020,7 +3013,7 @@
             <w:rPr>
               <w:noProof/>
             </w:rPr>
-            <w:instrText xml:space="preserve"> PAGEREF _Toc60316450 \h </w:instrText>
+            <w:instrText xml:space="preserve"> PAGEREF _Toc60405035 \h </w:instrText>
           </w:r>
           <w:r>
             <w:rPr>
@@ -3052,7 +3045,6 @@
             <w:tabs>
               <w:tab w:val="right" w:leader="dot" w:pos="9062"/>
             </w:tabs>
-            <w:ind w:left="0"/>
             <w:rPr>
               <w:rFonts w:cstheme="minorBidi"/>
               <w:noProof/>
@@ -3062,7 +3054,7 @@
             <w:rPr>
               <w:noProof/>
             </w:rPr>
-            <w:t xml:space="preserve">        2.4.1 – Exploration et exploitation : </w:t>
+            <w:t xml:space="preserve">2.4.1 – Exploration et exploitation : </w:t>
           </w:r>
           <w:r>
             <w:rPr>
@@ -3095,7 +3087,7 @@
             <w:rPr>
               <w:noProof/>
             </w:rPr>
-            <w:instrText xml:space="preserve"> PAGEREF _Toc60316451 \h </w:instrText>
+            <w:instrText xml:space="preserve"> PAGEREF _Toc60405036 \h </w:instrText>
           </w:r>
           <w:r>
             <w:rPr>
@@ -3136,7 +3128,7 @@
             <w:rPr>
               <w:noProof/>
             </w:rPr>
-            <w:t xml:space="preserve">    2.4.2 – La fonction d’évaluation (value function)</w:t>
+            <w:t>2.4.2 – La fonction d’évaluation (value function)</w:t>
           </w:r>
           <w:r>
             <w:rPr>
@@ -3154,7 +3146,7 @@
             <w:rPr>
               <w:noProof/>
             </w:rPr>
-            <w:instrText xml:space="preserve"> PAGEREF _Toc60316452 \h </w:instrText>
+            <w:instrText xml:space="preserve"> PAGEREF _Toc60405037 \h </w:instrText>
           </w:r>
           <w:r>
             <w:rPr>
@@ -3195,7 +3187,7 @@
             <w:rPr>
               <w:noProof/>
             </w:rPr>
-            <w:t xml:space="preserve">    2.4.3 – Résultats du Morpion / problèmes pour LoveLetter</w:t>
+            <w:t>2.4.3 – Résultats du Morpion / problèmes pour LoveLetter</w:t>
           </w:r>
           <w:r>
             <w:rPr>
@@ -3213,7 +3205,7 @@
             <w:rPr>
               <w:noProof/>
             </w:rPr>
-            <w:instrText xml:space="preserve"> PAGEREF _Toc60316453 \h </w:instrText>
+            <w:instrText xml:space="preserve"> PAGEREF _Toc60405038 \h </w:instrText>
           </w:r>
           <w:r>
             <w:rPr>
@@ -3272,7 +3264,7 @@
             <w:rPr>
               <w:noProof/>
             </w:rPr>
-            <w:instrText xml:space="preserve"> PAGEREF _Toc60316454 \h </w:instrText>
+            <w:instrText xml:space="preserve"> PAGEREF _Toc60405039 \h </w:instrText>
           </w:r>
           <w:r>
             <w:rPr>
@@ -3313,7 +3305,7 @@
             <w:rPr>
               <w:noProof/>
             </w:rPr>
-            <w:t xml:space="preserve">    1-Les difficultés :</w:t>
+            <w:t>1-Les difficultés :</w:t>
           </w:r>
           <w:r>
             <w:rPr>
@@ -3331,7 +3323,7 @@
             <w:rPr>
               <w:noProof/>
             </w:rPr>
-            <w:instrText xml:space="preserve"> PAGEREF _Toc60316455 \h </w:instrText>
+            <w:instrText xml:space="preserve"> PAGEREF _Toc60405040 \h </w:instrText>
           </w:r>
           <w:r>
             <w:rPr>
@@ -3372,7 +3364,7 @@
             <w:rPr>
               <w:noProof/>
             </w:rPr>
-            <w:t xml:space="preserve">    2-Les améliorations :</w:t>
+            <w:t>2-Les améliorations :</w:t>
           </w:r>
           <w:r>
             <w:rPr>
@@ -3390,7 +3382,7 @@
             <w:rPr>
               <w:noProof/>
             </w:rPr>
-            <w:instrText xml:space="preserve"> PAGEREF _Toc60316456 \h </w:instrText>
+            <w:instrText xml:space="preserve"> PAGEREF _Toc60405041 \h </w:instrText>
           </w:r>
           <w:r>
             <w:rPr>
@@ -3408,6 +3400,65 @@
               <w:noProof/>
             </w:rPr>
             <w:t>16</w:t>
+          </w:r>
+          <w:r>
+            <w:rPr>
+              <w:noProof/>
+            </w:rPr>
+            <w:fldChar w:fldCharType="end"/>
+          </w:r>
+        </w:p>
+        <w:p>
+          <w:pPr>
+            <w:pStyle w:val="TM1"/>
+            <w:tabs>
+              <w:tab w:val="right" w:leader="dot" w:pos="9062"/>
+            </w:tabs>
+            <w:rPr>
+              <w:rFonts w:cstheme="minorBidi"/>
+              <w:noProof/>
+            </w:rPr>
+          </w:pPr>
+          <w:r>
+            <w:rPr>
+              <w:noProof/>
+            </w:rPr>
+            <w:t>Annexe</w:t>
+          </w:r>
+          <w:r>
+            <w:rPr>
+              <w:noProof/>
+            </w:rPr>
+            <w:tab/>
+          </w:r>
+          <w:r>
+            <w:rPr>
+              <w:noProof/>
+            </w:rPr>
+            <w:fldChar w:fldCharType="begin"/>
+          </w:r>
+          <w:r>
+            <w:rPr>
+              <w:noProof/>
+            </w:rPr>
+            <w:instrText xml:space="preserve"> PAGEREF _Toc60405042 \h </w:instrText>
+          </w:r>
+          <w:r>
+            <w:rPr>
+              <w:noProof/>
+            </w:rPr>
+          </w:r>
+          <w:r>
+            <w:rPr>
+              <w:noProof/>
+            </w:rPr>
+            <w:fldChar w:fldCharType="separate"/>
+          </w:r>
+          <w:r>
+            <w:rPr>
+              <w:noProof/>
+            </w:rPr>
+            <w:t>17</w:t>
           </w:r>
           <w:r>
             <w:rPr>
@@ -3496,7 +3547,7 @@
       <w:pPr>
         <w:pStyle w:val="Titre1"/>
       </w:pPr>
-      <w:bookmarkStart w:id="0" w:name="_Toc60316436"/>
+      <w:bookmarkStart w:id="0" w:name="_Toc60405021"/>
       <w:r>
         <w:t xml:space="preserve">1 - </w:t>
       </w:r>
@@ -3591,7 +3642,7 @@
           <w:szCs w:val="26"/>
         </w:rPr>
       </w:pPr>
-      <w:bookmarkStart w:id="1" w:name="_Toc60316437"/>
+      <w:bookmarkStart w:id="1" w:name="_Toc60405022"/>
       <w:r>
         <w:rPr>
           <w:sz w:val="26"/>
@@ -3632,10 +3683,10 @@
         <w:jc w:val="both"/>
       </w:pPr>
       <w:r>
-        <w:t>Diagramme UML en annexe 1</w:t>
-      </w:r>
-      <w:r>
-        <w:t> !!!!!!!!!!!!!!!!!!!!!!!!!!!!!!!!!!!!!!!!!!!!!!!!!!!!!!!!!!!</w:t>
+        <w:t>Diagramme</w:t>
+      </w:r>
+      <w:r>
+        <w:t xml:space="preserve"> de classe : voir annexe 1.</w:t>
       </w:r>
     </w:p>
     <w:p>
@@ -3705,7 +3756,7 @@
           <w:szCs w:val="26"/>
         </w:rPr>
       </w:pPr>
-      <w:bookmarkStart w:id="2" w:name="_Toc60316438"/>
+      <w:bookmarkStart w:id="2" w:name="_Toc60405023"/>
       <w:r>
         <w:rPr>
           <w:sz w:val="26"/>
@@ -3984,7 +4035,7 @@
           <w:szCs w:val="26"/>
         </w:rPr>
       </w:pPr>
-      <w:bookmarkStart w:id="3" w:name="_Toc60316439"/>
+      <w:bookmarkStart w:id="3" w:name="_Toc60405024"/>
       <w:r>
         <w:rPr>
           <w:sz w:val="26"/>
@@ -4653,7 +4704,7 @@
           <w:szCs w:val="26"/>
         </w:rPr>
       </w:pPr>
-      <w:bookmarkStart w:id="4" w:name="_Toc60316440"/>
+      <w:bookmarkStart w:id="4" w:name="_Toc60405025"/>
       <w:r>
         <w:rPr>
           <w:sz w:val="26"/>
@@ -5075,7 +5126,7 @@
       <w:pPr>
         <w:pStyle w:val="Titre1"/>
       </w:pPr>
-      <w:bookmarkStart w:id="5" w:name="_Toc60316441"/>
+      <w:bookmarkStart w:id="5" w:name="_Toc60405026"/>
       <w:r>
         <w:t xml:space="preserve">2 - </w:t>
       </w:r>
@@ -5128,7 +5179,7 @@
           <w:szCs w:val="26"/>
         </w:rPr>
       </w:pPr>
-      <w:bookmarkStart w:id="6" w:name="_Toc60316442"/>
+      <w:bookmarkStart w:id="6" w:name="_Toc60405027"/>
       <w:r>
         <w:rPr>
           <w:sz w:val="26"/>
@@ -5167,7 +5218,7 @@
           <w:szCs w:val="26"/>
         </w:rPr>
       </w:pPr>
-      <w:bookmarkStart w:id="7" w:name="_Toc60316443"/>
+      <w:bookmarkStart w:id="7" w:name="_Toc60405028"/>
       <w:r>
         <w:rPr>
           <w:sz w:val="26"/>
@@ -5639,7 +5690,7 @@
           <w:szCs w:val="26"/>
         </w:rPr>
       </w:pPr>
-      <w:bookmarkStart w:id="8" w:name="_Toc60316444"/>
+      <w:bookmarkStart w:id="8" w:name="_Toc60405029"/>
       <w:r>
         <w:rPr>
           <w:sz w:val="26"/>
@@ -5900,7 +5951,7 @@
           <w:szCs w:val="26"/>
         </w:rPr>
       </w:pPr>
-      <w:bookmarkStart w:id="9" w:name="_Toc60316445"/>
+      <w:bookmarkStart w:id="9" w:name="_Toc60405030"/>
       <w:r>
         <w:rPr>
           <w:sz w:val="26"/>
@@ -6089,7 +6140,7 @@
           <w:lang w:val="en-US"/>
         </w:rPr>
       </w:pPr>
-      <w:bookmarkStart w:id="10" w:name="_Toc60316446"/>
+      <w:bookmarkStart w:id="10" w:name="_Toc60405031"/>
       <w:r>
         <w:rPr>
           <w:sz w:val="26"/>
@@ -6257,7 +6308,7 @@
           <w:szCs w:val="26"/>
         </w:rPr>
       </w:pPr>
-      <w:bookmarkStart w:id="11" w:name="_Toc60316447"/>
+      <w:bookmarkStart w:id="11" w:name="_Toc60405032"/>
       <w:r>
         <w:rPr>
           <w:sz w:val="26"/>
@@ -6318,7 +6369,7 @@
           <w:szCs w:val="26"/>
         </w:rPr>
       </w:pPr>
-      <w:bookmarkStart w:id="12" w:name="_Toc60316448"/>
+      <w:bookmarkStart w:id="12" w:name="_Toc60405033"/>
       <w:r>
         <w:rPr>
           <w:sz w:val="26"/>
@@ -6479,7 +6530,7 @@
           <w:szCs w:val="26"/>
         </w:rPr>
       </w:pPr>
-      <w:bookmarkStart w:id="13" w:name="_Toc60316449"/>
+      <w:bookmarkStart w:id="13" w:name="_Toc60405034"/>
       <w:r>
         <w:rPr>
           <w:sz w:val="26"/>
@@ -6558,7 +6609,7 @@
           <w:szCs w:val="26"/>
         </w:rPr>
       </w:pPr>
-      <w:bookmarkStart w:id="14" w:name="_Toc60316450"/>
+      <w:bookmarkStart w:id="14" w:name="_Toc60405035"/>
       <w:r>
         <w:rPr>
           <w:sz w:val="26"/>
@@ -6727,7 +6778,7 @@
       <w:pPr>
         <w:pStyle w:val="Titre2"/>
       </w:pPr>
-      <w:bookmarkStart w:id="15" w:name="_Toc60316451"/>
+      <w:bookmarkStart w:id="15" w:name="_Toc60405036"/>
       <w:r>
         <w:t xml:space="preserve">2.4.1 – Exploration et exploitation : </w:t>
       </w:r>
@@ -7460,7 +7511,7 @@
       <w:pPr>
         <w:pStyle w:val="Titre2"/>
       </w:pPr>
-      <w:bookmarkStart w:id="16" w:name="_Toc60316452"/>
+      <w:bookmarkStart w:id="16" w:name="_Toc60405037"/>
       <w:r>
         <w:t xml:space="preserve">2.4.2 – La fonction d’évaluation (value </w:t>
       </w:r>
@@ -7689,7 +7740,7 @@
       <w:pPr>
         <w:pStyle w:val="Titre2"/>
       </w:pPr>
-      <w:bookmarkStart w:id="17" w:name="_Toc60316453"/>
+      <w:bookmarkStart w:id="17" w:name="_Toc60405038"/>
       <w:r>
         <w:t xml:space="preserve">2.4.3 – Résultats du Morpion / problèmes pour </w:t>
       </w:r>
@@ -7758,7 +7809,7 @@
       <w:pPr>
         <w:pStyle w:val="Titre1"/>
       </w:pPr>
-      <w:bookmarkStart w:id="18" w:name="_Toc60316454"/>
+      <w:bookmarkStart w:id="18" w:name="_Toc60405039"/>
       <w:r>
         <w:t>Conclusion</w:t>
       </w:r>
@@ -7797,7 +7848,7 @@
           <w:szCs w:val="26"/>
         </w:rPr>
       </w:pPr>
-      <w:bookmarkStart w:id="19" w:name="_Toc60316455"/>
+      <w:bookmarkStart w:id="19" w:name="_Toc60405040"/>
       <w:r>
         <w:rPr>
           <w:sz w:val="26"/>
@@ -7908,7 +7959,7 @@
           <w:szCs w:val="26"/>
         </w:rPr>
       </w:pPr>
-      <w:bookmarkStart w:id="20" w:name="_Toc60316456"/>
+      <w:bookmarkStart w:id="20" w:name="_Toc60405041"/>
       <w:r>
         <w:rPr>
           <w:sz w:val="26"/>
@@ -8044,10 +8095,1322 @@
     </w:p>
     <w:p>
       <w:pPr>
-        <w:jc w:val="both"/>
-      </w:pPr>
-      <w:r>
+        <w:pStyle w:val="Titre1"/>
+      </w:pPr>
+      <w:bookmarkStart w:id="21" w:name="_Toc60405042"/>
+      <w:r>
+        <w:rPr>
+          <w:noProof/>
+        </w:rPr>
         <w:lastRenderedPageBreak/>
+        <w:drawing>
+          <wp:anchor distT="0" distB="0" distL="114300" distR="114300" simplePos="0" relativeHeight="251682816" behindDoc="0" locked="0" layoutInCell="1" allowOverlap="1" wp14:anchorId="0F5843DC" wp14:editId="3A79E19F">
+            <wp:simplePos x="0" y="0"/>
+            <wp:positionH relativeFrom="page">
+              <wp:align>left</wp:align>
+            </wp:positionH>
+            <wp:positionV relativeFrom="paragraph">
+              <wp:posOffset>327025</wp:posOffset>
+            </wp:positionV>
+            <wp:extent cx="7574179" cy="3543300"/>
+            <wp:effectExtent l="0" t="0" r="8255" b="0"/>
+            <wp:wrapNone/>
+            <wp:docPr id="12" name="Image 12"/>
+            <wp:cNvGraphicFramePr>
+              <a:graphicFrameLocks xmlns:a="http://schemas.openxmlformats.org/drawingml/2006/main" noChangeAspect="1"/>
+            </wp:cNvGraphicFramePr>
+            <a:graphic xmlns:a="http://schemas.openxmlformats.org/drawingml/2006/main">
+              <a:graphicData uri="http://schemas.openxmlformats.org/drawingml/2006/picture">
+                <pic:pic xmlns:pic="http://schemas.openxmlformats.org/drawingml/2006/picture">
+                  <pic:nvPicPr>
+                    <pic:cNvPr id="12" name="Image 12"/>
+                    <pic:cNvPicPr/>
+                  </pic:nvPicPr>
+                  <pic:blipFill>
+                    <a:blip r:embed="rId17" cstate="print">
+                      <a:extLst>
+                        <a:ext uri="{28A0092B-C50C-407E-A947-70E740481C1C}">
+                          <a14:useLocalDpi xmlns:a14="http://schemas.microsoft.com/office/drawing/2010/main" val="0"/>
+                        </a:ext>
+                      </a:extLst>
+                    </a:blip>
+                    <a:stretch>
+                      <a:fillRect/>
+                    </a:stretch>
+                  </pic:blipFill>
+                  <pic:spPr>
+                    <a:xfrm>
+                      <a:off x="0" y="0"/>
+                      <a:ext cx="7574179" cy="3543300"/>
+                    </a:xfrm>
+                    <a:prstGeom prst="rect">
+                      <a:avLst/>
+                    </a:prstGeom>
+                  </pic:spPr>
+                </pic:pic>
+              </a:graphicData>
+            </a:graphic>
+            <wp14:sizeRelH relativeFrom="page">
+              <wp14:pctWidth>0</wp14:pctWidth>
+            </wp14:sizeRelH>
+            <wp14:sizeRelV relativeFrom="page">
+              <wp14:pctHeight>0</wp14:pctHeight>
+            </wp14:sizeRelV>
+          </wp:anchor>
+        </w:drawing>
+      </w:r>
+      <w:r>
+        <w:t>Annexe</w:t>
+      </w:r>
+      <w:bookmarkEnd w:id="21"/>
+    </w:p>
+    <w:p>
+      <w:r>
+        <w:rPr>
+          <w:noProof/>
+        </w:rPr>
+        <mc:AlternateContent>
+          <mc:Choice Requires="wps">
+            <w:drawing>
+              <wp:anchor distT="45720" distB="45720" distL="114300" distR="114300" simplePos="0" relativeHeight="251687936" behindDoc="0" locked="0" layoutInCell="1" allowOverlap="1" wp14:anchorId="5AC6D54C" wp14:editId="1B26825B">
+                <wp:simplePos x="0" y="0"/>
+                <wp:positionH relativeFrom="page">
+                  <wp:align>left</wp:align>
+                </wp:positionH>
+                <wp:positionV relativeFrom="paragraph">
+                  <wp:posOffset>8029575</wp:posOffset>
+                </wp:positionV>
+                <wp:extent cx="7559040" cy="365760"/>
+                <wp:effectExtent l="0" t="0" r="3810" b="0"/>
+                <wp:wrapSquare wrapText="bothSides"/>
+                <wp:docPr id="31" name="Zone de texte 2"/>
+                <wp:cNvGraphicFramePr>
+                  <a:graphicFrameLocks xmlns:a="http://schemas.openxmlformats.org/drawingml/2006/main"/>
+                </wp:cNvGraphicFramePr>
+                <a:graphic xmlns:a="http://schemas.openxmlformats.org/drawingml/2006/main">
+                  <a:graphicData uri="http://schemas.microsoft.com/office/word/2010/wordprocessingShape">
+                    <wps:wsp>
+                      <wps:cNvSpPr txBox="1">
+                        <a:spLocks noChangeArrowheads="1"/>
+                      </wps:cNvSpPr>
+                      <wps:spPr bwMode="auto">
+                        <a:xfrm>
+                          <a:off x="0" y="0"/>
+                          <a:ext cx="7559040" cy="365760"/>
+                        </a:xfrm>
+                        <a:prstGeom prst="rect">
+                          <a:avLst/>
+                        </a:prstGeom>
+                        <a:solidFill>
+                          <a:srgbClr val="FFFFFF"/>
+                        </a:solidFill>
+                        <a:ln w="9525">
+                          <a:noFill/>
+                          <a:miter lim="800000"/>
+                          <a:headEnd/>
+                          <a:tailEnd/>
+                        </a:ln>
+                      </wps:spPr>
+                      <wps:txbx>
+                        <w:txbxContent>
+                          <w:p>
+                            <w:pPr>
+                              <w:jc w:val="center"/>
+                              <w:rPr>
+                                <w:i/>
+                                <w:iCs/>
+                                <w:sz w:val="20"/>
+                                <w:szCs w:val="20"/>
+                              </w:rPr>
+                            </w:pPr>
+                            <w:r>
+                              <w:rPr>
+                                <w:i/>
+                                <w:iCs/>
+                                <w:sz w:val="20"/>
+                                <w:szCs w:val="20"/>
+                              </w:rPr>
+                              <w:t xml:space="preserve">Figure </w:t>
+                            </w:r>
+                            <w:r>
+                              <w:rPr>
+                                <w:i/>
+                                <w:iCs/>
+                                <w:sz w:val="20"/>
+                                <w:szCs w:val="20"/>
+                              </w:rPr>
+                              <w:t>2</w:t>
+                            </w:r>
+                            <w:r>
+                              <w:rPr>
+                                <w:i/>
+                                <w:iCs/>
+                                <w:sz w:val="20"/>
+                                <w:szCs w:val="20"/>
+                              </w:rPr>
+                              <w:t xml:space="preserve">. </w:t>
+                            </w:r>
+                            <w:r>
+                              <w:rPr>
+                                <w:i/>
+                                <w:iCs/>
+                                <w:sz w:val="20"/>
+                                <w:szCs w:val="20"/>
+                              </w:rPr>
+                              <w:t>Diagramme d</w:t>
+                            </w:r>
+                            <w:r>
+                              <w:rPr>
+                                <w:i/>
+                                <w:iCs/>
+                                <w:sz w:val="20"/>
+                                <w:szCs w:val="20"/>
+                              </w:rPr>
+                              <w:t xml:space="preserve">e la classe </w:t>
+                            </w:r>
+                            <w:proofErr w:type="spellStart"/>
+                            <w:r>
+                              <w:rPr>
+                                <w:i/>
+                                <w:iCs/>
+                                <w:sz w:val="20"/>
+                                <w:szCs w:val="20"/>
+                              </w:rPr>
+                              <w:t>controller</w:t>
+                            </w:r>
+                            <w:proofErr w:type="spellEnd"/>
+                          </w:p>
+                        </w:txbxContent>
+                      </wps:txbx>
+                      <wps:bodyPr rot="0" vert="horz" wrap="square" lIns="91440" tIns="45720" rIns="91440" bIns="45720" anchor="t" anchorCtr="0">
+                        <a:noAutofit/>
+                      </wps:bodyPr>
+                    </wps:wsp>
+                  </a:graphicData>
+                </a:graphic>
+                <wp14:sizeRelH relativeFrom="margin">
+                  <wp14:pctWidth>0</wp14:pctWidth>
+                </wp14:sizeRelH>
+                <wp14:sizeRelV relativeFrom="margin">
+                  <wp14:pctHeight>0</wp14:pctHeight>
+                </wp14:sizeRelV>
+              </wp:anchor>
+            </w:drawing>
+          </mc:Choice>
+          <mc:Fallback>
+            <w:pict>
+              <v:shape w14:anchorId="5AC6D54C" id="Zone de texte 2" o:spid="_x0000_s1043" type="#_x0000_t202" style="position:absolute;margin-left:0;margin-top:632.25pt;width:595.2pt;height:28.8pt;z-index:251687936;visibility:visible;mso-wrap-style:square;mso-width-percent:0;mso-height-percent:0;mso-wrap-distance-left:9pt;mso-wrap-distance-top:3.6pt;mso-wrap-distance-right:9pt;mso-wrap-distance-bottom:3.6pt;mso-position-horizontal:left;mso-position-horizontal-relative:page;mso-position-vertical:absolute;mso-position-vertical-relative:text;mso-width-percent:0;mso-height-percent:0;mso-width-relative:margin;mso-height-relative:margin;v-text-anchor:top" o:gfxdata="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" stroked="f">
+                <v:textbox>
+                  <w:txbxContent>
+                    <w:p>
+                      <w:pPr>
+                        <w:jc w:val="center"/>
+                        <w:rPr>
+                          <w:i/>
+                          <w:iCs/>
+                          <w:sz w:val="20"/>
+                          <w:szCs w:val="20"/>
+                        </w:rPr>
+                      </w:pPr>
+                      <w:r>
+                        <w:rPr>
+                          <w:i/>
+                          <w:iCs/>
+                          <w:sz w:val="20"/>
+                          <w:szCs w:val="20"/>
+                        </w:rPr>
+                        <w:t xml:space="preserve">Figure </w:t>
+                      </w:r>
+                      <w:r>
+                        <w:rPr>
+                          <w:i/>
+                          <w:iCs/>
+                          <w:sz w:val="20"/>
+                          <w:szCs w:val="20"/>
+                        </w:rPr>
+                        <w:t>2</w:t>
+                      </w:r>
+                      <w:r>
+                        <w:rPr>
+                          <w:i/>
+                          <w:iCs/>
+                          <w:sz w:val="20"/>
+                          <w:szCs w:val="20"/>
+                        </w:rPr>
+                        <w:t xml:space="preserve">. </w:t>
+                      </w:r>
+                      <w:r>
+                        <w:rPr>
+                          <w:i/>
+                          <w:iCs/>
+                          <w:sz w:val="20"/>
+                          <w:szCs w:val="20"/>
+                        </w:rPr>
+                        <w:t>Diagramme d</w:t>
+                      </w:r>
+                      <w:r>
+                        <w:rPr>
+                          <w:i/>
+                          <w:iCs/>
+                          <w:sz w:val="20"/>
+                          <w:szCs w:val="20"/>
+                        </w:rPr>
+                        <w:t xml:space="preserve">e la classe </w:t>
+                      </w:r>
+                      <w:proofErr w:type="spellStart"/>
+                      <w:r>
+                        <w:rPr>
+                          <w:i/>
+                          <w:iCs/>
+                          <w:sz w:val="20"/>
+                          <w:szCs w:val="20"/>
+                        </w:rPr>
+                        <w:t>controller</w:t>
+                      </w:r>
+                      <w:proofErr w:type="spellEnd"/>
+                    </w:p>
+                  </w:txbxContent>
+                </v:textbox>
+                <w10:wrap type="square" anchorx="page"/>
+              </v:shape>
+            </w:pict>
+          </mc:Fallback>
+        </mc:AlternateContent>
+      </w:r>
+      <w:r>
+        <w:rPr>
+          <w:noProof/>
+        </w:rPr>
+        <mc:AlternateContent>
+          <mc:Choice Requires="wps">
+            <w:drawing>
+              <wp:anchor distT="45720" distB="45720" distL="114300" distR="114300" simplePos="0" relativeHeight="251685888" behindDoc="0" locked="0" layoutInCell="1" allowOverlap="1" wp14:anchorId="18FB8950" wp14:editId="57E9CEB1">
+                <wp:simplePos x="0" y="0"/>
+                <wp:positionH relativeFrom="page">
+                  <wp:align>right</wp:align>
+                </wp:positionH>
+                <wp:positionV relativeFrom="paragraph">
+                  <wp:posOffset>3678555</wp:posOffset>
+                </wp:positionV>
+                <wp:extent cx="7559040" cy="365760"/>
+                <wp:effectExtent l="0" t="0" r="3810" b="0"/>
+                <wp:wrapSquare wrapText="bothSides"/>
+                <wp:docPr id="217" name="Zone de texte 2"/>
+                <wp:cNvGraphicFramePr>
+                  <a:graphicFrameLocks xmlns:a="http://schemas.openxmlformats.org/drawingml/2006/main"/>
+                </wp:cNvGraphicFramePr>
+                <a:graphic xmlns:a="http://schemas.openxmlformats.org/drawingml/2006/main">
+                  <a:graphicData uri="http://schemas.microsoft.com/office/word/2010/wordprocessingShape">
+                    <wps:wsp>
+                      <wps:cNvSpPr txBox="1">
+                        <a:spLocks noChangeArrowheads="1"/>
+                      </wps:cNvSpPr>
+                      <wps:spPr bwMode="auto">
+                        <a:xfrm>
+                          <a:off x="0" y="0"/>
+                          <a:ext cx="7559040" cy="365760"/>
+                        </a:xfrm>
+                        <a:prstGeom prst="rect">
+                          <a:avLst/>
+                        </a:prstGeom>
+                        <a:solidFill>
+                          <a:srgbClr val="FFFFFF"/>
+                        </a:solidFill>
+                        <a:ln w="9525">
+                          <a:noFill/>
+                          <a:miter lim="800000"/>
+                          <a:headEnd/>
+                          <a:tailEnd/>
+                        </a:ln>
+                      </wps:spPr>
+                      <wps:txbx>
+                        <w:txbxContent>
+                          <w:p>
+                            <w:pPr>
+                              <w:jc w:val="center"/>
+                              <w:rPr>
+                                <w:i/>
+                                <w:iCs/>
+                                <w:sz w:val="20"/>
+                                <w:szCs w:val="20"/>
+                              </w:rPr>
+                            </w:pPr>
+                            <w:r>
+                              <w:rPr>
+                                <w:i/>
+                                <w:iCs/>
+                                <w:sz w:val="20"/>
+                                <w:szCs w:val="20"/>
+                              </w:rPr>
+                              <w:t xml:space="preserve">Figure 1. </w:t>
+                            </w:r>
+                            <w:r>
+                              <w:rPr>
+                                <w:i/>
+                                <w:iCs/>
+                                <w:sz w:val="20"/>
+                                <w:szCs w:val="20"/>
+                              </w:rPr>
+                              <w:t xml:space="preserve">Diagramme du module </w:t>
+                            </w:r>
+                            <w:proofErr w:type="spellStart"/>
+                            <w:r>
+                              <w:rPr>
+                                <w:i/>
+                                <w:iCs/>
+                                <w:sz w:val="20"/>
+                                <w:szCs w:val="20"/>
+                              </w:rPr>
+                              <w:t>cards</w:t>
+                            </w:r>
+                            <w:proofErr w:type="spellEnd"/>
+                          </w:p>
+                        </w:txbxContent>
+                      </wps:txbx>
+                      <wps:bodyPr rot="0" vert="horz" wrap="square" lIns="91440" tIns="45720" rIns="91440" bIns="45720" anchor="t" anchorCtr="0">
+                        <a:noAutofit/>
+                      </wps:bodyPr>
+                    </wps:wsp>
+                  </a:graphicData>
+                </a:graphic>
+                <wp14:sizeRelH relativeFrom="margin">
+                  <wp14:pctWidth>0</wp14:pctWidth>
+                </wp14:sizeRelH>
+                <wp14:sizeRelV relativeFrom="margin">
+                  <wp14:pctHeight>0</wp14:pctHeight>
+                </wp14:sizeRelV>
+              </wp:anchor>
+            </w:drawing>
+          </mc:Choice>
+          <mc:Fallback>
+            <w:pict>
+              <v:shape w14:anchorId="18FB8950" id="_x0000_s1044" type="#_x0000_t202" style="position:absolute;margin-left:544pt;margin-top:289.65pt;width:595.2pt;height:28.8pt;z-index:251685888;visibility:visible;mso-wrap-style:square;mso-width-percent:0;mso-height-percent:0;mso-wrap-distance-left:9pt;mso-wrap-distance-top:3.6pt;mso-wrap-distance-right:9pt;mso-wrap-distance-bottom:3.6pt;mso-position-horizontal:right;mso-position-horizontal-relative:page;mso-position-vertical:absolute;mso-position-vertical-relative:text;mso-width-percent:0;mso-height-percent:0;mso-width-relative:margin;mso-height-relative:margin;v-text-anchor:top" o:gfxdata="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" stroked="f">
+                <v:textbox>
+                  <w:txbxContent>
+                    <w:p>
+                      <w:pPr>
+                        <w:jc w:val="center"/>
+                        <w:rPr>
+                          <w:i/>
+                          <w:iCs/>
+                          <w:sz w:val="20"/>
+                          <w:szCs w:val="20"/>
+                        </w:rPr>
+                      </w:pPr>
+                      <w:r>
+                        <w:rPr>
+                          <w:i/>
+                          <w:iCs/>
+                          <w:sz w:val="20"/>
+                          <w:szCs w:val="20"/>
+                        </w:rPr>
+                        <w:t xml:space="preserve">Figure 1. </w:t>
+                      </w:r>
+                      <w:r>
+                        <w:rPr>
+                          <w:i/>
+                          <w:iCs/>
+                          <w:sz w:val="20"/>
+                          <w:szCs w:val="20"/>
+                        </w:rPr>
+                        <w:t xml:space="preserve">Diagramme du module </w:t>
+                      </w:r>
+                      <w:proofErr w:type="spellStart"/>
+                      <w:r>
+                        <w:rPr>
+                          <w:i/>
+                          <w:iCs/>
+                          <w:sz w:val="20"/>
+                          <w:szCs w:val="20"/>
+                        </w:rPr>
+                        <w:t>cards</w:t>
+                      </w:r>
+                      <w:proofErr w:type="spellEnd"/>
+                    </w:p>
+                  </w:txbxContent>
+                </v:textbox>
+                <w10:wrap type="square" anchorx="page"/>
+              </v:shape>
+            </w:pict>
+          </mc:Fallback>
+        </mc:AlternateContent>
+      </w:r>
+      <w:r>
+        <w:rPr>
+          <w:noProof/>
+        </w:rPr>
+        <w:drawing>
+          <wp:anchor distT="0" distB="0" distL="114300" distR="114300" simplePos="0" relativeHeight="251683840" behindDoc="1" locked="0" layoutInCell="1" allowOverlap="1" wp14:anchorId="49909953" wp14:editId="12DFA556">
+            <wp:simplePos x="0" y="0"/>
+            <wp:positionH relativeFrom="margin">
+              <wp:align>center</wp:align>
+            </wp:positionH>
+            <wp:positionV relativeFrom="paragraph">
+              <wp:posOffset>4371975</wp:posOffset>
+            </wp:positionV>
+            <wp:extent cx="3764280" cy="3469526"/>
+            <wp:effectExtent l="0" t="0" r="7620" b="0"/>
+            <wp:wrapNone/>
+            <wp:docPr id="20" name="Image 20" descr="Une image contenant texte&#10;&#10;Description générée automatiquement"/>
+            <wp:cNvGraphicFramePr>
+              <a:graphicFrameLocks xmlns:a="http://schemas.openxmlformats.org/drawingml/2006/main" noChangeAspect="1"/>
+            </wp:cNvGraphicFramePr>
+            <a:graphic xmlns:a="http://schemas.openxmlformats.org/drawingml/2006/main">
+              <a:graphicData uri="http://schemas.openxmlformats.org/drawingml/2006/picture">
+                <pic:pic xmlns:pic="http://schemas.openxmlformats.org/drawingml/2006/picture">
+                  <pic:nvPicPr>
+                    <pic:cNvPr id="20" name="Image 20" descr="Une image contenant texte&#10;&#10;Description générée automatiquement"/>
+                    <pic:cNvPicPr/>
+                  </pic:nvPicPr>
+                  <pic:blipFill>
+                    <a:blip r:embed="rId18">
+                      <a:extLst>
+                        <a:ext uri="{28A0092B-C50C-407E-A947-70E740481C1C}">
+                          <a14:useLocalDpi xmlns:a14="http://schemas.microsoft.com/office/drawing/2010/main" val="0"/>
+                        </a:ext>
+                      </a:extLst>
+                    </a:blip>
+                    <a:stretch>
+                      <a:fillRect/>
+                    </a:stretch>
+                  </pic:blipFill>
+                  <pic:spPr>
+                    <a:xfrm>
+                      <a:off x="0" y="0"/>
+                      <a:ext cx="3764280" cy="3469526"/>
+                    </a:xfrm>
+                    <a:prstGeom prst="rect">
+                      <a:avLst/>
+                    </a:prstGeom>
+                  </pic:spPr>
+                </pic:pic>
+              </a:graphicData>
+            </a:graphic>
+            <wp14:sizeRelH relativeFrom="margin">
+              <wp14:pctWidth>0</wp14:pctWidth>
+            </wp14:sizeRelH>
+            <wp14:sizeRelV relativeFrom="margin">
+              <wp14:pctHeight>0</wp14:pctHeight>
+            </wp14:sizeRelV>
+          </wp:anchor>
+        </w:drawing>
+      </w:r>
+    </w:p>
+    <w:p>
+      <w:pPr>
+        <w:jc w:val="center"/>
+      </w:pPr>
+      <w:r>
+        <w:rPr>
+          <w:noProof/>
+        </w:rPr>
+        <w:lastRenderedPageBreak/>
+        <mc:AlternateContent>
+          <mc:Choice Requires="wps">
+            <w:drawing>
+              <wp:anchor distT="45720" distB="45720" distL="114300" distR="114300" simplePos="0" relativeHeight="251689984" behindDoc="0" locked="0" layoutInCell="1" allowOverlap="1" wp14:anchorId="55585E8B" wp14:editId="224DC8A1">
+                <wp:simplePos x="0" y="0"/>
+                <wp:positionH relativeFrom="page">
+                  <wp:align>right</wp:align>
+                </wp:positionH>
+                <wp:positionV relativeFrom="paragraph">
+                  <wp:posOffset>6415405</wp:posOffset>
+                </wp:positionV>
+                <wp:extent cx="7559040" cy="365760"/>
+                <wp:effectExtent l="0" t="0" r="3810" b="0"/>
+                <wp:wrapSquare wrapText="bothSides"/>
+                <wp:docPr id="32" name="Zone de texte 2"/>
+                <wp:cNvGraphicFramePr>
+                  <a:graphicFrameLocks xmlns:a="http://schemas.openxmlformats.org/drawingml/2006/main"/>
+                </wp:cNvGraphicFramePr>
+                <a:graphic xmlns:a="http://schemas.openxmlformats.org/drawingml/2006/main">
+                  <a:graphicData uri="http://schemas.microsoft.com/office/word/2010/wordprocessingShape">
+                    <wps:wsp>
+                      <wps:cNvSpPr txBox="1">
+                        <a:spLocks noChangeArrowheads="1"/>
+                      </wps:cNvSpPr>
+                      <wps:spPr bwMode="auto">
+                        <a:xfrm>
+                          <a:off x="0" y="0"/>
+                          <a:ext cx="7559040" cy="365760"/>
+                        </a:xfrm>
+                        <a:prstGeom prst="rect">
+                          <a:avLst/>
+                        </a:prstGeom>
+                        <a:solidFill>
+                          <a:srgbClr val="FFFFFF"/>
+                        </a:solidFill>
+                        <a:ln w="9525">
+                          <a:noFill/>
+                          <a:miter lim="800000"/>
+                          <a:headEnd/>
+                          <a:tailEnd/>
+                        </a:ln>
+                      </wps:spPr>
+                      <wps:txbx>
+                        <w:txbxContent>
+                          <w:p>
+                            <w:pPr>
+                              <w:jc w:val="center"/>
+                              <w:rPr>
+                                <w:i/>
+                                <w:iCs/>
+                                <w:sz w:val="20"/>
+                                <w:szCs w:val="20"/>
+                              </w:rPr>
+                            </w:pPr>
+                            <w:r>
+                              <w:rPr>
+                                <w:i/>
+                                <w:iCs/>
+                                <w:sz w:val="20"/>
+                                <w:szCs w:val="20"/>
+                              </w:rPr>
+                              <w:t xml:space="preserve">Figure </w:t>
+                            </w:r>
+                            <w:r>
+                              <w:rPr>
+                                <w:i/>
+                                <w:iCs/>
+                                <w:sz w:val="20"/>
+                                <w:szCs w:val="20"/>
+                              </w:rPr>
+                              <w:t>3</w:t>
+                            </w:r>
+                            <w:r>
+                              <w:rPr>
+                                <w:i/>
+                                <w:iCs/>
+                                <w:sz w:val="20"/>
+                                <w:szCs w:val="20"/>
+                              </w:rPr>
+                              <w:t xml:space="preserve">. </w:t>
+                            </w:r>
+                            <w:r>
+                              <w:rPr>
+                                <w:i/>
+                                <w:iCs/>
+                                <w:sz w:val="20"/>
+                                <w:szCs w:val="20"/>
+                              </w:rPr>
+                              <w:t>Diagramme d</w:t>
+                            </w:r>
+                            <w:r>
+                              <w:rPr>
+                                <w:i/>
+                                <w:iCs/>
+                                <w:sz w:val="20"/>
+                                <w:szCs w:val="20"/>
+                              </w:rPr>
+                              <w:t xml:space="preserve">e la classe </w:t>
+                            </w:r>
+                            <w:r>
+                              <w:rPr>
+                                <w:i/>
+                                <w:iCs/>
+                                <w:sz w:val="20"/>
+                                <w:szCs w:val="20"/>
+                              </w:rPr>
+                              <w:t>model</w:t>
+                            </w:r>
+                          </w:p>
+                        </w:txbxContent>
+                      </wps:txbx>
+                      <wps:bodyPr rot="0" vert="horz" wrap="square" lIns="91440" tIns="45720" rIns="91440" bIns="45720" anchor="t" anchorCtr="0">
+                        <a:noAutofit/>
+                      </wps:bodyPr>
+                    </wps:wsp>
+                  </a:graphicData>
+                </a:graphic>
+                <wp14:sizeRelH relativeFrom="margin">
+                  <wp14:pctWidth>0</wp14:pctWidth>
+                </wp14:sizeRelH>
+                <wp14:sizeRelV relativeFrom="margin">
+                  <wp14:pctHeight>0</wp14:pctHeight>
+                </wp14:sizeRelV>
+              </wp:anchor>
+            </w:drawing>
+          </mc:Choice>
+          <mc:Fallback>
+            <w:pict>
+              <v:shape w14:anchorId="55585E8B" id="_x0000_s1045" type="#_x0000_t202" style="position:absolute;left:0;text-align:left;margin-left:544pt;margin-top:505.15pt;width:595.2pt;height:28.8pt;z-index:251689984;visibility:visible;mso-wrap-style:square;mso-width-percent:0;mso-height-percent:0;mso-wrap-distance-left:9pt;mso-wrap-distance-top:3.6pt;mso-wrap-distance-right:9pt;mso-wrap-distance-bottom:3.6pt;mso-position-horizontal:right;mso-position-horizontal-relative:page;mso-position-vertical:absolute;mso-position-vertical-relative:text;mso-width-percent:0;mso-height-percent:0;mso-width-relative:margin;mso-height-relative:margin;v-text-anchor:top" o:gfxdata="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" stroked="f">
+                <v:textbox>
+                  <w:txbxContent>
+                    <w:p>
+                      <w:pPr>
+                        <w:jc w:val="center"/>
+                        <w:rPr>
+                          <w:i/>
+                          <w:iCs/>
+                          <w:sz w:val="20"/>
+                          <w:szCs w:val="20"/>
+                        </w:rPr>
+                      </w:pPr>
+                      <w:r>
+                        <w:rPr>
+                          <w:i/>
+                          <w:iCs/>
+                          <w:sz w:val="20"/>
+                          <w:szCs w:val="20"/>
+                        </w:rPr>
+                        <w:t xml:space="preserve">Figure </w:t>
+                      </w:r>
+                      <w:r>
+                        <w:rPr>
+                          <w:i/>
+                          <w:iCs/>
+                          <w:sz w:val="20"/>
+                          <w:szCs w:val="20"/>
+                        </w:rPr>
+                        <w:t>3</w:t>
+                      </w:r>
+                      <w:r>
+                        <w:rPr>
+                          <w:i/>
+                          <w:iCs/>
+                          <w:sz w:val="20"/>
+                          <w:szCs w:val="20"/>
+                        </w:rPr>
+                        <w:t xml:space="preserve">. </w:t>
+                      </w:r>
+                      <w:r>
+                        <w:rPr>
+                          <w:i/>
+                          <w:iCs/>
+                          <w:sz w:val="20"/>
+                          <w:szCs w:val="20"/>
+                        </w:rPr>
+                        <w:t>Diagramme d</w:t>
+                      </w:r>
+                      <w:r>
+                        <w:rPr>
+                          <w:i/>
+                          <w:iCs/>
+                          <w:sz w:val="20"/>
+                          <w:szCs w:val="20"/>
+                        </w:rPr>
+                        <w:t xml:space="preserve">e la classe </w:t>
+                      </w:r>
+                      <w:r>
+                        <w:rPr>
+                          <w:i/>
+                          <w:iCs/>
+                          <w:sz w:val="20"/>
+                          <w:szCs w:val="20"/>
+                        </w:rPr>
+                        <w:t>model</w:t>
+                      </w:r>
+                    </w:p>
+                  </w:txbxContent>
+                </v:textbox>
+                <w10:wrap type="square" anchorx="page"/>
+              </v:shape>
+            </w:pict>
+          </mc:Fallback>
+        </mc:AlternateContent>
+      </w:r>
+      <w:r>
+        <w:rPr>
+          <w:noProof/>
+        </w:rPr>
+        <w:drawing>
+          <wp:inline distT="0" distB="0" distL="0" distR="0" wp14:anchorId="678A3C28" wp14:editId="0C222FCB">
+            <wp:extent cx="2987299" cy="6317527"/>
+            <wp:effectExtent l="0" t="0" r="3810" b="7620"/>
+            <wp:docPr id="21" name="Image 21" descr="Une image contenant texte&#10;&#10;Description générée automatiquement"/>
+            <wp:cNvGraphicFramePr>
+              <a:graphicFrameLocks xmlns:a="http://schemas.openxmlformats.org/drawingml/2006/main" noChangeAspect="1"/>
+            </wp:cNvGraphicFramePr>
+            <a:graphic xmlns:a="http://schemas.openxmlformats.org/drawingml/2006/main">
+              <a:graphicData uri="http://schemas.openxmlformats.org/drawingml/2006/picture">
+                <pic:pic xmlns:pic="http://schemas.openxmlformats.org/drawingml/2006/picture">
+                  <pic:nvPicPr>
+                    <pic:cNvPr id="21" name="Image 21" descr="Une image contenant texte&#10;&#10;Description générée automatiquement"/>
+                    <pic:cNvPicPr/>
+                  </pic:nvPicPr>
+                  <pic:blipFill>
+                    <a:blip r:embed="rId19">
+                      <a:extLst>
+                        <a:ext uri="{28A0092B-C50C-407E-A947-70E740481C1C}">
+                          <a14:useLocalDpi xmlns:a14="http://schemas.microsoft.com/office/drawing/2010/main" val="0"/>
+                        </a:ext>
+                      </a:extLst>
+                    </a:blip>
+                    <a:stretch>
+                      <a:fillRect/>
+                    </a:stretch>
+                  </pic:blipFill>
+                  <pic:spPr>
+                    <a:xfrm>
+                      <a:off x="0" y="0"/>
+                      <a:ext cx="2987299" cy="6317527"/>
+                    </a:xfrm>
+                    <a:prstGeom prst="rect">
+                      <a:avLst/>
+                    </a:prstGeom>
+                  </pic:spPr>
+                </pic:pic>
+              </a:graphicData>
+            </a:graphic>
+          </wp:inline>
+        </w:drawing>
+      </w:r>
+    </w:p>
+    <w:p>
+      <w:r>
+        <w:br w:type="page"/>
+      </w:r>
+    </w:p>
+    <w:p>
+      <w:pPr>
+        <w:jc w:val="both"/>
+      </w:pPr>
+      <w:r>
+        <w:rPr>
+          <w:noProof/>
+        </w:rPr>
+        <w:lastRenderedPageBreak/>
+        <mc:AlternateContent>
+          <mc:Choice Requires="wps">
+            <w:drawing>
+              <wp:anchor distT="45720" distB="45720" distL="114300" distR="114300" simplePos="0" relativeHeight="251696128" behindDoc="0" locked="0" layoutInCell="1" allowOverlap="1" wp14:anchorId="6F1FD9B6" wp14:editId="7ECE5752">
+                <wp:simplePos x="0" y="0"/>
+                <wp:positionH relativeFrom="page">
+                  <wp:align>left</wp:align>
+                </wp:positionH>
+                <wp:positionV relativeFrom="paragraph">
+                  <wp:posOffset>3839845</wp:posOffset>
+                </wp:positionV>
+                <wp:extent cx="7559040" cy="365760"/>
+                <wp:effectExtent l="0" t="0" r="3810" b="0"/>
+                <wp:wrapSquare wrapText="bothSides"/>
+                <wp:docPr id="45" name="Zone de texte 2"/>
+                <wp:cNvGraphicFramePr>
+                  <a:graphicFrameLocks xmlns:a="http://schemas.openxmlformats.org/drawingml/2006/main"/>
+                </wp:cNvGraphicFramePr>
+                <a:graphic xmlns:a="http://schemas.openxmlformats.org/drawingml/2006/main">
+                  <a:graphicData uri="http://schemas.microsoft.com/office/word/2010/wordprocessingShape">
+                    <wps:wsp>
+                      <wps:cNvSpPr txBox="1">
+                        <a:spLocks noChangeArrowheads="1"/>
+                      </wps:cNvSpPr>
+                      <wps:spPr bwMode="auto">
+                        <a:xfrm>
+                          <a:off x="0" y="0"/>
+                          <a:ext cx="7559040" cy="365760"/>
+                        </a:xfrm>
+                        <a:prstGeom prst="rect">
+                          <a:avLst/>
+                        </a:prstGeom>
+                        <a:solidFill>
+                          <a:srgbClr val="FFFFFF"/>
+                        </a:solidFill>
+                        <a:ln w="9525">
+                          <a:noFill/>
+                          <a:miter lim="800000"/>
+                          <a:headEnd/>
+                          <a:tailEnd/>
+                        </a:ln>
+                      </wps:spPr>
+                      <wps:txbx>
+                        <w:txbxContent>
+                          <w:p>
+                            <w:pPr>
+                              <w:jc w:val="center"/>
+                              <w:rPr>
+                                <w:i/>
+                                <w:iCs/>
+                                <w:sz w:val="20"/>
+                                <w:szCs w:val="20"/>
+                              </w:rPr>
+                            </w:pPr>
+                            <w:r>
+                              <w:rPr>
+                                <w:i/>
+                                <w:iCs/>
+                                <w:sz w:val="20"/>
+                                <w:szCs w:val="20"/>
+                              </w:rPr>
+                              <w:t xml:space="preserve">Figure </w:t>
+                            </w:r>
+                            <w:r>
+                              <w:rPr>
+                                <w:i/>
+                                <w:iCs/>
+                                <w:sz w:val="20"/>
+                                <w:szCs w:val="20"/>
+                              </w:rPr>
+                              <w:t>4</w:t>
+                            </w:r>
+                            <w:r>
+                              <w:rPr>
+                                <w:i/>
+                                <w:iCs/>
+                                <w:sz w:val="20"/>
+                                <w:szCs w:val="20"/>
+                              </w:rPr>
+                              <w:t xml:space="preserve">. </w:t>
+                            </w:r>
+                            <w:r>
+                              <w:rPr>
+                                <w:i/>
+                                <w:iCs/>
+                                <w:sz w:val="20"/>
+                                <w:szCs w:val="20"/>
+                              </w:rPr>
+                              <w:t>Diagramme d</w:t>
+                            </w:r>
+                            <w:r>
+                              <w:rPr>
+                                <w:i/>
+                                <w:iCs/>
+                                <w:sz w:val="20"/>
+                                <w:szCs w:val="20"/>
+                              </w:rPr>
+                              <w:t xml:space="preserve">u model </w:t>
+                            </w:r>
+                            <w:proofErr w:type="spellStart"/>
+                            <w:r>
+                              <w:rPr>
+                                <w:i/>
+                                <w:iCs/>
+                                <w:sz w:val="20"/>
+                                <w:szCs w:val="20"/>
+                              </w:rPr>
+                              <w:t>player</w:t>
+                            </w:r>
+                            <w:proofErr w:type="spellEnd"/>
+                          </w:p>
+                        </w:txbxContent>
+                      </wps:txbx>
+                      <wps:bodyPr rot="0" vert="horz" wrap="square" lIns="91440" tIns="45720" rIns="91440" bIns="45720" anchor="t" anchorCtr="0">
+                        <a:noAutofit/>
+                      </wps:bodyPr>
+                    </wps:wsp>
+                  </a:graphicData>
+                </a:graphic>
+                <wp14:sizeRelH relativeFrom="margin">
+                  <wp14:pctWidth>0</wp14:pctWidth>
+                </wp14:sizeRelH>
+                <wp14:sizeRelV relativeFrom="margin">
+                  <wp14:pctHeight>0</wp14:pctHeight>
+                </wp14:sizeRelV>
+              </wp:anchor>
+            </w:drawing>
+          </mc:Choice>
+          <mc:Fallback>
+            <w:pict>
+              <v:shape w14:anchorId="6F1FD9B6" id="_x0000_s1046" type="#_x0000_t202" style="position:absolute;left:0;text-align:left;margin-left:0;margin-top:302.35pt;width:595.2pt;height:28.8pt;z-index:251696128;visibility:visible;mso-wrap-style:square;mso-width-percent:0;mso-height-percent:0;mso-wrap-distance-left:9pt;mso-wrap-distance-top:3.6pt;mso-wrap-distance-right:9pt;mso-wrap-distance-bottom:3.6pt;mso-position-horizontal:left;mso-position-horizontal-relative:page;mso-position-vertical:absolute;mso-position-vertical-relative:text;mso-width-percent:0;mso-height-percent:0;mso-width-relative:margin;mso-height-relative:margin;v-text-anchor:top" o:gfxdata="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" stroked="f">
+                <v:textbox>
+                  <w:txbxContent>
+                    <w:p>
+                      <w:pPr>
+                        <w:jc w:val="center"/>
+                        <w:rPr>
+                          <w:i/>
+                          <w:iCs/>
+                          <w:sz w:val="20"/>
+                          <w:szCs w:val="20"/>
+                        </w:rPr>
+                      </w:pPr>
+                      <w:r>
+                        <w:rPr>
+                          <w:i/>
+                          <w:iCs/>
+                          <w:sz w:val="20"/>
+                          <w:szCs w:val="20"/>
+                        </w:rPr>
+                        <w:t xml:space="preserve">Figure </w:t>
+                      </w:r>
+                      <w:r>
+                        <w:rPr>
+                          <w:i/>
+                          <w:iCs/>
+                          <w:sz w:val="20"/>
+                          <w:szCs w:val="20"/>
+                        </w:rPr>
+                        <w:t>4</w:t>
+                      </w:r>
+                      <w:r>
+                        <w:rPr>
+                          <w:i/>
+                          <w:iCs/>
+                          <w:sz w:val="20"/>
+                          <w:szCs w:val="20"/>
+                        </w:rPr>
+                        <w:t xml:space="preserve">. </w:t>
+                      </w:r>
+                      <w:r>
+                        <w:rPr>
+                          <w:i/>
+                          <w:iCs/>
+                          <w:sz w:val="20"/>
+                          <w:szCs w:val="20"/>
+                        </w:rPr>
+                        <w:t>Diagramme d</w:t>
+                      </w:r>
+                      <w:r>
+                        <w:rPr>
+                          <w:i/>
+                          <w:iCs/>
+                          <w:sz w:val="20"/>
+                          <w:szCs w:val="20"/>
+                        </w:rPr>
+                        <w:t xml:space="preserve">u model </w:t>
+                      </w:r>
+                      <w:proofErr w:type="spellStart"/>
+                      <w:r>
+                        <w:rPr>
+                          <w:i/>
+                          <w:iCs/>
+                          <w:sz w:val="20"/>
+                          <w:szCs w:val="20"/>
+                        </w:rPr>
+                        <w:t>player</w:t>
+                      </w:r>
+                      <w:proofErr w:type="spellEnd"/>
+                    </w:p>
+                  </w:txbxContent>
+                </v:textbox>
+                <w10:wrap type="square" anchorx="page"/>
+              </v:shape>
+            </w:pict>
+          </mc:Fallback>
+        </mc:AlternateContent>
+      </w:r>
+      <w:r>
+        <w:rPr>
+          <w:noProof/>
+        </w:rPr>
+        <mc:AlternateContent>
+          <mc:Choice Requires="wps">
+            <w:drawing>
+              <wp:anchor distT="45720" distB="45720" distL="114300" distR="114300" simplePos="0" relativeHeight="251694080" behindDoc="0" locked="0" layoutInCell="1" allowOverlap="1" wp14:anchorId="3B5A9997" wp14:editId="3D237AC9">
+                <wp:simplePos x="0" y="0"/>
+                <wp:positionH relativeFrom="page">
+                  <wp:align>left</wp:align>
+                </wp:positionH>
+                <wp:positionV relativeFrom="paragraph">
+                  <wp:posOffset>8350885</wp:posOffset>
+                </wp:positionV>
+                <wp:extent cx="7559040" cy="365760"/>
+                <wp:effectExtent l="0" t="0" r="3810" b="0"/>
+                <wp:wrapSquare wrapText="bothSides"/>
+                <wp:docPr id="34" name="Zone de texte 2"/>
+                <wp:cNvGraphicFramePr>
+                  <a:graphicFrameLocks xmlns:a="http://schemas.openxmlformats.org/drawingml/2006/main"/>
+                </wp:cNvGraphicFramePr>
+                <a:graphic xmlns:a="http://schemas.openxmlformats.org/drawingml/2006/main">
+                  <a:graphicData uri="http://schemas.microsoft.com/office/word/2010/wordprocessingShape">
+                    <wps:wsp>
+                      <wps:cNvSpPr txBox="1">
+                        <a:spLocks noChangeArrowheads="1"/>
+                      </wps:cNvSpPr>
+                      <wps:spPr bwMode="auto">
+                        <a:xfrm>
+                          <a:off x="0" y="0"/>
+                          <a:ext cx="7559040" cy="365760"/>
+                        </a:xfrm>
+                        <a:prstGeom prst="rect">
+                          <a:avLst/>
+                        </a:prstGeom>
+                        <a:solidFill>
+                          <a:srgbClr val="FFFFFF"/>
+                        </a:solidFill>
+                        <a:ln w="9525">
+                          <a:noFill/>
+                          <a:miter lim="800000"/>
+                          <a:headEnd/>
+                          <a:tailEnd/>
+                        </a:ln>
+                      </wps:spPr>
+                      <wps:txbx>
+                        <w:txbxContent>
+                          <w:p>
+                            <w:pPr>
+                              <w:jc w:val="center"/>
+                              <w:rPr>
+                                <w:i/>
+                                <w:iCs/>
+                                <w:sz w:val="20"/>
+                                <w:szCs w:val="20"/>
+                              </w:rPr>
+                            </w:pPr>
+                            <w:r>
+                              <w:rPr>
+                                <w:i/>
+                                <w:iCs/>
+                                <w:sz w:val="20"/>
+                                <w:szCs w:val="20"/>
+                              </w:rPr>
+                              <w:t xml:space="preserve">Figure </w:t>
+                            </w:r>
+                            <w:r>
+                              <w:rPr>
+                                <w:i/>
+                                <w:iCs/>
+                                <w:sz w:val="20"/>
+                                <w:szCs w:val="20"/>
+                              </w:rPr>
+                              <w:t>5</w:t>
+                            </w:r>
+                            <w:r>
+                              <w:rPr>
+                                <w:i/>
+                                <w:iCs/>
+                                <w:sz w:val="20"/>
+                                <w:szCs w:val="20"/>
+                              </w:rPr>
+                              <w:t xml:space="preserve">. </w:t>
+                            </w:r>
+                            <w:r>
+                              <w:rPr>
+                                <w:i/>
+                                <w:iCs/>
+                                <w:sz w:val="20"/>
+                                <w:szCs w:val="20"/>
+                              </w:rPr>
+                              <w:t>Diagramme d</w:t>
+                            </w:r>
+                            <w:r>
+                              <w:rPr>
+                                <w:i/>
+                                <w:iCs/>
+                                <w:sz w:val="20"/>
+                                <w:szCs w:val="20"/>
+                              </w:rPr>
+                              <w:t xml:space="preserve">u model </w:t>
+                            </w:r>
+                            <w:proofErr w:type="spellStart"/>
+                            <w:r>
+                              <w:rPr>
+                                <w:i/>
+                                <w:iCs/>
+                                <w:sz w:val="20"/>
+                                <w:szCs w:val="20"/>
+                              </w:rPr>
+                              <w:t>view</w:t>
+                            </w:r>
+                            <w:proofErr w:type="spellEnd"/>
+                          </w:p>
+                        </w:txbxContent>
+                      </wps:txbx>
+                      <wps:bodyPr rot="0" vert="horz" wrap="square" lIns="91440" tIns="45720" rIns="91440" bIns="45720" anchor="t" anchorCtr="0">
+                        <a:noAutofit/>
+                      </wps:bodyPr>
+                    </wps:wsp>
+                  </a:graphicData>
+                </a:graphic>
+                <wp14:sizeRelH relativeFrom="margin">
+                  <wp14:pctWidth>0</wp14:pctWidth>
+                </wp14:sizeRelH>
+                <wp14:sizeRelV relativeFrom="margin">
+                  <wp14:pctHeight>0</wp14:pctHeight>
+                </wp14:sizeRelV>
+              </wp:anchor>
+            </w:drawing>
+          </mc:Choice>
+          <mc:Fallback>
+            <w:pict>
+              <v:shape w14:anchorId="3B5A9997" id="_x0000_s1047" type="#_x0000_t202" style="position:absolute;left:0;text-align:left;margin-left:0;margin-top:657.55pt;width:595.2pt;height:28.8pt;z-index:251694080;visibility:visible;mso-wrap-style:square;mso-width-percent:0;mso-height-percent:0;mso-wrap-distance-left:9pt;mso-wrap-distance-top:3.6pt;mso-wrap-distance-right:9pt;mso-wrap-distance-bottom:3.6pt;mso-position-horizontal:left;mso-position-horizontal-relative:page;mso-position-vertical:absolute;mso-position-vertical-relative:text;mso-width-percent:0;mso-height-percent:0;mso-width-relative:margin;mso-height-relative:margin;v-text-anchor:top" o:gfxdata="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" stroked="f">
+                <v:textbox>
+                  <w:txbxContent>
+                    <w:p>
+                      <w:pPr>
+                        <w:jc w:val="center"/>
+                        <w:rPr>
+                          <w:i/>
+                          <w:iCs/>
+                          <w:sz w:val="20"/>
+                          <w:szCs w:val="20"/>
+                        </w:rPr>
+                      </w:pPr>
+                      <w:r>
+                        <w:rPr>
+                          <w:i/>
+                          <w:iCs/>
+                          <w:sz w:val="20"/>
+                          <w:szCs w:val="20"/>
+                        </w:rPr>
+                        <w:t xml:space="preserve">Figure </w:t>
+                      </w:r>
+                      <w:r>
+                        <w:rPr>
+                          <w:i/>
+                          <w:iCs/>
+                          <w:sz w:val="20"/>
+                          <w:szCs w:val="20"/>
+                        </w:rPr>
+                        <w:t>5</w:t>
+                      </w:r>
+                      <w:r>
+                        <w:rPr>
+                          <w:i/>
+                          <w:iCs/>
+                          <w:sz w:val="20"/>
+                          <w:szCs w:val="20"/>
+                        </w:rPr>
+                        <w:t xml:space="preserve">. </w:t>
+                      </w:r>
+                      <w:r>
+                        <w:rPr>
+                          <w:i/>
+                          <w:iCs/>
+                          <w:sz w:val="20"/>
+                          <w:szCs w:val="20"/>
+                        </w:rPr>
+                        <w:t>Diagramme d</w:t>
+                      </w:r>
+                      <w:r>
+                        <w:rPr>
+                          <w:i/>
+                          <w:iCs/>
+                          <w:sz w:val="20"/>
+                          <w:szCs w:val="20"/>
+                        </w:rPr>
+                        <w:t xml:space="preserve">u model </w:t>
+                      </w:r>
+                      <w:proofErr w:type="spellStart"/>
+                      <w:r>
+                        <w:rPr>
+                          <w:i/>
+                          <w:iCs/>
+                          <w:sz w:val="20"/>
+                          <w:szCs w:val="20"/>
+                        </w:rPr>
+                        <w:t>view</w:t>
+                      </w:r>
+                      <w:proofErr w:type="spellEnd"/>
+                    </w:p>
+                  </w:txbxContent>
+                </v:textbox>
+                <w10:wrap type="square" anchorx="page"/>
+              </v:shape>
+            </w:pict>
+          </mc:Fallback>
+        </mc:AlternateContent>
+      </w:r>
+      <w:r>
+        <w:rPr>
+          <w:noProof/>
+        </w:rPr>
+        <w:drawing>
+          <wp:anchor distT="0" distB="0" distL="114300" distR="114300" simplePos="0" relativeHeight="251691008" behindDoc="0" locked="0" layoutInCell="1" allowOverlap="1" wp14:anchorId="3DA6D515" wp14:editId="409E309C">
+            <wp:simplePos x="0" y="0"/>
+            <wp:positionH relativeFrom="page">
+              <wp:align>left</wp:align>
+            </wp:positionH>
+            <wp:positionV relativeFrom="paragraph">
+              <wp:posOffset>4561840</wp:posOffset>
+            </wp:positionV>
+            <wp:extent cx="7580521" cy="3642360"/>
+            <wp:effectExtent l="0" t="0" r="1905" b="0"/>
+            <wp:wrapNone/>
+            <wp:docPr id="30" name="Image 30"/>
+            <wp:cNvGraphicFramePr>
+              <a:graphicFrameLocks xmlns:a="http://schemas.openxmlformats.org/drawingml/2006/main" noChangeAspect="1"/>
+            </wp:cNvGraphicFramePr>
+            <a:graphic xmlns:a="http://schemas.openxmlformats.org/drawingml/2006/main">
+              <a:graphicData uri="http://schemas.openxmlformats.org/drawingml/2006/picture">
+                <pic:pic xmlns:pic="http://schemas.openxmlformats.org/drawingml/2006/picture">
+                  <pic:nvPicPr>
+                    <pic:cNvPr id="30" name="Image 30"/>
+                    <pic:cNvPicPr/>
+                  </pic:nvPicPr>
+                  <pic:blipFill>
+                    <a:blip r:embed="rId20">
+                      <a:extLst>
+                        <a:ext uri="{28A0092B-C50C-407E-A947-70E740481C1C}">
+                          <a14:useLocalDpi xmlns:a14="http://schemas.microsoft.com/office/drawing/2010/main" val="0"/>
+                        </a:ext>
+                      </a:extLst>
+                    </a:blip>
+                    <a:stretch>
+                      <a:fillRect/>
+                    </a:stretch>
+                  </pic:blipFill>
+                  <pic:spPr>
+                    <a:xfrm>
+                      <a:off x="0" y="0"/>
+                      <a:ext cx="7589175" cy="3646518"/>
+                    </a:xfrm>
+                    <a:prstGeom prst="rect">
+                      <a:avLst/>
+                    </a:prstGeom>
+                  </pic:spPr>
+                </pic:pic>
+              </a:graphicData>
+            </a:graphic>
+            <wp14:sizeRelH relativeFrom="page">
+              <wp14:pctWidth>0</wp14:pctWidth>
+            </wp14:sizeRelH>
+            <wp14:sizeRelV relativeFrom="page">
+              <wp14:pctHeight>0</wp14:pctHeight>
+            </wp14:sizeRelV>
+          </wp:anchor>
+        </w:drawing>
+      </w:r>
+      <w:r>
+        <w:rPr>
+          <w:noProof/>
+        </w:rPr>
+        <w:drawing>
+          <wp:anchor distT="0" distB="0" distL="114300" distR="114300" simplePos="0" relativeHeight="251692032" behindDoc="0" locked="0" layoutInCell="1" allowOverlap="1" wp14:anchorId="139FF9B0" wp14:editId="5E3CE9D9">
+            <wp:simplePos x="0" y="0"/>
+            <wp:positionH relativeFrom="page">
+              <wp:align>left</wp:align>
+            </wp:positionH>
+            <wp:positionV relativeFrom="paragraph">
+              <wp:posOffset>90170</wp:posOffset>
+            </wp:positionV>
+            <wp:extent cx="7551420" cy="3527659"/>
+            <wp:effectExtent l="0" t="0" r="0" b="0"/>
+            <wp:wrapNone/>
+            <wp:docPr id="23" name="Image 23"/>
+            <wp:cNvGraphicFramePr>
+              <a:graphicFrameLocks xmlns:a="http://schemas.openxmlformats.org/drawingml/2006/main" noChangeAspect="1"/>
+            </wp:cNvGraphicFramePr>
+            <a:graphic xmlns:a="http://schemas.openxmlformats.org/drawingml/2006/main">
+              <a:graphicData uri="http://schemas.openxmlformats.org/drawingml/2006/picture">
+                <pic:pic xmlns:pic="http://schemas.openxmlformats.org/drawingml/2006/picture">
+                  <pic:nvPicPr>
+                    <pic:cNvPr id="23" name="Image 23"/>
+                    <pic:cNvPicPr/>
+                  </pic:nvPicPr>
+                  <pic:blipFill>
+                    <a:blip r:embed="rId21" cstate="print">
+                      <a:extLst>
+                        <a:ext uri="{28A0092B-C50C-407E-A947-70E740481C1C}">
+                          <a14:useLocalDpi xmlns:a14="http://schemas.microsoft.com/office/drawing/2010/main" val="0"/>
+                        </a:ext>
+                      </a:extLst>
+                    </a:blip>
+                    <a:stretch>
+                      <a:fillRect/>
+                    </a:stretch>
+                  </pic:blipFill>
+                  <pic:spPr>
+                    <a:xfrm>
+                      <a:off x="0" y="0"/>
+                      <a:ext cx="7563077" cy="3533104"/>
+                    </a:xfrm>
+                    <a:prstGeom prst="rect">
+                      <a:avLst/>
+                    </a:prstGeom>
+                  </pic:spPr>
+                </pic:pic>
+              </a:graphicData>
+            </a:graphic>
+            <wp14:sizeRelH relativeFrom="page">
+              <wp14:pctWidth>0</wp14:pctWidth>
+            </wp14:sizeRelH>
+            <wp14:sizeRelV relativeFrom="page">
+              <wp14:pctHeight>0</wp14:pctHeight>
+            </wp14:sizeRelV>
+          </wp:anchor>
+        </w:drawing>
+      </w:r>
+      <w:r>
         <w:br w:type="page"/>
       </w:r>
       <w:r>
@@ -8166,7 +9529,7 @@
           </mc:Choice>
           <mc:Fallback>
             <w:pict>
-              <v:shape w14:anchorId="4A8A06AE" id="Zone de texte 38" o:spid="_x0000_s1043" type="#_x0000_t202" style="position:absolute;left:0;text-align:left;margin-left:0;margin-top:296.95pt;width:506.3pt;height:193.45pt;z-index:251675648;visibility:visible;mso-wrap-style:square;mso-width-percent:0;mso-height-percent:200;mso-wrap-distance-left:9pt;mso-wrap-distance-top:3.6pt;mso-wrap-distance-right:9pt;mso-wrap-distance-bottom:3.6pt;mso-position-horizontal:center;mso-position-horizontal-relative:margin;mso-position-vertical:absolute;mso-position-vertical-relative:page;mso-width-percent:0;mso-height-percent:200;mso-width-relative:margin;mso-height-relative:margin;v-text-anchor:top" o:gfxdata="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" filled="f" stroked="f">
+              <v:shape w14:anchorId="4A8A06AE" id="Zone de texte 38" o:spid="_x0000_s1048" type="#_x0000_t202" style="position:absolute;left:0;text-align:left;margin-left:0;margin-top:296.95pt;width:506.3pt;height:193.45pt;z-index:251675648;visibility:visible;mso-wrap-style:square;mso-width-percent:0;mso-height-percent:200;mso-wrap-distance-left:9pt;mso-wrap-distance-top:3.6pt;mso-wrap-distance-right:9pt;mso-wrap-distance-bottom:3.6pt;mso-position-horizontal:center;mso-position-horizontal-relative:margin;mso-position-vertical:absolute;mso-position-vertical-relative:page;mso-width-percent:0;mso-height-percent:200;mso-width-relative:margin;mso-height-relative:margin;v-text-anchor:top" o:gfxdata="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" filled="f" stroked="f">
                 <v:textbox style="mso-fit-shape-to-text:t">
                   <w:txbxContent>
                     <w:p>
@@ -8390,7 +9753,7 @@
           </mc:Choice>
           <mc:Fallback>
             <w:pict>
-              <v:shape w14:anchorId="246487F6" id="Zone de texte 5" o:spid="_x0000_s1044" type="#_x0000_t202" style="position:absolute;left:0;text-align:left;margin-left:-33.5pt;margin-top:0;width:223.55pt;height:33.45pt;z-index:251674624;visibility:visible;mso-wrap-style:square;mso-width-percent:0;mso-height-percent:0;mso-wrap-distance-left:9pt;mso-wrap-distance-top:0;mso-wrap-distance-right:9pt;mso-wrap-distance-bottom:0;mso-position-horizontal:absolute;mso-position-horizontal-relative:margin;mso-position-vertical:top;mso-position-vertical-relative:margin;mso-width-percent:0;mso-height-percent:0;mso-width-relative:page;mso-height-relative:page;v-text-anchor:top" o:gfxdata="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" filled="f" stroked="f">
+              <v:shape w14:anchorId="246487F6" id="Zone de texte 5" o:spid="_x0000_s1049" type="#_x0000_t202" style="position:absolute;left:0;text-align:left;margin-left:-33.5pt;margin-top:0;width:223.55pt;height:33.45pt;z-index:251674624;visibility:visible;mso-wrap-style:square;mso-width-percent:0;mso-height-percent:0;mso-wrap-distance-left:9pt;mso-wrap-distance-top:0;mso-wrap-distance-right:9pt;mso-wrap-distance-bottom:0;mso-position-horizontal:absolute;mso-position-horizontal-relative:margin;mso-position-vertical:top;mso-position-vertical-relative:margin;mso-width-percent:0;mso-height-percent:0;mso-width-relative:page;mso-height-relative:page;v-text-anchor:top" o:gfxdata="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" filled="f" stroked="f">
                 <v:textbox style="mso-fit-shape-to-text:t">
                   <w:txbxContent>
                     <w:p>
@@ -8624,7 +9987,7 @@
           </mc:Choice>
           <mc:Fallback>
             <w:pict>
-              <v:shape w14:anchorId="5B8C1A9D" id="Zone de texte 39" o:spid="_x0000_s1045" type="#_x0000_t202" style="position:absolute;left:0;text-align:left;margin-left:449.55pt;margin-top:213.45pt;width:2in;height:61.1pt;z-index:251673600;visibility:visible;mso-wrap-style:square;mso-width-percent:0;mso-height-percent:0;mso-wrap-distance-left:9pt;mso-wrap-distance-top:0;mso-wrap-distance-right:9pt;mso-wrap-distance-bottom:0;mso-position-horizontal:absolute;mso-position-horizontal-relative:page;mso-position-vertical:absolute;mso-position-vertical-relative:page;mso-width-percent:0;mso-height-percent:0;mso-width-relative:page;mso-height-relative:page;v-text-anchor:top" o:gfxdata="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" filled="f" stroked="f">
+              <v:shape w14:anchorId="5B8C1A9D" id="Zone de texte 39" o:spid="_x0000_s1050" type="#_x0000_t202" style="position:absolute;left:0;text-align:left;margin-left:449.55pt;margin-top:213.45pt;width:2in;height:61.1pt;z-index:251673600;visibility:visible;mso-wrap-style:square;mso-width-percent:0;mso-height-percent:0;mso-wrap-distance-left:9pt;mso-wrap-distance-top:0;mso-wrap-distance-right:9pt;mso-wrap-distance-bottom:0;mso-position-horizontal:absolute;mso-position-horizontal-relative:page;mso-position-vertical:absolute;mso-position-vertical-relative:page;mso-width-percent:0;mso-height-percent:0;mso-width-relative:page;mso-height-relative:page;v-text-anchor:top" o:gfxdata="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" filled="f" stroked="f">
                 <v:textbox>
                   <w:txbxContent>
                     <w:p>
@@ -8756,7 +10119,7 @@
           </mc:Choice>
           <mc:Fallback>
             <w:pict>
-              <v:rect w14:anchorId="1527FDEB" id="Rectangle 4" o:spid="_x0000_s1046" style="position:absolute;left:0;text-align:left;margin-left:-87.75pt;margin-top:237.9pt;width:615.45pt;height:27pt;z-index:-251637760;visibility:visible;mso-wrap-style:square;mso-width-percent:0;mso-height-percent:0;mso-wrap-distance-left:9pt;mso-wrap-distance-top:0;mso-wrap-distance-right:9pt;mso-wrap-distance-bottom:0;mso-position-horizontal:absolute;mso-position-horizontal-relative:text;mso-position-vertical:absolute;mso-position-vertical-relative:page;mso-width-percent:0;mso-height-percent:0;mso-width-relative:page;mso-height-relative:page;v-text-anchor:top" o:gfxdata="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" fillcolor="#4f4e55" stroked="f">
+              <v:rect w14:anchorId="1527FDEB" id="Rectangle 4" o:spid="_x0000_s1051" style="position:absolute;left:0;text-align:left;margin-left:-87.75pt;margin-top:237.9pt;width:615.45pt;height:27pt;z-index:-251637760;visibility:visible;mso-wrap-style:square;mso-width-percent:0;mso-height-percent:0;mso-wrap-distance-left:9pt;mso-wrap-distance-top:0;mso-wrap-distance-right:9pt;mso-wrap-distance-bottom:0;mso-position-horizontal:absolute;mso-position-horizontal-relative:text;mso-position-vertical:absolute;mso-position-vertical-relative:page;mso-width-percent:0;mso-height-percent:0;mso-width-relative:page;mso-height-relative:page;v-text-anchor:top" o:gfxdata="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" fillcolor="#4f4e55" stroked="f">
                 <v:textbox>
                   <w:txbxContent>
                     <w:p/>
@@ -8910,7 +10273,7 @@
           </mc:Choice>
           <mc:Fallback>
             <w:pict>
-              <v:shape w14:anchorId="7FEA01B2" id="Zone de texte 27" o:spid="_x0000_s1047" type="#_x0000_t202" style="position:absolute;left:0;text-align:left;margin-left:-25.65pt;margin-top:554.25pt;width:429pt;height:98.9pt;z-index:251679744;visibility:visible;mso-wrap-style:square;mso-width-percent:0;mso-height-percent:0;mso-wrap-distance-left:9pt;mso-wrap-distance-top:0;mso-wrap-distance-right:9pt;mso-wrap-distance-bottom:0;mso-position-horizontal:absolute;mso-position-horizontal-relative:text;mso-position-vertical:absolute;mso-position-vertical-relative:page;mso-width-percent:0;mso-height-percent:0;mso-width-relative:page;mso-height-relative:page;v-text-anchor:top" o:gfxdata="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" filled="f" stroked="f">
+              <v:shape w14:anchorId="7FEA01B2" id="Zone de texte 27" o:spid="_x0000_s1052" type="#_x0000_t202" style="position:absolute;left:0;text-align:left;margin-left:-25.65pt;margin-top:554.25pt;width:429pt;height:98.9pt;z-index:251679744;visibility:visible;mso-wrap-style:square;mso-width-percent:0;mso-height-percent:0;mso-wrap-distance-left:9pt;mso-wrap-distance-top:0;mso-wrap-distance-right:9pt;mso-wrap-distance-bottom:0;mso-position-horizontal:absolute;mso-position-horizontal-relative:text;mso-position-vertical:absolute;mso-position-vertical-relative:page;mso-width-percent:0;mso-height-percent:0;mso-width-relative:page;mso-height-relative:page;v-text-anchor:top" o:gfxdata="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" filled="f" stroked="f">
                 <v:textbox>
                   <w:txbxContent>
                     <w:p>
@@ -9119,8 +10482,8 @@
       </w:r>
     </w:p>
     <w:sectPr>
-      <w:footerReference w:type="default" r:id="rId17"/>
-      <w:footerReference w:type="first" r:id="rId18"/>
+      <w:footerReference w:type="default" r:id="rId22"/>
+      <w:footerReference w:type="first" r:id="rId23"/>
       <w:pgSz w:w="11906" w:h="16838"/>
       <w:pgMar w:top="1417" w:right="1417" w:bottom="1417" w:left="1417" w:header="708" w:footer="708" w:gutter="0"/>
       <w:pgNumType w:start="0"/>

</xml_diff>